<commit_message>
adapted paper to JF submission
</commit_message>
<xml_diff>
--- a/vari/CV-Giorgia Piacentino-2014.docx
+++ b/vari/CV-Giorgia Piacentino-2014.docx
@@ -2431,20 +2431,1131 @@
           <w:lang w:val="en-GB"/>
         </w:rPr>
       </w:pPr>
+      <w:r>
+        <w:rPr>
+          <w:rFonts w:ascii="Baskerville" w:hAnsi="Baskerville"/>
+          <w:b/>
+          <w:sz w:val="20"/>
+          <w:szCs w:val="20"/>
+          <w:lang w:val="en-GB"/>
+        </w:rPr>
+        <w:lastRenderedPageBreak/>
+        <w:t xml:space="preserve">Conferences and Seminar </w:t>
+      </w:r>
+      <w:r>
+        <w:rPr>
+          <w:rFonts w:ascii="Baskerville" w:hAnsi="Baskerville"/>
+          <w:b/>
+          <w:sz w:val="20"/>
+          <w:szCs w:val="20"/>
+          <w:lang w:val="en-GB"/>
+        </w:rPr>
+        <w:t>Presentations</w:t>
+      </w:r>
+      <w:r>
+        <w:rPr>
+          <w:rFonts w:ascii="Baskerville" w:hAnsi="Baskerville"/>
+          <w:b/>
+          <w:sz w:val="20"/>
+          <w:szCs w:val="20"/>
+          <w:lang w:val="en-GB"/>
+        </w:rPr>
+        <w:t xml:space="preserve"> </w:t>
+      </w:r>
+      <w:r>
+        <w:rPr>
+          <w:rFonts w:ascii="Baskerville" w:hAnsi="Baskerville"/>
+          <w:sz w:val="20"/>
+          <w:szCs w:val="20"/>
+          <w:lang w:val="en-GB"/>
+        </w:rPr>
+        <w:t>(includes presentations by co-authors, *denotes scheduled)</w:t>
+      </w:r>
+    </w:p>
+    <w:p>
+      <w:pPr>
+        <w:ind w:right="182"/>
+        <w:rPr>
+          <w:rFonts w:ascii="Baskerville" w:hAnsi="Baskerville"/>
+          <w:b/>
+          <w:sz w:val="20"/>
+          <w:szCs w:val="20"/>
+          <w:lang w:val="en-GB"/>
+        </w:rPr>
+      </w:pPr>
+    </w:p>
+    <w:p>
+      <w:pPr>
+        <w:ind w:right="182"/>
+        <w:rPr>
+          <w:rFonts w:ascii="Baskerville" w:hAnsi="Baskerville"/>
+          <w:sz w:val="20"/>
+          <w:szCs w:val="20"/>
+          <w:lang w:val="en-GB"/>
+        </w:rPr>
+      </w:pPr>
+      <w:r>
+        <w:rPr>
+          <w:rFonts w:ascii="Baskerville" w:hAnsi="Baskerville"/>
+          <w:b/>
+          <w:sz w:val="20"/>
+          <w:szCs w:val="20"/>
+          <w:lang w:val="en-GB"/>
+        </w:rPr>
+        <w:t>2014:</w:t>
+      </w:r>
+      <w:r>
+        <w:rPr>
+          <w:rFonts w:ascii="Baskerville" w:hAnsi="Baskerville"/>
+          <w:sz w:val="20"/>
+          <w:szCs w:val="20"/>
+          <w:lang w:val="en-GB"/>
+        </w:rPr>
+        <w:t xml:space="preserve"> </w:t>
+      </w:r>
+    </w:p>
+    <w:p>
+      <w:pPr>
+        <w:ind w:right="182"/>
+        <w:rPr>
+          <w:rFonts w:ascii="Baskerville" w:hAnsi="Baskerville"/>
+          <w:sz w:val="20"/>
+          <w:szCs w:val="20"/>
+          <w:lang w:val="en-GB"/>
+        </w:rPr>
+      </w:pPr>
+      <w:r>
+        <w:rPr>
+          <w:rFonts w:ascii="Baskerville" w:hAnsi="Baskerville"/>
+          <w:sz w:val="20"/>
+          <w:szCs w:val="20"/>
+          <w:lang w:val="en-GB"/>
+        </w:rPr>
+        <w:t>P</w:t>
+      </w:r>
+      <w:r>
+        <w:rPr>
+          <w:rFonts w:ascii="Baskerville" w:hAnsi="Baskerville"/>
+          <w:sz w:val="20"/>
+          <w:szCs w:val="20"/>
+          <w:lang w:val="en-GB"/>
+        </w:rPr>
+        <w:t xml:space="preserve">aul </w:t>
+      </w:r>
+      <w:proofErr w:type="spellStart"/>
+      <w:r>
+        <w:rPr>
+          <w:rFonts w:ascii="Baskerville" w:hAnsi="Baskerville"/>
+          <w:sz w:val="20"/>
+          <w:szCs w:val="20"/>
+          <w:lang w:val="en-GB"/>
+        </w:rPr>
+        <w:t>Wolley</w:t>
+      </w:r>
+      <w:proofErr w:type="spellEnd"/>
+      <w:r>
+        <w:rPr>
+          <w:rFonts w:ascii="Baskerville" w:hAnsi="Baskerville"/>
+          <w:sz w:val="20"/>
+          <w:szCs w:val="20"/>
+          <w:lang w:val="en-GB"/>
+        </w:rPr>
+        <w:t xml:space="preserve"> Conference* (Sydney), </w:t>
+      </w:r>
+      <w:r>
+        <w:rPr>
+          <w:rFonts w:ascii="Baskerville" w:hAnsi="Baskerville"/>
+          <w:sz w:val="20"/>
+          <w:szCs w:val="20"/>
+          <w:lang w:val="en-GB"/>
+        </w:rPr>
+        <w:t xml:space="preserve">European </w:t>
+      </w:r>
+      <w:r>
+        <w:rPr>
+          <w:rFonts w:ascii="Baskerville" w:hAnsi="Baskerville"/>
+          <w:sz w:val="20"/>
+          <w:szCs w:val="20"/>
+          <w:lang w:val="en-GB"/>
+        </w:rPr>
+        <w:t>Economic</w:t>
+      </w:r>
+      <w:r>
+        <w:rPr>
+          <w:rFonts w:ascii="Baskerville" w:hAnsi="Baskerville"/>
+          <w:sz w:val="20"/>
+          <w:szCs w:val="20"/>
+          <w:lang w:val="en-GB"/>
+        </w:rPr>
+        <w:t xml:space="preserve"> Associ</w:t>
+      </w:r>
+      <w:r>
+        <w:rPr>
+          <w:rFonts w:ascii="Baskerville" w:hAnsi="Baskerville"/>
+          <w:sz w:val="20"/>
+          <w:szCs w:val="20"/>
+          <w:lang w:val="en-GB"/>
+        </w:rPr>
+        <w:t>ation</w:t>
+      </w:r>
+      <w:r>
+        <w:rPr>
+          <w:rFonts w:ascii="Baskerville" w:hAnsi="Baskerville"/>
+          <w:sz w:val="20"/>
+          <w:szCs w:val="20"/>
+          <w:lang w:val="en-GB"/>
+        </w:rPr>
+        <w:t xml:space="preserve"> (Toulouse), </w:t>
+      </w:r>
+      <w:r>
+        <w:rPr>
+          <w:rFonts w:ascii="Baskerville" w:hAnsi="Baskerville"/>
+          <w:sz w:val="20"/>
+          <w:szCs w:val="20"/>
+          <w:lang w:val="en-GB"/>
+        </w:rPr>
+        <w:t>NBER Summer Institute The Economics of Cr</w:t>
+      </w:r>
+      <w:r>
+        <w:rPr>
+          <w:rFonts w:ascii="Baskerville" w:hAnsi="Baskerville"/>
+          <w:sz w:val="20"/>
+          <w:szCs w:val="20"/>
+          <w:lang w:val="en-GB"/>
+        </w:rPr>
+        <w:t xml:space="preserve">edit Ratings (Boston), </w:t>
+      </w:r>
+      <w:r>
+        <w:rPr>
+          <w:rFonts w:ascii="Baskerville" w:hAnsi="Baskerville"/>
+          <w:sz w:val="20"/>
+          <w:szCs w:val="20"/>
+          <w:lang w:val="en-GB"/>
+        </w:rPr>
+        <w:t>The Financial Intermediation Research Society (</w:t>
+      </w:r>
+      <w:r>
+        <w:rPr>
+          <w:rFonts w:ascii="Baskerville" w:hAnsi="Baskerville"/>
+          <w:sz w:val="20"/>
+          <w:szCs w:val="20"/>
+          <w:lang w:val="en-GB"/>
+        </w:rPr>
+        <w:t>Quebec City</w:t>
+      </w:r>
+      <w:r>
+        <w:rPr>
+          <w:rFonts w:ascii="Baskerville" w:hAnsi="Baskerville"/>
+          <w:sz w:val="20"/>
+          <w:szCs w:val="20"/>
+          <w:lang w:val="en-GB"/>
+        </w:rPr>
+        <w:t>)</w:t>
+      </w:r>
+      <w:r>
+        <w:rPr>
+          <w:rFonts w:ascii="Baskerville" w:hAnsi="Baskerville"/>
+          <w:sz w:val="20"/>
+          <w:szCs w:val="20"/>
+          <w:lang w:val="en-GB"/>
+        </w:rPr>
+        <w:t xml:space="preserve">, UNC </w:t>
+      </w:r>
+      <w:proofErr w:type="spellStart"/>
+      <w:r>
+        <w:rPr>
+          <w:rFonts w:ascii="Baskerville" w:hAnsi="Baskerville"/>
+          <w:sz w:val="20"/>
+          <w:szCs w:val="20"/>
+          <w:lang w:val="en-GB"/>
+        </w:rPr>
+        <w:t>Kenan</w:t>
+      </w:r>
+      <w:proofErr w:type="spellEnd"/>
+      <w:r>
+        <w:rPr>
+          <w:rFonts w:ascii="Baskerville" w:hAnsi="Baskerville"/>
+          <w:sz w:val="20"/>
+          <w:szCs w:val="20"/>
+          <w:lang w:val="en-GB"/>
+        </w:rPr>
+        <w:t>-Flag</w:t>
+      </w:r>
+      <w:r>
+        <w:rPr>
+          <w:rFonts w:ascii="Baskerville" w:hAnsi="Baskerville"/>
+          <w:sz w:val="20"/>
+          <w:szCs w:val="20"/>
+          <w:lang w:val="en-GB"/>
+        </w:rPr>
+        <w:t>ler, University of Rome</w:t>
+      </w:r>
+      <w:r>
+        <w:rPr>
+          <w:rFonts w:ascii="Baskerville" w:hAnsi="Baskerville"/>
+          <w:sz w:val="20"/>
+          <w:szCs w:val="20"/>
+          <w:lang w:val="en-GB"/>
+        </w:rPr>
+        <w:t xml:space="preserve"> Tor </w:t>
+      </w:r>
+      <w:proofErr w:type="spellStart"/>
+      <w:r>
+        <w:rPr>
+          <w:rFonts w:ascii="Baskerville" w:hAnsi="Baskerville"/>
+          <w:sz w:val="20"/>
+          <w:szCs w:val="20"/>
+          <w:lang w:val="en-GB"/>
+        </w:rPr>
+        <w:t>Vergata</w:t>
+      </w:r>
+      <w:proofErr w:type="spellEnd"/>
+    </w:p>
+    <w:p>
+      <w:pPr>
+        <w:ind w:right="182"/>
+        <w:rPr>
+          <w:rFonts w:ascii="Baskerville" w:hAnsi="Baskerville"/>
+          <w:sz w:val="20"/>
+          <w:szCs w:val="20"/>
+          <w:lang w:val="en-GB"/>
+        </w:rPr>
+      </w:pPr>
+    </w:p>
+    <w:p>
+      <w:pPr>
+        <w:ind w:right="182"/>
+        <w:rPr>
+          <w:rFonts w:ascii="Baskerville" w:hAnsi="Baskerville"/>
+          <w:sz w:val="20"/>
+          <w:szCs w:val="20"/>
+          <w:lang w:val="en-GB"/>
+        </w:rPr>
+      </w:pPr>
+      <w:r>
+        <w:rPr>
+          <w:rFonts w:ascii="Baskerville" w:hAnsi="Baskerville"/>
+          <w:b/>
+          <w:sz w:val="20"/>
+          <w:szCs w:val="20"/>
+          <w:lang w:val="en-GB"/>
+        </w:rPr>
+        <w:t>2013</w:t>
+      </w:r>
+      <w:r>
+        <w:rPr>
+          <w:rFonts w:ascii="Baskerville" w:hAnsi="Baskerville"/>
+          <w:b/>
+          <w:sz w:val="20"/>
+          <w:szCs w:val="20"/>
+          <w:lang w:val="en-GB"/>
+        </w:rPr>
+        <w:t>:</w:t>
+      </w:r>
+      <w:r>
+        <w:rPr>
+          <w:rFonts w:ascii="Baskerville" w:hAnsi="Baskerville"/>
+          <w:sz w:val="20"/>
+          <w:szCs w:val="20"/>
+          <w:lang w:val="en-GB"/>
+        </w:rPr>
+        <w:t xml:space="preserve"> </w:t>
+      </w:r>
+    </w:p>
+    <w:p>
+      <w:pPr>
+        <w:ind w:right="182"/>
+        <w:rPr>
+          <w:rFonts w:ascii="Baskerville" w:hAnsi="Baskerville"/>
+          <w:sz w:val="20"/>
+          <w:szCs w:val="20"/>
+          <w:lang w:val="en-GB"/>
+        </w:rPr>
+      </w:pPr>
+      <w:r>
+        <w:rPr>
+          <w:rFonts w:ascii="Baskerville" w:hAnsi="Baskerville"/>
+          <w:sz w:val="20"/>
+          <w:szCs w:val="20"/>
+          <w:lang w:val="en-GB"/>
+        </w:rPr>
+        <w:t>European Finance Associ</w:t>
+      </w:r>
+      <w:r>
+        <w:rPr>
+          <w:rFonts w:ascii="Baskerville" w:hAnsi="Baskerville"/>
+          <w:sz w:val="20"/>
+          <w:szCs w:val="20"/>
+          <w:lang w:val="en-GB"/>
+        </w:rPr>
+        <w:t xml:space="preserve">ation (Cambridge), </w:t>
+      </w:r>
+      <w:r>
+        <w:rPr>
+          <w:rFonts w:ascii="Baskerville" w:hAnsi="Baskerville"/>
+          <w:sz w:val="20"/>
+          <w:szCs w:val="20"/>
+          <w:lang w:val="en-GB"/>
+        </w:rPr>
+        <w:t>The Financial Intermediation Research Society (Dubrovnik)</w:t>
+      </w:r>
+      <w:r>
+        <w:rPr>
+          <w:rFonts w:ascii="Baskerville" w:hAnsi="Baskerville"/>
+          <w:sz w:val="20"/>
+          <w:szCs w:val="20"/>
+          <w:lang w:val="en-GB"/>
+        </w:rPr>
+        <w:t xml:space="preserve">, </w:t>
+      </w:r>
+      <w:proofErr w:type="spellStart"/>
+      <w:r>
+        <w:rPr>
+          <w:rFonts w:ascii="Baskerville" w:hAnsi="Baskerville"/>
+          <w:sz w:val="20"/>
+          <w:szCs w:val="20"/>
+          <w:lang w:val="en-GB"/>
+        </w:rPr>
+        <w:t>B</w:t>
+      </w:r>
+      <w:r>
+        <w:rPr>
+          <w:rFonts w:ascii="Baskerville" w:hAnsi="Baskerville"/>
+          <w:sz w:val="20"/>
+          <w:szCs w:val="20"/>
+          <w:lang w:val="en-GB"/>
+        </w:rPr>
+        <w:t>occoni</w:t>
+      </w:r>
+      <w:proofErr w:type="spellEnd"/>
+      <w:r>
+        <w:rPr>
+          <w:rFonts w:ascii="Baskerville" w:hAnsi="Baskerville"/>
+          <w:sz w:val="20"/>
+          <w:szCs w:val="20"/>
+          <w:lang w:val="en-GB"/>
+        </w:rPr>
+        <w:t xml:space="preserve"> University</w:t>
+      </w:r>
+      <w:r>
+        <w:rPr>
+          <w:rFonts w:ascii="Baskerville" w:hAnsi="Baskerville"/>
+          <w:sz w:val="20"/>
+          <w:szCs w:val="20"/>
+          <w:lang w:val="en-GB"/>
+        </w:rPr>
+        <w:t xml:space="preserve">, EIEF, </w:t>
+      </w:r>
+      <w:r>
+        <w:rPr>
+          <w:rFonts w:ascii="Baskerville" w:hAnsi="Baskerville"/>
+          <w:sz w:val="20"/>
+          <w:szCs w:val="20"/>
+          <w:lang w:val="en-GB"/>
+        </w:rPr>
+        <w:t>Washington University in St. Louis</w:t>
+      </w:r>
+      <w:r>
+        <w:rPr>
+          <w:rFonts w:ascii="Baskerville" w:hAnsi="Baskerville"/>
+          <w:sz w:val="20"/>
+          <w:szCs w:val="20"/>
+          <w:lang w:val="en-GB"/>
+        </w:rPr>
+        <w:t xml:space="preserve">, Amsterdam Business School, HEC Paris, </w:t>
+      </w:r>
+      <w:r>
+        <w:rPr>
+          <w:rFonts w:ascii="Baskerville" w:hAnsi="Baskerville"/>
+          <w:sz w:val="20"/>
+          <w:szCs w:val="20"/>
+          <w:lang w:val="en-GB"/>
+        </w:rPr>
+        <w:t xml:space="preserve">Federal </w:t>
+      </w:r>
+      <w:r>
+        <w:rPr>
+          <w:rFonts w:ascii="Baskerville" w:hAnsi="Baskerville"/>
+          <w:sz w:val="20"/>
+          <w:szCs w:val="20"/>
+          <w:lang w:val="en-GB"/>
+        </w:rPr>
+        <w:t>Reserve Board of Governors, UBC</w:t>
+      </w:r>
+      <w:r>
+        <w:rPr>
+          <w:rFonts w:ascii="Baskerville" w:hAnsi="Baskerville"/>
+          <w:sz w:val="20"/>
+          <w:szCs w:val="20"/>
+          <w:lang w:val="en-GB"/>
+        </w:rPr>
+        <w:t xml:space="preserve"> Sauder</w:t>
+      </w:r>
+      <w:r>
+        <w:rPr>
+          <w:rFonts w:ascii="Baskerville" w:hAnsi="Baskerville"/>
+          <w:sz w:val="20"/>
+          <w:szCs w:val="20"/>
+          <w:lang w:val="en-GB"/>
+        </w:rPr>
+        <w:t>, University of Mary</w:t>
+      </w:r>
+      <w:r>
+        <w:rPr>
+          <w:rFonts w:ascii="Baskerville" w:hAnsi="Baskerville"/>
+          <w:sz w:val="20"/>
+          <w:szCs w:val="20"/>
+          <w:lang w:val="en-GB"/>
+        </w:rPr>
+        <w:t>land</w:t>
+      </w:r>
+      <w:r>
+        <w:rPr>
+          <w:rFonts w:ascii="Baskerville" w:hAnsi="Baskerville"/>
+          <w:sz w:val="20"/>
+          <w:szCs w:val="20"/>
+          <w:lang w:val="en-GB"/>
+        </w:rPr>
+        <w:t xml:space="preserve"> (RH Smith)</w:t>
+      </w:r>
+      <w:r>
+        <w:rPr>
+          <w:rFonts w:ascii="Baskerville" w:hAnsi="Baskerville"/>
+          <w:sz w:val="20"/>
+          <w:szCs w:val="20"/>
+          <w:lang w:val="en-GB"/>
+        </w:rPr>
+        <w:t>, Stockholm School of Business, University of Warwick, Arizona Sate University, University of Michigan</w:t>
+      </w:r>
+      <w:r>
+        <w:rPr>
+          <w:rFonts w:ascii="Baskerville" w:hAnsi="Baskerville"/>
+          <w:sz w:val="20"/>
+          <w:szCs w:val="20"/>
+          <w:lang w:val="en-GB"/>
+        </w:rPr>
+        <w:t xml:space="preserve"> (Ross)</w:t>
+      </w:r>
+      <w:r>
+        <w:rPr>
+          <w:rFonts w:ascii="Baskerville" w:hAnsi="Baskerville"/>
+          <w:sz w:val="20"/>
+          <w:szCs w:val="20"/>
+          <w:lang w:val="en-GB"/>
+        </w:rPr>
+        <w:t xml:space="preserve">, </w:t>
+      </w:r>
+      <w:r>
+        <w:rPr>
+          <w:rFonts w:ascii="Baskerville" w:hAnsi="Baskerville"/>
+          <w:sz w:val="20"/>
+          <w:szCs w:val="20"/>
+          <w:lang w:val="en-GB"/>
+        </w:rPr>
+        <w:t xml:space="preserve">University of Pennsylvania (Wharton) </w:t>
+      </w:r>
+    </w:p>
+    <w:p>
+      <w:pPr>
+        <w:ind w:right="182"/>
+        <w:rPr>
+          <w:rFonts w:ascii="Baskerville" w:hAnsi="Baskerville"/>
+          <w:sz w:val="20"/>
+          <w:szCs w:val="20"/>
+          <w:lang w:val="en-GB"/>
+        </w:rPr>
+      </w:pPr>
+    </w:p>
+    <w:p>
+      <w:pPr>
+        <w:ind w:right="182"/>
+        <w:rPr>
+          <w:rFonts w:ascii="Baskerville" w:hAnsi="Baskerville"/>
+          <w:b/>
+          <w:sz w:val="20"/>
+          <w:szCs w:val="20"/>
+          <w:lang w:val="en-GB"/>
+        </w:rPr>
+      </w:pPr>
+      <w:r>
+        <w:rPr>
+          <w:rFonts w:ascii="Baskerville" w:hAnsi="Baskerville"/>
+          <w:b/>
+          <w:sz w:val="20"/>
+          <w:szCs w:val="20"/>
+          <w:lang w:val="en-GB"/>
+        </w:rPr>
+        <w:t>Discussions</w:t>
+      </w:r>
+    </w:p>
+    <w:p>
+      <w:pPr>
+        <w:ind w:right="182"/>
+        <w:rPr>
+          <w:rFonts w:ascii="Baskerville" w:hAnsi="Baskerville"/>
+          <w:b/>
+          <w:sz w:val="20"/>
+          <w:szCs w:val="20"/>
+          <w:lang w:val="en-GB"/>
+        </w:rPr>
+      </w:pPr>
+    </w:p>
+    <w:p>
+      <w:pPr>
+        <w:ind w:right="182"/>
+        <w:rPr>
+          <w:rFonts w:ascii="Baskerville" w:hAnsi="Baskerville"/>
+          <w:b/>
+          <w:sz w:val="20"/>
+          <w:szCs w:val="20"/>
+          <w:lang w:val="en-GB"/>
+        </w:rPr>
+      </w:pPr>
+      <w:r>
+        <w:rPr>
+          <w:rFonts w:ascii="Baskerville" w:hAnsi="Baskerville"/>
+          <w:b/>
+          <w:sz w:val="20"/>
+          <w:szCs w:val="20"/>
+          <w:lang w:val="en-GB"/>
+        </w:rPr>
+        <w:t>2014</w:t>
+      </w:r>
+    </w:p>
+    <w:p>
+      <w:pPr>
+        <w:ind w:right="182"/>
+        <w:rPr>
+          <w:rFonts w:ascii="Baskerville" w:hAnsi="Baskerville"/>
+          <w:sz w:val="20"/>
+          <w:szCs w:val="20"/>
+          <w:lang w:val="en-GB"/>
+        </w:rPr>
+      </w:pPr>
+      <w:r>
+        <w:rPr>
+          <w:rFonts w:ascii="Baskerville" w:hAnsi="Baskerville"/>
+          <w:sz w:val="20"/>
+          <w:szCs w:val="20"/>
+          <w:lang w:val="en-GB"/>
+        </w:rPr>
+        <w:t xml:space="preserve">“Fragility in Money Market Funds: Sponsor Support and Regulation” by Cecilia </w:t>
+      </w:r>
+      <w:proofErr w:type="spellStart"/>
+      <w:r>
+        <w:rPr>
+          <w:rFonts w:ascii="Baskerville" w:hAnsi="Baskerville"/>
+          <w:sz w:val="20"/>
+          <w:szCs w:val="20"/>
+          <w:lang w:val="en-GB"/>
+        </w:rPr>
+        <w:t>Parlatore</w:t>
+      </w:r>
+      <w:proofErr w:type="spellEnd"/>
+      <w:r>
+        <w:rPr>
+          <w:rFonts w:ascii="Baskerville" w:hAnsi="Baskerville"/>
+          <w:sz w:val="20"/>
+          <w:szCs w:val="20"/>
+          <w:lang w:val="en-GB"/>
+        </w:rPr>
+        <w:t xml:space="preserve"> </w:t>
+      </w:r>
+      <w:proofErr w:type="spellStart"/>
+      <w:r>
+        <w:rPr>
+          <w:rFonts w:ascii="Baskerville" w:hAnsi="Baskerville"/>
+          <w:sz w:val="20"/>
+          <w:szCs w:val="20"/>
+          <w:lang w:val="en-GB"/>
+        </w:rPr>
+        <w:t>Siritto</w:t>
+      </w:r>
+      <w:proofErr w:type="spellEnd"/>
+      <w:r>
+        <w:rPr>
+          <w:rFonts w:ascii="Baskerville" w:hAnsi="Baskerville"/>
+          <w:sz w:val="20"/>
+          <w:szCs w:val="20"/>
+          <w:lang w:val="en-GB"/>
+        </w:rPr>
+        <w:t xml:space="preserve">, Oxford Financial Intermediation </w:t>
+      </w:r>
+      <w:r>
+        <w:rPr>
+          <w:rFonts w:ascii="Baskerville" w:hAnsi="Baskerville"/>
+          <w:sz w:val="20"/>
+          <w:szCs w:val="20"/>
+          <w:lang w:val="en-GB"/>
+        </w:rPr>
+        <w:t>Conference</w:t>
+      </w:r>
+      <w:r>
+        <w:rPr>
+          <w:rFonts w:ascii="Baskerville" w:hAnsi="Baskerville"/>
+          <w:sz w:val="20"/>
+          <w:szCs w:val="20"/>
+          <w:lang w:val="en-GB"/>
+        </w:rPr>
+        <w:t>, Oxford, 2014</w:t>
+      </w:r>
+    </w:p>
+    <w:p>
+      <w:pPr>
+        <w:ind w:right="182"/>
+        <w:rPr>
+          <w:rFonts w:ascii="Baskerville" w:hAnsi="Baskerville"/>
+          <w:sz w:val="20"/>
+          <w:szCs w:val="20"/>
+          <w:lang w:val="en-GB"/>
+        </w:rPr>
+      </w:pPr>
+      <w:r>
+        <w:rPr>
+          <w:rFonts w:ascii="Baskerville" w:hAnsi="Baskerville"/>
+          <w:sz w:val="20"/>
+          <w:szCs w:val="20"/>
+          <w:lang w:val="en-GB"/>
+        </w:rPr>
+        <w:fldChar w:fldCharType="begin"/>
+      </w:r>
+      <w:r>
+        <w:rPr>
+          <w:rFonts w:ascii="Baskerville" w:hAnsi="Baskerville"/>
+          <w:sz w:val="20"/>
+          <w:szCs w:val="20"/>
+          <w:lang w:val="en-GB"/>
+        </w:rPr>
+        <w:instrText>HYPERLINK "http://ssrn.com/abstract=2181436"</w:instrText>
+      </w:r>
+      <w:r>
+        <w:rPr>
+          <w:rFonts w:ascii="Baskerville" w:hAnsi="Baskerville"/>
+          <w:sz w:val="20"/>
+          <w:szCs w:val="20"/>
+          <w:lang w:val="en-GB"/>
+        </w:rPr>
+        <w:fldChar w:fldCharType="separate"/>
+      </w:r>
+      <w:r>
+        <w:rPr>
+          <w:rFonts w:ascii="Baskerville" w:hAnsi="Baskerville"/>
+          <w:sz w:val="20"/>
+          <w:szCs w:val="20"/>
+          <w:lang w:val="en-GB"/>
+        </w:rPr>
+        <w:t>“</w:t>
+      </w:r>
+      <w:proofErr w:type="spellStart"/>
+      <w:r>
+        <w:rPr>
+          <w:rFonts w:ascii="Baskerville" w:hAnsi="Baskerville"/>
+          <w:sz w:val="20"/>
+          <w:szCs w:val="20"/>
+          <w:lang w:val="en-GB"/>
+        </w:rPr>
+        <w:t>Macroprudential</w:t>
+      </w:r>
+      <w:proofErr w:type="spellEnd"/>
+      <w:r>
+        <w:rPr>
+          <w:rFonts w:ascii="Baskerville" w:hAnsi="Baskerville"/>
+          <w:sz w:val="20"/>
+          <w:szCs w:val="20"/>
+          <w:lang w:val="en-GB"/>
+        </w:rPr>
+        <w:t xml:space="preserve"> Bank Capital Regulation in a Competitive Financial Sy</w:t>
+      </w:r>
+      <w:r>
+        <w:rPr>
+          <w:rFonts w:ascii="Baskerville" w:hAnsi="Baskerville"/>
+          <w:sz w:val="20"/>
+          <w:szCs w:val="20"/>
+          <w:lang w:val="en-GB"/>
+        </w:rPr>
+        <w:t>stem” by</w:t>
+      </w:r>
+      <w:r>
+        <w:rPr>
+          <w:rFonts w:ascii="Baskerville" w:hAnsi="Baskerville"/>
+          <w:sz w:val="20"/>
+          <w:szCs w:val="20"/>
+          <w:lang w:val="en-GB"/>
+        </w:rPr>
+        <w:t xml:space="preserve"> C. </w:t>
+      </w:r>
+      <w:proofErr w:type="spellStart"/>
+      <w:r>
+        <w:rPr>
+          <w:rFonts w:ascii="Baskerville" w:hAnsi="Baskerville"/>
+          <w:sz w:val="20"/>
+          <w:szCs w:val="20"/>
+          <w:lang w:val="en-GB"/>
+        </w:rPr>
+        <w:t>Opp</w:t>
+      </w:r>
+      <w:proofErr w:type="spellEnd"/>
+      <w:r>
+        <w:rPr>
+          <w:rFonts w:ascii="Baskerville" w:hAnsi="Baskerville"/>
+          <w:sz w:val="20"/>
+          <w:szCs w:val="20"/>
+          <w:lang w:val="en-GB"/>
+        </w:rPr>
+        <w:t xml:space="preserve">, M. </w:t>
+      </w:r>
+      <w:proofErr w:type="spellStart"/>
+      <w:r>
+        <w:rPr>
+          <w:rFonts w:ascii="Baskerville" w:hAnsi="Baskerville"/>
+          <w:sz w:val="20"/>
+          <w:szCs w:val="20"/>
+          <w:lang w:val="en-GB"/>
+        </w:rPr>
+        <w:t>Opp</w:t>
+      </w:r>
+      <w:proofErr w:type="spellEnd"/>
+      <w:r>
+        <w:rPr>
+          <w:rFonts w:ascii="Baskerville" w:hAnsi="Baskerville"/>
+          <w:sz w:val="20"/>
+          <w:szCs w:val="20"/>
+          <w:lang w:val="en-GB"/>
+        </w:rPr>
+        <w:t xml:space="preserve"> and M. Harris, WFA Monterey Bay, 2014 </w:t>
+      </w:r>
+    </w:p>
+    <w:p>
+      <w:pPr>
+        <w:ind w:right="182"/>
+        <w:rPr>
+          <w:rFonts w:ascii="Baskerville" w:hAnsi="Baskerville"/>
+          <w:sz w:val="20"/>
+          <w:szCs w:val="20"/>
+          <w:lang w:val="en-GB"/>
+        </w:rPr>
+      </w:pPr>
+      <w:r>
+        <w:rPr>
+          <w:rFonts w:ascii="Baskerville" w:hAnsi="Baskerville"/>
+          <w:sz w:val="20"/>
+          <w:szCs w:val="20"/>
+          <w:lang w:val="en-GB"/>
+        </w:rPr>
+        <w:fldChar w:fldCharType="end"/>
+      </w:r>
+      <w:r>
+        <w:rPr>
+          <w:rFonts w:ascii="Baskerville" w:hAnsi="Baskerville"/>
+          <w:sz w:val="20"/>
+          <w:szCs w:val="20"/>
+          <w:lang w:val="en-GB"/>
+        </w:rPr>
+        <w:t xml:space="preserve">“The </w:t>
+      </w:r>
+      <w:proofErr w:type="spellStart"/>
+      <w:r>
+        <w:rPr>
+          <w:rFonts w:ascii="Baskerville" w:hAnsi="Baskerville"/>
+          <w:sz w:val="20"/>
+          <w:szCs w:val="20"/>
+          <w:lang w:val="en-GB"/>
+        </w:rPr>
+        <w:t>Labor</w:t>
+      </w:r>
+      <w:proofErr w:type="spellEnd"/>
+      <w:r>
+        <w:rPr>
+          <w:rFonts w:ascii="Baskerville" w:hAnsi="Baskerville"/>
+          <w:sz w:val="20"/>
+          <w:szCs w:val="20"/>
+          <w:lang w:val="en-GB"/>
+        </w:rPr>
+        <w:t xml:space="preserve"> Market for Directors and External</w:t>
+      </w:r>
+      <w:r>
+        <w:rPr>
+          <w:rFonts w:ascii="Baskerville" w:hAnsi="Baskerville"/>
+          <w:sz w:val="20"/>
+          <w:szCs w:val="20"/>
+          <w:lang w:val="en-GB"/>
+        </w:rPr>
+        <w:t>ities in Corporate Governance”</w:t>
+      </w:r>
+      <w:r>
+        <w:rPr>
+          <w:rFonts w:ascii="Baskerville" w:hAnsi="Baskerville"/>
+          <w:sz w:val="20"/>
+          <w:szCs w:val="20"/>
+          <w:lang w:val="en-GB"/>
+        </w:rPr>
+        <w:t xml:space="preserve"> </w:t>
+      </w:r>
+      <w:r>
+        <w:rPr>
+          <w:rFonts w:ascii="Baskerville" w:hAnsi="Baskerville"/>
+          <w:sz w:val="20"/>
+          <w:szCs w:val="20"/>
+          <w:lang w:val="en-GB"/>
+        </w:rPr>
+        <w:t xml:space="preserve">by </w:t>
+      </w:r>
+      <w:r>
+        <w:rPr>
+          <w:rFonts w:ascii="Baskerville" w:hAnsi="Baskerville"/>
+          <w:sz w:val="20"/>
+          <w:szCs w:val="20"/>
+          <w:lang w:val="en-GB"/>
+        </w:rPr>
+        <w:t xml:space="preserve">D. </w:t>
+      </w:r>
+      <w:proofErr w:type="spellStart"/>
+      <w:r>
+        <w:rPr>
+          <w:rFonts w:ascii="Baskerville" w:hAnsi="Baskerville"/>
+          <w:sz w:val="20"/>
+          <w:szCs w:val="20"/>
+          <w:lang w:val="en-GB"/>
+        </w:rPr>
+        <w:t>Levit</w:t>
+      </w:r>
+      <w:proofErr w:type="spellEnd"/>
+      <w:r>
+        <w:rPr>
+          <w:rFonts w:ascii="Baskerville" w:hAnsi="Baskerville"/>
+          <w:sz w:val="20"/>
+          <w:szCs w:val="20"/>
+          <w:lang w:val="en-GB"/>
+        </w:rPr>
+        <w:t xml:space="preserve"> and N. </w:t>
+      </w:r>
+      <w:proofErr w:type="spellStart"/>
+      <w:r>
+        <w:rPr>
+          <w:rFonts w:ascii="Baskerville" w:hAnsi="Baskerville"/>
+          <w:sz w:val="20"/>
+          <w:szCs w:val="20"/>
+          <w:lang w:val="en-GB"/>
+        </w:rPr>
+        <w:t>Malenko</w:t>
+      </w:r>
+      <w:proofErr w:type="spellEnd"/>
+      <w:r>
+        <w:rPr>
+          <w:rFonts w:ascii="Baskerville" w:hAnsi="Baskerville"/>
+          <w:sz w:val="20"/>
+          <w:szCs w:val="20"/>
+          <w:lang w:val="en-GB"/>
+        </w:rPr>
+        <w:t>, FIRS Quebec City, 2014</w:t>
+      </w:r>
+    </w:p>
+    <w:p>
+      <w:pPr>
+        <w:ind w:right="182"/>
+        <w:rPr>
+          <w:rFonts w:ascii="Baskerville" w:hAnsi="Baskerville"/>
+          <w:sz w:val="20"/>
+          <w:szCs w:val="20"/>
+          <w:lang w:val="en-GB"/>
+        </w:rPr>
+      </w:pPr>
+      <w:r>
+        <w:rPr>
+          <w:rFonts w:ascii="Baskerville" w:hAnsi="Baskerville"/>
+          <w:sz w:val="20"/>
+          <w:szCs w:val="20"/>
+          <w:lang w:val="en-GB"/>
+        </w:rPr>
+        <w:t>“</w:t>
+      </w:r>
+      <w:r>
+        <w:rPr>
+          <w:rFonts w:ascii="Baskerville" w:hAnsi="Baskerville"/>
+          <w:sz w:val="20"/>
+          <w:szCs w:val="20"/>
+          <w:lang w:val="en-GB"/>
+        </w:rPr>
+        <w:t>Cultural Proximity and The Processing Of Financial Information</w:t>
+      </w:r>
+      <w:r>
+        <w:rPr>
+          <w:rFonts w:ascii="Baskerville" w:hAnsi="Baskerville"/>
+          <w:sz w:val="20"/>
+          <w:szCs w:val="20"/>
+          <w:lang w:val="en-GB"/>
+        </w:rPr>
+        <w:t xml:space="preserve">” by </w:t>
+      </w:r>
+      <w:proofErr w:type="spellStart"/>
+      <w:r>
+        <w:rPr>
+          <w:rFonts w:ascii="Baskerville" w:hAnsi="Baskerville"/>
+          <w:sz w:val="20"/>
+          <w:szCs w:val="20"/>
+          <w:lang w:val="en-GB"/>
+        </w:rPr>
+        <w:t>Xiaoyun</w:t>
+      </w:r>
+      <w:proofErr w:type="spellEnd"/>
+      <w:r>
+        <w:rPr>
+          <w:rFonts w:ascii="Baskerville" w:hAnsi="Baskerville"/>
+          <w:sz w:val="20"/>
+          <w:szCs w:val="20"/>
+          <w:lang w:val="en-GB"/>
+        </w:rPr>
+        <w:t xml:space="preserve"> Yu, London Business School Summer Symposium </w:t>
+      </w:r>
+    </w:p>
+    <w:p>
+      <w:pPr>
+        <w:ind w:right="182"/>
+        <w:rPr>
+          <w:rFonts w:ascii="Baskerville" w:hAnsi="Baskerville"/>
+          <w:sz w:val="20"/>
+          <w:szCs w:val="20"/>
+          <w:lang w:val="en-GB"/>
+        </w:rPr>
+      </w:pPr>
+    </w:p>
+    <w:p>
+      <w:pPr>
+        <w:ind w:right="182"/>
+        <w:rPr>
+          <w:rFonts w:ascii="Baskerville" w:hAnsi="Baskerville"/>
+          <w:b/>
+          <w:sz w:val="20"/>
+          <w:szCs w:val="20"/>
+          <w:lang w:val="en-GB"/>
+        </w:rPr>
+      </w:pPr>
+      <w:r>
+        <w:rPr>
+          <w:rFonts w:ascii="Baskerville" w:hAnsi="Baskerville"/>
+          <w:b/>
+          <w:sz w:val="20"/>
+          <w:szCs w:val="20"/>
+          <w:lang w:val="en-GB"/>
+        </w:rPr>
+        <w:t>2013</w:t>
+      </w:r>
+    </w:p>
+    <w:p>
+      <w:pPr>
+        <w:ind w:right="182"/>
+        <w:rPr>
+          <w:rFonts w:ascii="Baskerville" w:hAnsi="Baskerville"/>
+          <w:sz w:val="20"/>
+          <w:szCs w:val="20"/>
+          <w:lang w:val="en-GB"/>
+        </w:rPr>
+      </w:pPr>
+      <w:r>
+        <w:rPr>
+          <w:rFonts w:ascii="Baskerville" w:hAnsi="Baskerville"/>
+          <w:sz w:val="20"/>
+          <w:szCs w:val="20"/>
+          <w:lang w:val="en-GB"/>
+        </w:rPr>
+        <w:t xml:space="preserve">“Hedge Fund Activism: Do They Take Cues From Institutional Exit?” by Nick </w:t>
+      </w:r>
+      <w:proofErr w:type="spellStart"/>
+      <w:r>
+        <w:rPr>
+          <w:rFonts w:ascii="Baskerville" w:hAnsi="Baskerville"/>
+          <w:sz w:val="20"/>
+          <w:szCs w:val="20"/>
+          <w:lang w:val="en-GB"/>
+        </w:rPr>
+        <w:t>Gantchev</w:t>
+      </w:r>
+      <w:proofErr w:type="spellEnd"/>
+      <w:r>
+        <w:rPr>
+          <w:rFonts w:ascii="Baskerville" w:hAnsi="Baskerville"/>
+          <w:sz w:val="20"/>
+          <w:szCs w:val="20"/>
+          <w:lang w:val="en-GB"/>
+        </w:rPr>
+        <w:t xml:space="preserve"> and </w:t>
+      </w:r>
+      <w:proofErr w:type="spellStart"/>
+      <w:r>
+        <w:rPr>
+          <w:rFonts w:ascii="Baskerville" w:hAnsi="Baskerville"/>
+          <w:sz w:val="20"/>
+          <w:szCs w:val="20"/>
+          <w:lang w:val="en-GB"/>
+        </w:rPr>
+        <w:t>Pab</w:t>
+      </w:r>
+      <w:proofErr w:type="spellEnd"/>
+      <w:r>
+        <w:rPr>
+          <w:rFonts w:ascii="Baskerville" w:hAnsi="Baskerville"/>
+          <w:sz w:val="20"/>
+          <w:szCs w:val="20"/>
+          <w:lang w:val="en-GB"/>
+        </w:rPr>
+        <w:t xml:space="preserve"> </w:t>
+      </w:r>
+      <w:proofErr w:type="spellStart"/>
+      <w:r>
+        <w:rPr>
+          <w:rFonts w:ascii="Baskerville" w:hAnsi="Baskerville"/>
+          <w:sz w:val="20"/>
+          <w:szCs w:val="20"/>
+          <w:lang w:val="en-GB"/>
+        </w:rPr>
+        <w:t>Jotikasthira</w:t>
+      </w:r>
+      <w:proofErr w:type="spellEnd"/>
+      <w:r>
+        <w:rPr>
+          <w:rFonts w:ascii="Baskerville" w:hAnsi="Baskerville"/>
+          <w:sz w:val="20"/>
+          <w:szCs w:val="20"/>
+          <w:lang w:val="en-GB"/>
+        </w:rPr>
+        <w:t xml:space="preserve">, FIRS </w:t>
+      </w:r>
+      <w:r>
+        <w:rPr>
+          <w:rFonts w:ascii="Baskerville" w:hAnsi="Baskerville"/>
+          <w:sz w:val="20"/>
+          <w:szCs w:val="20"/>
+          <w:lang w:val="en-GB"/>
+        </w:rPr>
+        <w:t>Dubrovnik</w:t>
+      </w:r>
       <w:bookmarkStart w:id="0" w:name="_GoBack"/>
       <w:bookmarkEnd w:id="0"/>
       <w:r>
         <w:rPr>
           <w:rFonts w:ascii="Baskerville" w:hAnsi="Baskerville"/>
+          <w:sz w:val="20"/>
+          <w:szCs w:val="20"/>
+          <w:lang w:val="en-GB"/>
+        </w:rPr>
+        <w:t>, 2013</w:t>
+      </w:r>
+    </w:p>
+    <w:p>
+      <w:pPr>
+        <w:ind w:right="182"/>
+        <w:rPr>
+          <w:rFonts w:ascii="Baskerville" w:hAnsi="Baskerville"/>
           <w:b/>
           <w:sz w:val="20"/>
           <w:szCs w:val="20"/>
           <w:lang w:val="en-GB"/>
         </w:rPr>
-        <w:lastRenderedPageBreak/>
-        <w:t xml:space="preserve">Conferences and Seminar </w:t>
-      </w:r>
-      <w:r>
+      </w:pPr>
+    </w:p>
+    <w:p>
+      <w:pPr>
+        <w:ind w:right="182"/>
         <w:rPr>
           <w:rFonts w:ascii="Baskerville" w:hAnsi="Baskerville"/>
           <w:b/>
@@ -2452,8 +3563,7 @@
           <w:szCs w:val="20"/>
           <w:lang w:val="en-GB"/>
         </w:rPr>
-        <w:t>Presentations</w:t>
-      </w:r>
+      </w:pPr>
       <w:r>
         <w:rPr>
           <w:rFonts w:ascii="Baskerville" w:hAnsi="Baskerville"/>
@@ -2462,21 +3572,9 @@
           <w:szCs w:val="20"/>
           <w:lang w:val="en-GB"/>
         </w:rPr>
-        <w:t xml:space="preserve"> </w:t>
-      </w:r>
-      <w:r>
-        <w:rPr>
-          <w:rFonts w:ascii="Baskerville" w:hAnsi="Baskerville"/>
-          <w:sz w:val="20"/>
-          <w:szCs w:val="20"/>
-          <w:lang w:val="en-GB"/>
-        </w:rPr>
-        <w:t>(includes presentations by co-authors, *denotes scheduled)</w:t>
-      </w:r>
-    </w:p>
-    <w:p>
-      <w:pPr>
-        <w:ind w:right="182"/>
+        <w:t xml:space="preserve">Referee </w:t>
+      </w:r>
+      <w:r>
         <w:rPr>
           <w:rFonts w:ascii="Baskerville" w:hAnsi="Baskerville"/>
           <w:b/>
@@ -2484,19 +3582,12 @@
           <w:szCs w:val="20"/>
           <w:lang w:val="en-GB"/>
         </w:rPr>
-      </w:pPr>
-    </w:p>
-    <w:p>
-      <w:pPr>
-        <w:ind w:right="182"/>
-        <w:rPr>
-          <w:rFonts w:ascii="Baskerville" w:hAnsi="Baskerville"/>
-          <w:sz w:val="20"/>
-          <w:szCs w:val="20"/>
-          <w:lang w:val="en-GB"/>
-        </w:rPr>
-      </w:pPr>
-      <w:r>
+        <w:t>Work</w:t>
+      </w:r>
+    </w:p>
+    <w:p>
+      <w:pPr>
+        <w:ind w:right="182"/>
         <w:rPr>
           <w:rFonts w:ascii="Baskerville" w:hAnsi="Baskerville"/>
           <w:b/>
@@ -2504,1098 +3595,7 @@
           <w:szCs w:val="20"/>
           <w:lang w:val="en-GB"/>
         </w:rPr>
-        <w:t>2014:</w:t>
-      </w:r>
-      <w:r>
-        <w:rPr>
-          <w:rFonts w:ascii="Baskerville" w:hAnsi="Baskerville"/>
-          <w:sz w:val="20"/>
-          <w:szCs w:val="20"/>
-          <w:lang w:val="en-GB"/>
-        </w:rPr>
-        <w:t xml:space="preserve"> </w:t>
-      </w:r>
-    </w:p>
-    <w:p>
-      <w:pPr>
-        <w:ind w:right="182"/>
-        <w:rPr>
-          <w:rFonts w:ascii="Baskerville" w:hAnsi="Baskerville"/>
-          <w:sz w:val="20"/>
-          <w:szCs w:val="20"/>
-          <w:lang w:val="en-GB"/>
-        </w:rPr>
-      </w:pPr>
-      <w:r>
-        <w:rPr>
-          <w:rFonts w:ascii="Baskerville" w:hAnsi="Baskerville"/>
-          <w:sz w:val="20"/>
-          <w:szCs w:val="20"/>
-          <w:lang w:val="en-GB"/>
-        </w:rPr>
-        <w:t>P</w:t>
-      </w:r>
-      <w:r>
-        <w:rPr>
-          <w:rFonts w:ascii="Baskerville" w:hAnsi="Baskerville"/>
-          <w:sz w:val="20"/>
-          <w:szCs w:val="20"/>
-          <w:lang w:val="en-GB"/>
-        </w:rPr>
-        <w:t xml:space="preserve">aul </w:t>
-      </w:r>
-      <w:proofErr w:type="spellStart"/>
-      <w:r>
-        <w:rPr>
-          <w:rFonts w:ascii="Baskerville" w:hAnsi="Baskerville"/>
-          <w:sz w:val="20"/>
-          <w:szCs w:val="20"/>
-          <w:lang w:val="en-GB"/>
-        </w:rPr>
-        <w:t>Wolley</w:t>
-      </w:r>
-      <w:proofErr w:type="spellEnd"/>
-      <w:r>
-        <w:rPr>
-          <w:rFonts w:ascii="Baskerville" w:hAnsi="Baskerville"/>
-          <w:sz w:val="20"/>
-          <w:szCs w:val="20"/>
-          <w:lang w:val="en-GB"/>
-        </w:rPr>
-        <w:t xml:space="preserve"> Conference* (Sydney), </w:t>
-      </w:r>
-      <w:r>
-        <w:rPr>
-          <w:rFonts w:ascii="Baskerville" w:hAnsi="Baskerville"/>
-          <w:sz w:val="20"/>
-          <w:szCs w:val="20"/>
-          <w:lang w:val="en-GB"/>
-        </w:rPr>
-        <w:t xml:space="preserve">European </w:t>
-      </w:r>
-      <w:r>
-        <w:rPr>
-          <w:rFonts w:ascii="Baskerville" w:hAnsi="Baskerville"/>
-          <w:sz w:val="20"/>
-          <w:szCs w:val="20"/>
-          <w:lang w:val="en-GB"/>
-        </w:rPr>
-        <w:t>Economic</w:t>
-      </w:r>
-      <w:r>
-        <w:rPr>
-          <w:rFonts w:ascii="Baskerville" w:hAnsi="Baskerville"/>
-          <w:sz w:val="20"/>
-          <w:szCs w:val="20"/>
-          <w:lang w:val="en-GB"/>
-        </w:rPr>
-        <w:t xml:space="preserve"> Associ</w:t>
-      </w:r>
-      <w:r>
-        <w:rPr>
-          <w:rFonts w:ascii="Baskerville" w:hAnsi="Baskerville"/>
-          <w:sz w:val="20"/>
-          <w:szCs w:val="20"/>
-          <w:lang w:val="en-GB"/>
-        </w:rPr>
-        <w:t>ation</w:t>
-      </w:r>
-      <w:r>
-        <w:rPr>
-          <w:rFonts w:ascii="Baskerville" w:hAnsi="Baskerville"/>
-          <w:sz w:val="20"/>
-          <w:szCs w:val="20"/>
-          <w:lang w:val="en-GB"/>
-        </w:rPr>
-        <w:t xml:space="preserve"> (Toulouse), </w:t>
-      </w:r>
-      <w:r>
-        <w:rPr>
-          <w:rFonts w:ascii="Baskerville" w:hAnsi="Baskerville"/>
-          <w:sz w:val="20"/>
-          <w:szCs w:val="20"/>
-          <w:lang w:val="en-GB"/>
-        </w:rPr>
-        <w:t>NBER Summer Institute The Economics of Cr</w:t>
-      </w:r>
-      <w:r>
-        <w:rPr>
-          <w:rFonts w:ascii="Baskerville" w:hAnsi="Baskerville"/>
-          <w:sz w:val="20"/>
-          <w:szCs w:val="20"/>
-          <w:lang w:val="en-GB"/>
-        </w:rPr>
-        <w:t xml:space="preserve">edit Ratings (Boston), </w:t>
-      </w:r>
-      <w:r>
-        <w:rPr>
-          <w:rFonts w:ascii="Baskerville" w:hAnsi="Baskerville"/>
-          <w:sz w:val="20"/>
-          <w:szCs w:val="20"/>
-          <w:lang w:val="en-GB"/>
-        </w:rPr>
-        <w:t>The Financial Intermediation Research Society (</w:t>
-      </w:r>
-      <w:r>
-        <w:rPr>
-          <w:rFonts w:ascii="Baskerville" w:hAnsi="Baskerville"/>
-          <w:sz w:val="20"/>
-          <w:szCs w:val="20"/>
-          <w:lang w:val="en-GB"/>
-        </w:rPr>
-        <w:t>Quebec City</w:t>
-      </w:r>
-      <w:r>
-        <w:rPr>
-          <w:rFonts w:ascii="Baskerville" w:hAnsi="Baskerville"/>
-          <w:sz w:val="20"/>
-          <w:szCs w:val="20"/>
-          <w:lang w:val="en-GB"/>
-        </w:rPr>
-        <w:t>)</w:t>
-      </w:r>
-      <w:r>
-        <w:rPr>
-          <w:rFonts w:ascii="Baskerville" w:hAnsi="Baskerville"/>
-          <w:sz w:val="20"/>
-          <w:szCs w:val="20"/>
-          <w:lang w:val="en-GB"/>
-        </w:rPr>
-        <w:t xml:space="preserve">, UNC </w:t>
-      </w:r>
-      <w:proofErr w:type="spellStart"/>
-      <w:r>
-        <w:rPr>
-          <w:rFonts w:ascii="Baskerville" w:hAnsi="Baskerville"/>
-          <w:sz w:val="20"/>
-          <w:szCs w:val="20"/>
-          <w:lang w:val="en-GB"/>
-        </w:rPr>
-        <w:t>Kenan</w:t>
-      </w:r>
-      <w:proofErr w:type="spellEnd"/>
-      <w:r>
-        <w:rPr>
-          <w:rFonts w:ascii="Baskerville" w:hAnsi="Baskerville"/>
-          <w:sz w:val="20"/>
-          <w:szCs w:val="20"/>
-          <w:lang w:val="en-GB"/>
-        </w:rPr>
-        <w:t>-Flag</w:t>
-      </w:r>
-      <w:r>
-        <w:rPr>
-          <w:rFonts w:ascii="Baskerville" w:hAnsi="Baskerville"/>
-          <w:sz w:val="20"/>
-          <w:szCs w:val="20"/>
-          <w:lang w:val="en-GB"/>
-        </w:rPr>
-        <w:t>ler, University of Rome</w:t>
-      </w:r>
-      <w:r>
-        <w:rPr>
-          <w:rFonts w:ascii="Baskerville" w:hAnsi="Baskerville"/>
-          <w:sz w:val="20"/>
-          <w:szCs w:val="20"/>
-          <w:lang w:val="en-GB"/>
-        </w:rPr>
-        <w:t xml:space="preserve"> Tor </w:t>
-      </w:r>
-      <w:proofErr w:type="spellStart"/>
-      <w:r>
-        <w:rPr>
-          <w:rFonts w:ascii="Baskerville" w:hAnsi="Baskerville"/>
-          <w:sz w:val="20"/>
-          <w:szCs w:val="20"/>
-          <w:lang w:val="en-GB"/>
-        </w:rPr>
-        <w:t>Vergata</w:t>
-      </w:r>
-      <w:proofErr w:type="spellEnd"/>
-    </w:p>
-    <w:p>
-      <w:pPr>
-        <w:ind w:right="182"/>
-        <w:rPr>
-          <w:rFonts w:ascii="Baskerville" w:hAnsi="Baskerville"/>
-          <w:sz w:val="20"/>
-          <w:szCs w:val="20"/>
-          <w:lang w:val="en-GB"/>
-        </w:rPr>
-      </w:pPr>
-    </w:p>
-    <w:p>
-      <w:pPr>
-        <w:ind w:right="182"/>
-        <w:rPr>
-          <w:rFonts w:ascii="Baskerville" w:hAnsi="Baskerville"/>
-          <w:sz w:val="20"/>
-          <w:szCs w:val="20"/>
-          <w:lang w:val="en-GB"/>
-        </w:rPr>
-      </w:pPr>
-      <w:r>
-        <w:rPr>
-          <w:rFonts w:ascii="Baskerville" w:hAnsi="Baskerville"/>
-          <w:b/>
-          <w:sz w:val="20"/>
-          <w:szCs w:val="20"/>
-          <w:lang w:val="en-GB"/>
-        </w:rPr>
-        <w:t>2013</w:t>
-      </w:r>
-      <w:r>
-        <w:rPr>
-          <w:rFonts w:ascii="Baskerville" w:hAnsi="Baskerville"/>
-          <w:b/>
-          <w:sz w:val="20"/>
-          <w:szCs w:val="20"/>
-          <w:lang w:val="en-GB"/>
-        </w:rPr>
-        <w:t>:</w:t>
-      </w:r>
-      <w:r>
-        <w:rPr>
-          <w:rFonts w:ascii="Baskerville" w:hAnsi="Baskerville"/>
-          <w:sz w:val="20"/>
-          <w:szCs w:val="20"/>
-          <w:lang w:val="en-GB"/>
-        </w:rPr>
-        <w:t xml:space="preserve"> </w:t>
-      </w:r>
-    </w:p>
-    <w:p>
-      <w:pPr>
-        <w:ind w:right="182"/>
-        <w:rPr>
-          <w:rFonts w:ascii="Baskerville" w:hAnsi="Baskerville"/>
-          <w:sz w:val="20"/>
-          <w:szCs w:val="20"/>
-          <w:lang w:val="en-GB"/>
-        </w:rPr>
-      </w:pPr>
-      <w:r>
-        <w:rPr>
-          <w:rFonts w:ascii="Baskerville" w:hAnsi="Baskerville"/>
-          <w:sz w:val="20"/>
-          <w:szCs w:val="20"/>
-          <w:lang w:val="en-GB"/>
-        </w:rPr>
-        <w:t>European Finance Associ</w:t>
-      </w:r>
-      <w:r>
-        <w:rPr>
-          <w:rFonts w:ascii="Baskerville" w:hAnsi="Baskerville"/>
-          <w:sz w:val="20"/>
-          <w:szCs w:val="20"/>
-          <w:lang w:val="en-GB"/>
-        </w:rPr>
-        <w:t xml:space="preserve">ation (Cambridge), </w:t>
-      </w:r>
-      <w:r>
-        <w:rPr>
-          <w:rFonts w:ascii="Baskerville" w:hAnsi="Baskerville"/>
-          <w:sz w:val="20"/>
-          <w:szCs w:val="20"/>
-          <w:lang w:val="en-GB"/>
-        </w:rPr>
-        <w:t>The Financial Intermediation Research Society (Dubrovnik)</w:t>
-      </w:r>
-      <w:r>
-        <w:rPr>
-          <w:rFonts w:ascii="Baskerville" w:hAnsi="Baskerville"/>
-          <w:sz w:val="20"/>
-          <w:szCs w:val="20"/>
-          <w:lang w:val="en-GB"/>
-        </w:rPr>
-        <w:t xml:space="preserve">, </w:t>
-      </w:r>
-      <w:proofErr w:type="spellStart"/>
-      <w:r>
-        <w:rPr>
-          <w:rFonts w:ascii="Baskerville" w:hAnsi="Baskerville"/>
-          <w:sz w:val="20"/>
-          <w:szCs w:val="20"/>
-          <w:lang w:val="en-GB"/>
-        </w:rPr>
-        <w:t>B</w:t>
-      </w:r>
-      <w:r>
-        <w:rPr>
-          <w:rFonts w:ascii="Baskerville" w:hAnsi="Baskerville"/>
-          <w:sz w:val="20"/>
-          <w:szCs w:val="20"/>
-          <w:lang w:val="en-GB"/>
-        </w:rPr>
-        <w:t>occoni</w:t>
-      </w:r>
-      <w:proofErr w:type="spellEnd"/>
-      <w:r>
-        <w:rPr>
-          <w:rFonts w:ascii="Baskerville" w:hAnsi="Baskerville"/>
-          <w:sz w:val="20"/>
-          <w:szCs w:val="20"/>
-          <w:lang w:val="en-GB"/>
-        </w:rPr>
-        <w:t xml:space="preserve"> University</w:t>
-      </w:r>
-      <w:r>
-        <w:rPr>
-          <w:rFonts w:ascii="Baskerville" w:hAnsi="Baskerville"/>
-          <w:sz w:val="20"/>
-          <w:szCs w:val="20"/>
-          <w:lang w:val="en-GB"/>
-        </w:rPr>
-        <w:t xml:space="preserve">, EIEF, </w:t>
-      </w:r>
-      <w:r>
-        <w:rPr>
-          <w:rFonts w:ascii="Baskerville" w:hAnsi="Baskerville"/>
-          <w:sz w:val="20"/>
-          <w:szCs w:val="20"/>
-          <w:lang w:val="en-GB"/>
-        </w:rPr>
-        <w:t>Washington University in St. Louis</w:t>
-      </w:r>
-      <w:r>
-        <w:rPr>
-          <w:rFonts w:ascii="Baskerville" w:hAnsi="Baskerville"/>
-          <w:sz w:val="20"/>
-          <w:szCs w:val="20"/>
-          <w:lang w:val="en-GB"/>
-        </w:rPr>
-        <w:t xml:space="preserve">, Amsterdam Business School, HEC Paris, </w:t>
-      </w:r>
-      <w:r>
-        <w:rPr>
-          <w:rFonts w:ascii="Baskerville" w:hAnsi="Baskerville"/>
-          <w:sz w:val="20"/>
-          <w:szCs w:val="20"/>
-          <w:lang w:val="en-GB"/>
-        </w:rPr>
-        <w:t xml:space="preserve">Federal </w:t>
-      </w:r>
-      <w:r>
-        <w:rPr>
-          <w:rFonts w:ascii="Baskerville" w:hAnsi="Baskerville"/>
-          <w:sz w:val="20"/>
-          <w:szCs w:val="20"/>
-          <w:lang w:val="en-GB"/>
-        </w:rPr>
-        <w:t>Reserve Board of Governors, UBC</w:t>
-      </w:r>
-      <w:r>
-        <w:rPr>
-          <w:rFonts w:ascii="Baskerville" w:hAnsi="Baskerville"/>
-          <w:sz w:val="20"/>
-          <w:szCs w:val="20"/>
-          <w:lang w:val="en-GB"/>
-        </w:rPr>
-        <w:t xml:space="preserve"> Sauder</w:t>
-      </w:r>
-      <w:r>
-        <w:rPr>
-          <w:rFonts w:ascii="Baskerville" w:hAnsi="Baskerville"/>
-          <w:sz w:val="20"/>
-          <w:szCs w:val="20"/>
-          <w:lang w:val="en-GB"/>
-        </w:rPr>
-        <w:t>, University of Mary</w:t>
-      </w:r>
-      <w:r>
-        <w:rPr>
-          <w:rFonts w:ascii="Baskerville" w:hAnsi="Baskerville"/>
-          <w:sz w:val="20"/>
-          <w:szCs w:val="20"/>
-          <w:lang w:val="en-GB"/>
-        </w:rPr>
-        <w:t>land</w:t>
-      </w:r>
-      <w:r>
-        <w:rPr>
-          <w:rFonts w:ascii="Baskerville" w:hAnsi="Baskerville"/>
-          <w:sz w:val="20"/>
-          <w:szCs w:val="20"/>
-          <w:lang w:val="en-GB"/>
-        </w:rPr>
-        <w:t xml:space="preserve"> (RH Smith)</w:t>
-      </w:r>
-      <w:r>
-        <w:rPr>
-          <w:rFonts w:ascii="Baskerville" w:hAnsi="Baskerville"/>
-          <w:sz w:val="20"/>
-          <w:szCs w:val="20"/>
-          <w:lang w:val="en-GB"/>
-        </w:rPr>
-        <w:t>, Stockholm School of Business, University of Warwick, Arizona Sate University, University of Michigan</w:t>
-      </w:r>
-      <w:r>
-        <w:rPr>
-          <w:rFonts w:ascii="Baskerville" w:hAnsi="Baskerville"/>
-          <w:sz w:val="20"/>
-          <w:szCs w:val="20"/>
-          <w:lang w:val="en-GB"/>
-        </w:rPr>
-        <w:t xml:space="preserve"> (Ross)</w:t>
-      </w:r>
-      <w:r>
-        <w:rPr>
-          <w:rFonts w:ascii="Baskerville" w:hAnsi="Baskerville"/>
-          <w:sz w:val="20"/>
-          <w:szCs w:val="20"/>
-          <w:lang w:val="en-GB"/>
-        </w:rPr>
-        <w:t xml:space="preserve">, </w:t>
-      </w:r>
-      <w:r>
-        <w:rPr>
-          <w:rFonts w:ascii="Baskerville" w:hAnsi="Baskerville"/>
-          <w:sz w:val="20"/>
-          <w:szCs w:val="20"/>
-          <w:lang w:val="en-GB"/>
-        </w:rPr>
-        <w:t xml:space="preserve">University of Pennsylvania (Wharton) </w:t>
-      </w:r>
-    </w:p>
-    <w:p>
-      <w:pPr>
-        <w:ind w:right="182"/>
-        <w:rPr>
-          <w:rFonts w:ascii="Baskerville" w:hAnsi="Baskerville"/>
-          <w:sz w:val="20"/>
-          <w:szCs w:val="20"/>
-          <w:lang w:val="en-GB"/>
-        </w:rPr>
-      </w:pPr>
-    </w:p>
-    <w:p>
-      <w:pPr>
-        <w:ind w:right="182"/>
-        <w:rPr>
-          <w:rFonts w:ascii="Baskerville" w:hAnsi="Baskerville"/>
-          <w:b/>
-          <w:sz w:val="20"/>
-          <w:szCs w:val="20"/>
-          <w:lang w:val="en-GB"/>
-        </w:rPr>
-      </w:pPr>
-      <w:r>
-        <w:rPr>
-          <w:rFonts w:ascii="Baskerville" w:hAnsi="Baskerville"/>
-          <w:b/>
-          <w:sz w:val="20"/>
-          <w:szCs w:val="20"/>
-          <w:lang w:val="en-GB"/>
-        </w:rPr>
-        <w:t>Discussions</w:t>
-      </w:r>
-    </w:p>
-    <w:p>
-      <w:pPr>
-        <w:ind w:right="182"/>
-        <w:rPr>
-          <w:rFonts w:ascii="Baskerville" w:hAnsi="Baskerville"/>
-          <w:b/>
-          <w:sz w:val="20"/>
-          <w:szCs w:val="20"/>
-          <w:lang w:val="en-GB"/>
-        </w:rPr>
-      </w:pPr>
-    </w:p>
-    <w:p>
-      <w:pPr>
-        <w:ind w:right="182"/>
-        <w:rPr>
-          <w:rFonts w:ascii="Baskerville" w:hAnsi="Baskerville"/>
-          <w:b/>
-          <w:sz w:val="20"/>
-          <w:szCs w:val="20"/>
-          <w:lang w:val="en-GB"/>
-        </w:rPr>
-      </w:pPr>
-      <w:r>
-        <w:rPr>
-          <w:rFonts w:ascii="Baskerville" w:hAnsi="Baskerville"/>
-          <w:b/>
-          <w:sz w:val="20"/>
-          <w:szCs w:val="20"/>
-          <w:lang w:val="en-GB"/>
-        </w:rPr>
-        <w:t>2014</w:t>
-      </w:r>
-    </w:p>
-    <w:p>
-      <w:pPr>
-        <w:ind w:right="182"/>
-        <w:rPr>
-          <w:rFonts w:ascii="Baskerville" w:hAnsi="Baskerville"/>
-          <w:sz w:val="20"/>
-          <w:szCs w:val="20"/>
-          <w:lang w:val="en-GB"/>
-        </w:rPr>
-      </w:pPr>
-      <w:r>
-        <w:rPr>
-          <w:rFonts w:ascii="Baskerville" w:hAnsi="Baskerville"/>
-          <w:sz w:val="20"/>
-          <w:szCs w:val="20"/>
-          <w:lang w:val="en-GB"/>
-        </w:rPr>
-        <w:t xml:space="preserve">“Fragility in Money Market Funds: Sponsor Support and Regulation” by Cecilia </w:t>
-      </w:r>
-      <w:proofErr w:type="spellStart"/>
-      <w:r>
-        <w:rPr>
-          <w:rFonts w:ascii="Baskerville" w:hAnsi="Baskerville"/>
-          <w:sz w:val="20"/>
-          <w:szCs w:val="20"/>
-          <w:lang w:val="en-GB"/>
-        </w:rPr>
-        <w:t>Parlatore</w:t>
-      </w:r>
-      <w:proofErr w:type="spellEnd"/>
-      <w:r>
-        <w:rPr>
-          <w:rFonts w:ascii="Baskerville" w:hAnsi="Baskerville"/>
-          <w:sz w:val="20"/>
-          <w:szCs w:val="20"/>
-          <w:lang w:val="en-GB"/>
-        </w:rPr>
-        <w:t xml:space="preserve"> </w:t>
-      </w:r>
-      <w:proofErr w:type="spellStart"/>
-      <w:r>
-        <w:rPr>
-          <w:rFonts w:ascii="Baskerville" w:hAnsi="Baskerville"/>
-          <w:sz w:val="20"/>
-          <w:szCs w:val="20"/>
-          <w:lang w:val="en-GB"/>
-        </w:rPr>
-        <w:t>Siritto</w:t>
-      </w:r>
-      <w:proofErr w:type="spellEnd"/>
-      <w:r>
-        <w:rPr>
-          <w:rFonts w:ascii="Baskerville" w:hAnsi="Baskerville"/>
-          <w:sz w:val="20"/>
-          <w:szCs w:val="20"/>
-          <w:lang w:val="en-GB"/>
-        </w:rPr>
-        <w:t xml:space="preserve">, Oxford Financial Intermediation </w:t>
-      </w:r>
-      <w:r>
-        <w:rPr>
-          <w:rFonts w:ascii="Baskerville" w:hAnsi="Baskerville"/>
-          <w:sz w:val="20"/>
-          <w:szCs w:val="20"/>
-          <w:lang w:val="en-GB"/>
-        </w:rPr>
-        <w:t>Conference</w:t>
-      </w:r>
-      <w:r>
-        <w:rPr>
-          <w:rFonts w:ascii="Baskerville" w:hAnsi="Baskerville"/>
-          <w:sz w:val="20"/>
-          <w:szCs w:val="20"/>
-          <w:lang w:val="en-GB"/>
-        </w:rPr>
-        <w:t>, Oxford, 2014</w:t>
-      </w:r>
-    </w:p>
-    <w:p>
-      <w:pPr>
-        <w:ind w:right="182"/>
-        <w:rPr>
-          <w:rFonts w:ascii="Baskerville" w:hAnsi="Baskerville"/>
-          <w:sz w:val="20"/>
-          <w:szCs w:val="20"/>
-          <w:lang w:val="en-GB"/>
-        </w:rPr>
-      </w:pPr>
-      <w:r>
-        <w:rPr>
-          <w:rFonts w:ascii="Baskerville" w:hAnsi="Baskerville"/>
-          <w:sz w:val="20"/>
-          <w:szCs w:val="20"/>
-          <w:lang w:val="en-GB"/>
-        </w:rPr>
-        <w:fldChar w:fldCharType="begin"/>
-      </w:r>
-      <w:r>
-        <w:rPr>
-          <w:rFonts w:ascii="Baskerville" w:hAnsi="Baskerville"/>
-          <w:sz w:val="20"/>
-          <w:szCs w:val="20"/>
-          <w:lang w:val="en-GB"/>
-        </w:rPr>
-        <w:instrText>HYPERLINK "http://ssrn.com/abstract=2181436"</w:instrText>
-      </w:r>
-      <w:r>
-        <w:rPr>
-          <w:rFonts w:ascii="Baskerville" w:hAnsi="Baskerville"/>
-          <w:sz w:val="20"/>
-          <w:szCs w:val="20"/>
-          <w:lang w:val="en-GB"/>
-        </w:rPr>
-      </w:r>
-      <w:r>
-        <w:rPr>
-          <w:rFonts w:ascii="Baskerville" w:hAnsi="Baskerville"/>
-          <w:sz w:val="20"/>
-          <w:szCs w:val="20"/>
-          <w:lang w:val="en-GB"/>
-        </w:rPr>
-        <w:fldChar w:fldCharType="separate"/>
-      </w:r>
-      <w:r>
-        <w:rPr>
-          <w:rFonts w:ascii="Baskerville" w:hAnsi="Baskerville"/>
-          <w:sz w:val="20"/>
-          <w:szCs w:val="20"/>
-          <w:lang w:val="en-GB"/>
-        </w:rPr>
-        <w:t>“</w:t>
-      </w:r>
-      <w:proofErr w:type="spellStart"/>
-      <w:r>
-        <w:rPr>
-          <w:rFonts w:ascii="Baskerville" w:hAnsi="Baskerville"/>
-          <w:sz w:val="20"/>
-          <w:szCs w:val="20"/>
-          <w:lang w:val="en-GB"/>
-        </w:rPr>
-        <w:t>Macroprudential</w:t>
-      </w:r>
-      <w:proofErr w:type="spellEnd"/>
-      <w:r>
-        <w:rPr>
-          <w:rFonts w:ascii="Baskerville" w:hAnsi="Baskerville"/>
-          <w:sz w:val="20"/>
-          <w:szCs w:val="20"/>
-          <w:lang w:val="en-GB"/>
-        </w:rPr>
-        <w:t xml:space="preserve"> Bank Capital Regulation in a Competitive Financial Sy</w:t>
-      </w:r>
-      <w:r>
-        <w:rPr>
-          <w:rFonts w:ascii="Baskerville" w:hAnsi="Baskerville"/>
-          <w:sz w:val="20"/>
-          <w:szCs w:val="20"/>
-          <w:lang w:val="en-GB"/>
-        </w:rPr>
-        <w:t>stem” by</w:t>
-      </w:r>
-      <w:r>
-        <w:rPr>
-          <w:rFonts w:ascii="Baskerville" w:hAnsi="Baskerville"/>
-          <w:sz w:val="20"/>
-          <w:szCs w:val="20"/>
-          <w:lang w:val="en-GB"/>
-        </w:rPr>
-        <w:t xml:space="preserve"> C. </w:t>
-      </w:r>
-      <w:proofErr w:type="spellStart"/>
-      <w:r>
-        <w:rPr>
-          <w:rFonts w:ascii="Baskerville" w:hAnsi="Baskerville"/>
-          <w:sz w:val="20"/>
-          <w:szCs w:val="20"/>
-          <w:lang w:val="en-GB"/>
-        </w:rPr>
-        <w:t>Opp</w:t>
-      </w:r>
-      <w:proofErr w:type="spellEnd"/>
-      <w:r>
-        <w:rPr>
-          <w:rFonts w:ascii="Baskerville" w:hAnsi="Baskerville"/>
-          <w:sz w:val="20"/>
-          <w:szCs w:val="20"/>
-          <w:lang w:val="en-GB"/>
-        </w:rPr>
-        <w:t xml:space="preserve">, M. </w:t>
-      </w:r>
-      <w:proofErr w:type="spellStart"/>
-      <w:r>
-        <w:rPr>
-          <w:rFonts w:ascii="Baskerville" w:hAnsi="Baskerville"/>
-          <w:sz w:val="20"/>
-          <w:szCs w:val="20"/>
-          <w:lang w:val="en-GB"/>
-        </w:rPr>
-        <w:t>Opp</w:t>
-      </w:r>
-      <w:proofErr w:type="spellEnd"/>
-      <w:r>
-        <w:rPr>
-          <w:rFonts w:ascii="Baskerville" w:hAnsi="Baskerville"/>
-          <w:sz w:val="20"/>
-          <w:szCs w:val="20"/>
-          <w:lang w:val="en-GB"/>
-        </w:rPr>
-        <w:t xml:space="preserve"> and M. Harris, WFA Monterey Bay, 2014 </w:t>
-      </w:r>
-    </w:p>
-    <w:p>
-      <w:pPr>
-        <w:ind w:right="182"/>
-        <w:rPr>
-          <w:rFonts w:ascii="Baskerville" w:hAnsi="Baskerville"/>
-          <w:sz w:val="20"/>
-          <w:szCs w:val="20"/>
-          <w:lang w:val="en-GB"/>
-        </w:rPr>
-      </w:pPr>
-      <w:r>
-        <w:rPr>
-          <w:rFonts w:ascii="Baskerville" w:hAnsi="Baskerville"/>
-          <w:sz w:val="20"/>
-          <w:szCs w:val="20"/>
-          <w:lang w:val="en-GB"/>
-        </w:rPr>
-        <w:fldChar w:fldCharType="end"/>
-      </w:r>
-      <w:r>
-        <w:rPr>
-          <w:rFonts w:ascii="Baskerville" w:hAnsi="Baskerville"/>
-          <w:sz w:val="20"/>
-          <w:szCs w:val="20"/>
-          <w:lang w:val="en-GB"/>
-        </w:rPr>
-        <w:t xml:space="preserve">“The </w:t>
-      </w:r>
-      <w:proofErr w:type="spellStart"/>
-      <w:r>
-        <w:rPr>
-          <w:rFonts w:ascii="Baskerville" w:hAnsi="Baskerville"/>
-          <w:sz w:val="20"/>
-          <w:szCs w:val="20"/>
-          <w:lang w:val="en-GB"/>
-        </w:rPr>
-        <w:t>Labor</w:t>
-      </w:r>
-      <w:proofErr w:type="spellEnd"/>
-      <w:r>
-        <w:rPr>
-          <w:rFonts w:ascii="Baskerville" w:hAnsi="Baskerville"/>
-          <w:sz w:val="20"/>
-          <w:szCs w:val="20"/>
-          <w:lang w:val="en-GB"/>
-        </w:rPr>
-        <w:t xml:space="preserve"> Market for Directors and External</w:t>
-      </w:r>
-      <w:r>
-        <w:rPr>
-          <w:rFonts w:ascii="Baskerville" w:hAnsi="Baskerville"/>
-          <w:sz w:val="20"/>
-          <w:szCs w:val="20"/>
-          <w:lang w:val="en-GB"/>
-        </w:rPr>
-        <w:t>ities in Corporate Governance”</w:t>
-      </w:r>
-      <w:r>
-        <w:rPr>
-          <w:rFonts w:ascii="Baskerville" w:hAnsi="Baskerville"/>
-          <w:sz w:val="20"/>
-          <w:szCs w:val="20"/>
-          <w:lang w:val="en-GB"/>
-        </w:rPr>
-        <w:t xml:space="preserve"> </w:t>
-      </w:r>
-      <w:r>
-        <w:rPr>
-          <w:rFonts w:ascii="Baskerville" w:hAnsi="Baskerville"/>
-          <w:sz w:val="20"/>
-          <w:szCs w:val="20"/>
-          <w:lang w:val="en-GB"/>
-        </w:rPr>
-        <w:t xml:space="preserve">by </w:t>
-      </w:r>
-      <w:r>
-        <w:rPr>
-          <w:rFonts w:ascii="Baskerville" w:hAnsi="Baskerville"/>
-          <w:sz w:val="20"/>
-          <w:szCs w:val="20"/>
-          <w:lang w:val="en-GB"/>
-        </w:rPr>
-        <w:t xml:space="preserve">D. </w:t>
-      </w:r>
-      <w:proofErr w:type="spellStart"/>
-      <w:r>
-        <w:rPr>
-          <w:rFonts w:ascii="Baskerville" w:hAnsi="Baskerville"/>
-          <w:sz w:val="20"/>
-          <w:szCs w:val="20"/>
-          <w:lang w:val="en-GB"/>
-        </w:rPr>
-        <w:t>Levit</w:t>
-      </w:r>
-      <w:proofErr w:type="spellEnd"/>
-      <w:r>
-        <w:rPr>
-          <w:rFonts w:ascii="Baskerville" w:hAnsi="Baskerville"/>
-          <w:sz w:val="20"/>
-          <w:szCs w:val="20"/>
-          <w:lang w:val="en-GB"/>
-        </w:rPr>
-        <w:t xml:space="preserve"> and N. </w:t>
-      </w:r>
-      <w:proofErr w:type="spellStart"/>
-      <w:r>
-        <w:rPr>
-          <w:rFonts w:ascii="Baskerville" w:hAnsi="Baskerville"/>
-          <w:sz w:val="20"/>
-          <w:szCs w:val="20"/>
-          <w:lang w:val="en-GB"/>
-        </w:rPr>
-        <w:t>Malenko</w:t>
-      </w:r>
-      <w:proofErr w:type="spellEnd"/>
-      <w:r>
-        <w:rPr>
-          <w:rFonts w:ascii="Baskerville" w:hAnsi="Baskerville"/>
-          <w:sz w:val="20"/>
-          <w:szCs w:val="20"/>
-          <w:lang w:val="en-GB"/>
-        </w:rPr>
-        <w:t>, FIRS Quebec City, 2014</w:t>
-      </w:r>
-    </w:p>
-    <w:p>
-      <w:pPr>
-        <w:ind w:right="182"/>
-        <w:rPr>
-          <w:rFonts w:ascii="Baskerville" w:hAnsi="Baskerville"/>
-          <w:sz w:val="20"/>
-          <w:szCs w:val="20"/>
-          <w:lang w:val="en-GB"/>
-        </w:rPr>
-      </w:pPr>
-      <w:r>
-        <w:rPr>
-          <w:rFonts w:ascii="Baskerville" w:hAnsi="Baskerville"/>
-          <w:sz w:val="20"/>
-          <w:szCs w:val="20"/>
-          <w:lang w:val="en-GB"/>
-        </w:rPr>
-        <w:t>“</w:t>
-      </w:r>
-      <w:r>
-        <w:rPr>
-          <w:rFonts w:ascii="Baskerville" w:hAnsi="Baskerville"/>
-          <w:sz w:val="20"/>
-          <w:szCs w:val="20"/>
-          <w:lang w:val="en-GB"/>
-        </w:rPr>
-        <w:t>Cultural Proximity and The Processing Of Financial Information</w:t>
-      </w:r>
-      <w:r>
-        <w:rPr>
-          <w:rFonts w:ascii="Baskerville" w:hAnsi="Baskerville"/>
-          <w:sz w:val="20"/>
-          <w:szCs w:val="20"/>
-          <w:lang w:val="en-GB"/>
-        </w:rPr>
-        <w:t xml:space="preserve">” by </w:t>
-      </w:r>
-      <w:proofErr w:type="spellStart"/>
-      <w:r>
-        <w:rPr>
-          <w:rFonts w:ascii="Baskerville" w:hAnsi="Baskerville"/>
-          <w:sz w:val="20"/>
-          <w:szCs w:val="20"/>
-          <w:lang w:val="en-GB"/>
-        </w:rPr>
-        <w:t>Xiaoyun</w:t>
-      </w:r>
-      <w:proofErr w:type="spellEnd"/>
-      <w:r>
-        <w:rPr>
-          <w:rFonts w:ascii="Baskerville" w:hAnsi="Baskerville"/>
-          <w:sz w:val="20"/>
-          <w:szCs w:val="20"/>
-          <w:lang w:val="en-GB"/>
-        </w:rPr>
-        <w:t xml:space="preserve"> Yu, London Business School Summer Symposium </w:t>
-      </w:r>
-    </w:p>
-    <w:p>
-      <w:pPr>
-        <w:ind w:right="182"/>
-        <w:rPr>
-          <w:rFonts w:ascii="Baskerville" w:hAnsi="Baskerville"/>
-          <w:sz w:val="20"/>
-          <w:szCs w:val="20"/>
-          <w:lang w:val="en-GB"/>
-        </w:rPr>
-      </w:pPr>
-    </w:p>
-    <w:p>
-      <w:pPr>
-        <w:ind w:right="182"/>
-        <w:rPr>
-          <w:rFonts w:ascii="Baskerville" w:hAnsi="Baskerville"/>
-          <w:b/>
-          <w:sz w:val="20"/>
-          <w:szCs w:val="20"/>
-          <w:lang w:val="en-GB"/>
-        </w:rPr>
-      </w:pPr>
-      <w:r>
-        <w:rPr>
-          <w:rFonts w:ascii="Baskerville" w:hAnsi="Baskerville"/>
-          <w:b/>
-          <w:sz w:val="20"/>
-          <w:szCs w:val="20"/>
-          <w:lang w:val="en-GB"/>
-        </w:rPr>
-        <w:t>2013</w:t>
-      </w:r>
-    </w:p>
-    <w:p>
-      <w:pPr>
-        <w:ind w:right="182"/>
-        <w:rPr>
-          <w:rFonts w:ascii="Baskerville" w:hAnsi="Baskerville"/>
-          <w:sz w:val="20"/>
-          <w:szCs w:val="20"/>
-          <w:lang w:val="en-GB"/>
-        </w:rPr>
-      </w:pPr>
-      <w:r>
-        <w:rPr>
-          <w:rFonts w:ascii="Baskerville" w:hAnsi="Baskerville"/>
-          <w:sz w:val="20"/>
-          <w:szCs w:val="20"/>
-          <w:lang w:val="en-GB"/>
-        </w:rPr>
-        <w:t xml:space="preserve">“Hedge Fund Activism: Do They Take Cues From Institutional Exit?” by Nick </w:t>
-      </w:r>
-      <w:proofErr w:type="spellStart"/>
-      <w:r>
-        <w:rPr>
-          <w:rFonts w:ascii="Baskerville" w:hAnsi="Baskerville"/>
-          <w:sz w:val="20"/>
-          <w:szCs w:val="20"/>
-          <w:lang w:val="en-GB"/>
-        </w:rPr>
-        <w:t>Gantchev</w:t>
-      </w:r>
-      <w:proofErr w:type="spellEnd"/>
-      <w:r>
-        <w:rPr>
-          <w:rFonts w:ascii="Baskerville" w:hAnsi="Baskerville"/>
-          <w:sz w:val="20"/>
-          <w:szCs w:val="20"/>
-          <w:lang w:val="en-GB"/>
-        </w:rPr>
-        <w:t xml:space="preserve"> and </w:t>
-      </w:r>
-      <w:proofErr w:type="spellStart"/>
-      <w:r>
-        <w:rPr>
-          <w:rFonts w:ascii="Baskerville" w:hAnsi="Baskerville"/>
-          <w:sz w:val="20"/>
-          <w:szCs w:val="20"/>
-          <w:lang w:val="en-GB"/>
-        </w:rPr>
-        <w:t>Pab</w:t>
-      </w:r>
-      <w:proofErr w:type="spellEnd"/>
-      <w:r>
-        <w:rPr>
-          <w:rFonts w:ascii="Baskerville" w:hAnsi="Baskerville"/>
-          <w:sz w:val="20"/>
-          <w:szCs w:val="20"/>
-          <w:lang w:val="en-GB"/>
-        </w:rPr>
-        <w:t xml:space="preserve"> </w:t>
-      </w:r>
-      <w:proofErr w:type="spellStart"/>
-      <w:r>
-        <w:rPr>
-          <w:rFonts w:ascii="Baskerville" w:hAnsi="Baskerville"/>
-          <w:sz w:val="20"/>
-          <w:szCs w:val="20"/>
-          <w:lang w:val="en-GB"/>
-        </w:rPr>
-        <w:t>Jotikasthira</w:t>
-      </w:r>
-      <w:proofErr w:type="spellEnd"/>
-      <w:r>
-        <w:rPr>
-          <w:rFonts w:ascii="Baskerville" w:hAnsi="Baskerville"/>
-          <w:sz w:val="20"/>
-          <w:szCs w:val="20"/>
-          <w:lang w:val="en-GB"/>
-        </w:rPr>
-        <w:t xml:space="preserve">, FIRS </w:t>
-      </w:r>
-      <w:proofErr w:type="spellStart"/>
-      <w:r>
-        <w:rPr>
-          <w:rFonts w:ascii="Baskerville" w:hAnsi="Baskerville"/>
-          <w:sz w:val="20"/>
-          <w:szCs w:val="20"/>
-          <w:lang w:val="en-GB"/>
-        </w:rPr>
-        <w:t>Dubrovnick</w:t>
-      </w:r>
-      <w:proofErr w:type="spellEnd"/>
-      <w:r>
-        <w:rPr>
-          <w:rFonts w:ascii="Baskerville" w:hAnsi="Baskerville"/>
-          <w:sz w:val="20"/>
-          <w:szCs w:val="20"/>
-          <w:lang w:val="en-GB"/>
-        </w:rPr>
-        <w:t>, 2013</w:t>
-      </w:r>
-    </w:p>
-    <w:p>
-      <w:pPr>
-        <w:ind w:right="182"/>
-        <w:rPr>
-          <w:rFonts w:ascii="Baskerville" w:hAnsi="Baskerville"/>
-          <w:b/>
-          <w:sz w:val="20"/>
-          <w:szCs w:val="20"/>
-          <w:lang w:val="en-GB"/>
-        </w:rPr>
-      </w:pPr>
-    </w:p>
-    <w:p>
-      <w:pPr>
-        <w:ind w:right="182"/>
-        <w:rPr>
-          <w:rFonts w:ascii="Baskerville" w:hAnsi="Baskerville"/>
-          <w:b/>
-          <w:sz w:val="20"/>
-          <w:szCs w:val="20"/>
-          <w:lang w:val="en-GB"/>
-        </w:rPr>
-      </w:pPr>
-    </w:p>
-    <w:p>
-      <w:pPr>
-        <w:ind w:right="182"/>
-        <w:rPr>
-          <w:rFonts w:ascii="Baskerville" w:hAnsi="Baskerville"/>
-          <w:b/>
-          <w:sz w:val="20"/>
-          <w:szCs w:val="20"/>
-          <w:lang w:val="en-GB"/>
-        </w:rPr>
-      </w:pPr>
-      <w:r>
-        <w:rPr>
-          <w:rFonts w:ascii="Baskerville" w:hAnsi="Baskerville"/>
-          <w:b/>
-          <w:sz w:val="20"/>
-          <w:szCs w:val="20"/>
-          <w:lang w:val="en-GB"/>
-        </w:rPr>
-        <w:t xml:space="preserve">Referee </w:t>
-      </w:r>
+      </w:pPr>
     </w:p>
     <w:p>
       <w:pPr>

</xml_diff>

<commit_message>
changed CV, updated papers
</commit_message>
<xml_diff>
--- a/vari/CV-Giorgia Piacentino-2014.docx
+++ b/vari/CV-Giorgia Piacentino-2014.docx
@@ -349,46 +349,6 @@
           <w:lang w:val="en-GB"/>
         </w:rPr>
       </w:pPr>
-      <w:r>
-        <w:rPr>
-          <w:rFonts w:ascii="Baskerville" w:hAnsi="Baskerville"/>
-          <w:sz w:val="20"/>
-          <w:szCs w:val="20"/>
-          <w:lang w:val="en-GB"/>
-        </w:rPr>
-        <w:t>One Brookings Drive</w:t>
-      </w:r>
-    </w:p>
-    <w:p>
-      <w:pPr>
-        <w:ind w:right="182"/>
-        <w:rPr>
-          <w:rFonts w:ascii="Baskerville" w:hAnsi="Baskerville"/>
-          <w:sz w:val="20"/>
-          <w:szCs w:val="20"/>
-          <w:lang w:val="en-GB"/>
-        </w:rPr>
-      </w:pPr>
-      <w:r>
-        <w:rPr>
-          <w:rFonts w:ascii="Baskerville" w:hAnsi="Baskerville"/>
-          <w:sz w:val="20"/>
-          <w:szCs w:val="20"/>
-          <w:lang w:val="en-GB"/>
-        </w:rPr>
-        <w:t>St Louis, MO 63130</w:t>
-      </w:r>
-    </w:p>
-    <w:p>
-      <w:pPr>
-        <w:ind w:right="182"/>
-        <w:rPr>
-          <w:rFonts w:ascii="Baskerville" w:hAnsi="Baskerville"/>
-          <w:sz w:val="20"/>
-          <w:szCs w:val="20"/>
-          <w:lang w:val="en-GB"/>
-        </w:rPr>
-      </w:pPr>
     </w:p>
     <w:p>
       <w:pPr>
@@ -1060,29 +1020,7 @@
           <w:szCs w:val="20"/>
           <w:lang w:val="en-GB" w:eastAsia="en-US"/>
         </w:rPr>
-        <w:t xml:space="preserve">“The Wall Street Walk when </w:t>
-      </w:r>
-      <w:proofErr w:type="spellStart"/>
-      <w:r>
-        <w:rPr>
-          <w:rFonts w:ascii="Baskerville" w:eastAsiaTheme="minorHAnsi" w:hAnsi="Baskerville" w:cs="Times"/>
-          <w:color w:val="000000"/>
-          <w:sz w:val="20"/>
-          <w:szCs w:val="20"/>
-          <w:lang w:val="en-GB" w:eastAsia="en-US"/>
-        </w:rPr>
-        <w:t>Blockholders</w:t>
-      </w:r>
-      <w:proofErr w:type="spellEnd"/>
-      <w:r>
-        <w:rPr>
-          <w:rFonts w:ascii="Baskerville" w:eastAsiaTheme="minorHAnsi" w:hAnsi="Baskerville" w:cs="Times"/>
-          <w:color w:val="000000"/>
-          <w:sz w:val="20"/>
-          <w:szCs w:val="20"/>
-          <w:lang w:val="en-GB" w:eastAsia="en-US"/>
-        </w:rPr>
-        <w:t xml:space="preserve"> Compete for Flows”, with </w:t>
+        <w:t xml:space="preserve">“The Wall Street Walk when Blockholders Compete for Flows”, with </w:t>
       </w:r>
       <w:proofErr w:type="spellStart"/>
       <w:r>
@@ -1193,6 +1131,88 @@
     <w:p>
       <w:pPr>
         <w:tabs>
+          <w:tab w:val="left" w:pos="2694"/>
+        </w:tabs>
+        <w:ind w:right="182"/>
+        <w:rPr>
+          <w:rFonts w:ascii="Baskerville" w:hAnsi="Baskerville"/>
+          <w:b/>
+          <w:sz w:val="20"/>
+          <w:szCs w:val="20"/>
+          <w:lang w:val="en-GB"/>
+        </w:rPr>
+      </w:pPr>
+    </w:p>
+    <w:p>
+      <w:pPr>
+        <w:tabs>
+          <w:tab w:val="left" w:pos="2694"/>
+        </w:tabs>
+        <w:ind w:right="182"/>
+        <w:rPr>
+          <w:rFonts w:ascii="Baskerville" w:hAnsi="Baskerville"/>
+          <w:sz w:val="20"/>
+          <w:szCs w:val="20"/>
+          <w:lang w:val="en-GB"/>
+        </w:rPr>
+      </w:pPr>
+      <w:r>
+        <w:rPr>
+          <w:rFonts w:ascii="Baskerville" w:hAnsi="Baskerville"/>
+          <w:sz w:val="20"/>
+          <w:szCs w:val="20"/>
+          <w:lang w:val="en-GB"/>
+        </w:rPr>
+        <w:t xml:space="preserve">“Bank Capital, Bank Credit and Unemployment”, </w:t>
+      </w:r>
+      <w:r>
+        <w:rPr>
+          <w:rFonts w:ascii="Baskerville" w:eastAsiaTheme="minorHAnsi" w:hAnsi="Baskerville" w:cs="Times"/>
+          <w:color w:val="000000"/>
+          <w:sz w:val="20"/>
+          <w:szCs w:val="20"/>
+          <w:lang w:val="en-GB" w:eastAsia="en-US"/>
+        </w:rPr>
+        <w:t xml:space="preserve">with Jason R. Donaldson and </w:t>
+      </w:r>
+      <w:proofErr w:type="spellStart"/>
+      <w:r>
+        <w:rPr>
+          <w:rFonts w:ascii="Baskerville" w:eastAsiaTheme="minorHAnsi" w:hAnsi="Baskerville" w:cs="Times"/>
+          <w:color w:val="000000"/>
+          <w:sz w:val="20"/>
+          <w:szCs w:val="20"/>
+          <w:lang w:val="en-GB" w:eastAsia="en-US"/>
+        </w:rPr>
+        <w:t>Anjan</w:t>
+      </w:r>
+      <w:proofErr w:type="spellEnd"/>
+      <w:r>
+        <w:rPr>
+          <w:rFonts w:ascii="Baskerville" w:eastAsiaTheme="minorHAnsi" w:hAnsi="Baskerville" w:cs="Times"/>
+          <w:color w:val="000000"/>
+          <w:sz w:val="20"/>
+          <w:szCs w:val="20"/>
+          <w:lang w:val="en-GB" w:eastAsia="en-US"/>
+        </w:rPr>
+        <w:t xml:space="preserve"> </w:t>
+      </w:r>
+      <w:proofErr w:type="spellStart"/>
+      <w:r>
+        <w:rPr>
+          <w:rFonts w:ascii="Baskerville" w:eastAsiaTheme="minorHAnsi" w:hAnsi="Baskerville" w:cs="Times"/>
+          <w:color w:val="000000"/>
+          <w:sz w:val="20"/>
+          <w:szCs w:val="20"/>
+          <w:lang w:val="en-GB" w:eastAsia="en-US"/>
+        </w:rPr>
+        <w:t>Thakor</w:t>
+      </w:r>
+      <w:proofErr w:type="spellEnd"/>
+    </w:p>
+    <w:p>
+      <w:pPr>
+        <w:tabs>
           <w:tab w:val="left" w:pos="1980"/>
           <w:tab w:val="left" w:pos="2340"/>
         </w:tabs>
@@ -1245,6 +1265,49 @@
         </w:rPr>
         <w:t>”</w:t>
       </w:r>
+      <w:r>
+        <w:rPr>
+          <w:rFonts w:ascii="Baskerville" w:hAnsi="Baskerville"/>
+          <w:sz w:val="20"/>
+          <w:szCs w:val="20"/>
+          <w:lang w:val="en-GB"/>
+        </w:rPr>
+        <w:t xml:space="preserve"> (</w:t>
+      </w:r>
+      <w:proofErr w:type="gramStart"/>
+      <w:r>
+        <w:rPr>
+          <w:rFonts w:ascii="Baskerville" w:hAnsi="Baskerville"/>
+          <w:sz w:val="20"/>
+          <w:szCs w:val="20"/>
+          <w:lang w:val="en-GB"/>
+        </w:rPr>
+        <w:t>submitted</w:t>
+      </w:r>
+      <w:proofErr w:type="gramEnd"/>
+      <w:r>
+        <w:rPr>
+          <w:rFonts w:ascii="Baskerville" w:hAnsi="Baskerville"/>
+          <w:sz w:val="20"/>
+          <w:szCs w:val="20"/>
+          <w:lang w:val="en-GB"/>
+        </w:rPr>
+        <w:t>)</w:t>
+      </w:r>
+    </w:p>
+    <w:p>
+      <w:pPr>
+        <w:tabs>
+          <w:tab w:val="left" w:pos="2694"/>
+        </w:tabs>
+        <w:ind w:right="182"/>
+        <w:rPr>
+          <w:rFonts w:ascii="Baskerville" w:hAnsi="Baskerville"/>
+          <w:sz w:val="20"/>
+          <w:szCs w:val="20"/>
+          <w:lang w:val="en-GB"/>
+        </w:rPr>
+      </w:pPr>
     </w:p>
     <w:p>
       <w:pPr>
@@ -1261,6 +1324,60 @@
           <w:lang w:val="en-GB" w:eastAsia="en-US"/>
         </w:rPr>
       </w:pPr>
+      <w:r>
+        <w:rPr>
+          <w:rFonts w:ascii="Baskerville" w:eastAsiaTheme="minorHAnsi" w:hAnsi="Baskerville" w:cs="Times"/>
+          <w:color w:val="000000"/>
+          <w:sz w:val="20"/>
+          <w:szCs w:val="20"/>
+          <w:lang w:val="en-GB" w:eastAsia="en-US"/>
+        </w:rPr>
+        <w:t xml:space="preserve">“Credit Market Competition, Corporate Investment and Intermediation Variety”, with Jason R. Donaldson and </w:t>
+      </w:r>
+      <w:proofErr w:type="spellStart"/>
+      <w:r>
+        <w:rPr>
+          <w:rFonts w:ascii="Baskerville" w:eastAsiaTheme="minorHAnsi" w:hAnsi="Baskerville" w:cs="Times"/>
+          <w:color w:val="000000"/>
+          <w:sz w:val="20"/>
+          <w:szCs w:val="20"/>
+          <w:lang w:val="en-GB" w:eastAsia="en-US"/>
+        </w:rPr>
+        <w:t>Anjan</w:t>
+      </w:r>
+      <w:proofErr w:type="spellEnd"/>
+      <w:r>
+        <w:rPr>
+          <w:rFonts w:ascii="Baskerville" w:eastAsiaTheme="minorHAnsi" w:hAnsi="Baskerville" w:cs="Times"/>
+          <w:color w:val="000000"/>
+          <w:sz w:val="20"/>
+          <w:szCs w:val="20"/>
+          <w:lang w:val="en-GB" w:eastAsia="en-US"/>
+        </w:rPr>
+        <w:t xml:space="preserve"> </w:t>
+      </w:r>
+      <w:proofErr w:type="spellStart"/>
+      <w:r>
+        <w:rPr>
+          <w:rFonts w:ascii="Baskerville" w:eastAsiaTheme="minorHAnsi" w:hAnsi="Baskerville" w:cs="Times"/>
+          <w:color w:val="000000"/>
+          <w:sz w:val="20"/>
+          <w:szCs w:val="20"/>
+          <w:lang w:val="en-GB" w:eastAsia="en-US"/>
+        </w:rPr>
+        <w:t>Thakor</w:t>
+      </w:r>
+      <w:proofErr w:type="spellEnd"/>
+      <w:r>
+        <w:rPr>
+          <w:rFonts w:ascii="Baskerville" w:eastAsiaTheme="minorHAnsi" w:hAnsi="Baskerville" w:cs="Times"/>
+          <w:color w:val="000000"/>
+          <w:sz w:val="20"/>
+          <w:szCs w:val="20"/>
+          <w:lang w:val="en-GB" w:eastAsia="en-US"/>
+        </w:rPr>
+        <w:t xml:space="preserve"> (submitted)</w:t>
+      </w:r>
     </w:p>
     <w:p>
       <w:pPr>
@@ -1268,7 +1385,7 @@
           <w:tab w:val="left" w:pos="1980"/>
           <w:tab w:val="left" w:pos="2340"/>
         </w:tabs>
-        <w:ind w:left="2552" w:right="182" w:hanging="2552"/>
+        <w:ind w:right="182"/>
         <w:rPr>
           <w:rFonts w:ascii="Baskerville" w:eastAsiaTheme="minorHAnsi" w:hAnsi="Baskerville" w:cs="Times"/>
           <w:color w:val="000000"/>
@@ -1277,7 +1394,14 @@
           <w:lang w:val="en-GB" w:eastAsia="en-US"/>
         </w:rPr>
       </w:pPr>
-      <w:r>
+    </w:p>
+    <w:p>
+      <w:pPr>
+        <w:tabs>
+          <w:tab w:val="left" w:pos="1980"/>
+          <w:tab w:val="left" w:pos="2340"/>
+        </w:tabs>
+        <w:ind w:left="2552" w:right="182" w:hanging="2552"/>
         <w:rPr>
           <w:rFonts w:ascii="Baskerville" w:eastAsiaTheme="minorHAnsi" w:hAnsi="Baskerville" w:cs="Times"/>
           <w:color w:val="000000"/>
@@ -1285,8 +1409,7 @@
           <w:szCs w:val="20"/>
           <w:lang w:val="en-GB" w:eastAsia="en-US"/>
         </w:rPr>
-        <w:t>“</w:t>
-      </w:r>
+      </w:pPr>
       <w:r>
         <w:rPr>
           <w:rFonts w:ascii="Baskerville" w:eastAsiaTheme="minorHAnsi" w:hAnsi="Baskerville" w:cs="Times"/>
@@ -1295,7 +1418,7 @@
           <w:szCs w:val="20"/>
           <w:lang w:val="en-GB" w:eastAsia="en-US"/>
         </w:rPr>
-        <w:t>The Downside of Precise Public Information for Delegation</w:t>
+        <w:t>“</w:t>
       </w:r>
       <w:r>
         <w:rPr>
@@ -1305,7 +1428,7 @@
           <w:szCs w:val="20"/>
           <w:lang w:val="en-GB" w:eastAsia="en-US"/>
         </w:rPr>
-        <w:t>”</w:t>
+        <w:t>The Downside o</w:t>
       </w:r>
       <w:r>
         <w:rPr>
@@ -1315,7 +1438,7 @@
           <w:szCs w:val="20"/>
           <w:lang w:val="en-GB" w:eastAsia="en-US"/>
         </w:rPr>
-        <w:t>, with Jason R</w:t>
+        <w:t>f Precise Credit Ratings for Delegated Asset Management</w:t>
       </w:r>
       <w:r>
         <w:rPr>
@@ -1325,7 +1448,7 @@
           <w:szCs w:val="20"/>
           <w:lang w:val="en-GB" w:eastAsia="en-US"/>
         </w:rPr>
-        <w:t>.</w:t>
+        <w:t>”</w:t>
       </w:r>
       <w:r>
         <w:rPr>
@@ -1335,7 +1458,37 @@
           <w:szCs w:val="20"/>
           <w:lang w:val="en-GB" w:eastAsia="en-US"/>
         </w:rPr>
+        <w:t>, with Jason R</w:t>
+      </w:r>
+      <w:r>
+        <w:rPr>
+          <w:rFonts w:ascii="Baskerville" w:eastAsiaTheme="minorHAnsi" w:hAnsi="Baskerville" w:cs="Times"/>
+          <w:color w:val="000000"/>
+          <w:sz w:val="20"/>
+          <w:szCs w:val="20"/>
+          <w:lang w:val="en-GB" w:eastAsia="en-US"/>
+        </w:rPr>
+        <w:t>.</w:t>
+      </w:r>
+      <w:r>
+        <w:rPr>
+          <w:rFonts w:ascii="Baskerville" w:eastAsiaTheme="minorHAnsi" w:hAnsi="Baskerville" w:cs="Times"/>
+          <w:color w:val="000000"/>
+          <w:sz w:val="20"/>
+          <w:szCs w:val="20"/>
+          <w:lang w:val="en-GB" w:eastAsia="en-US"/>
+        </w:rPr>
         <w:t xml:space="preserve"> Donaldson</w:t>
+      </w:r>
+      <w:r>
+        <w:rPr>
+          <w:rFonts w:ascii="Baskerville" w:eastAsiaTheme="minorHAnsi" w:hAnsi="Baskerville" w:cs="Times"/>
+          <w:color w:val="000000"/>
+          <w:sz w:val="20"/>
+          <w:szCs w:val="20"/>
+          <w:lang w:val="en-GB" w:eastAsia="en-US"/>
+        </w:rPr>
+        <w:t xml:space="preserve"> (submitted)</w:t>
       </w:r>
     </w:p>
     <w:p>
@@ -1344,133 +1497,7 @@
           <w:tab w:val="left" w:pos="1980"/>
           <w:tab w:val="left" w:pos="2340"/>
         </w:tabs>
-        <w:ind w:left="2552" w:right="182" w:hanging="2552"/>
-        <w:rPr>
-          <w:rFonts w:ascii="Baskerville" w:eastAsiaTheme="minorHAnsi" w:hAnsi="Baskerville" w:cs="Times"/>
-          <w:color w:val="000000"/>
-          <w:sz w:val="20"/>
-          <w:szCs w:val="20"/>
-          <w:lang w:val="en-GB" w:eastAsia="en-US"/>
-        </w:rPr>
-      </w:pPr>
-    </w:p>
-    <w:p>
-      <w:pPr>
-        <w:tabs>
-          <w:tab w:val="left" w:pos="1980"/>
-          <w:tab w:val="left" w:pos="2340"/>
-        </w:tabs>
-        <w:ind w:right="182"/>
-        <w:rPr>
-          <w:rFonts w:ascii="Baskerville" w:eastAsiaTheme="minorHAnsi" w:hAnsi="Baskerville" w:cs="Times"/>
-          <w:color w:val="000000"/>
-          <w:sz w:val="20"/>
-          <w:szCs w:val="20"/>
-          <w:lang w:val="en-GB" w:eastAsia="en-US"/>
-        </w:rPr>
-      </w:pPr>
-      <w:r>
-        <w:rPr>
-          <w:rFonts w:ascii="Baskerville" w:eastAsiaTheme="minorHAnsi" w:hAnsi="Baskerville" w:cs="Times"/>
-          <w:color w:val="000000"/>
-          <w:sz w:val="20"/>
-          <w:szCs w:val="20"/>
-          <w:lang w:val="en-GB" w:eastAsia="en-US"/>
-        </w:rPr>
-        <w:t>“</w:t>
-      </w:r>
-      <w:r>
-        <w:rPr>
-          <w:rFonts w:ascii="Baskerville" w:eastAsiaTheme="minorHAnsi" w:hAnsi="Baskerville" w:cs="Times"/>
-          <w:color w:val="000000"/>
-          <w:sz w:val="20"/>
-          <w:szCs w:val="20"/>
-          <w:lang w:val="en-GB" w:eastAsia="en-US"/>
-        </w:rPr>
-        <w:t>Credit Market Competition, Corporate Investment and Intermediation Variety</w:t>
-      </w:r>
-      <w:r>
-        <w:rPr>
-          <w:rFonts w:ascii="Baskerville" w:eastAsiaTheme="minorHAnsi" w:hAnsi="Baskerville" w:cs="Times"/>
-          <w:color w:val="000000"/>
-          <w:sz w:val="20"/>
-          <w:szCs w:val="20"/>
-          <w:lang w:val="en-GB" w:eastAsia="en-US"/>
-        </w:rPr>
-        <w:t>”</w:t>
-      </w:r>
-      <w:r>
-        <w:rPr>
-          <w:rFonts w:ascii="Baskerville" w:eastAsiaTheme="minorHAnsi" w:hAnsi="Baskerville" w:cs="Times"/>
-          <w:color w:val="000000"/>
-          <w:sz w:val="20"/>
-          <w:szCs w:val="20"/>
-          <w:lang w:val="en-GB" w:eastAsia="en-US"/>
-        </w:rPr>
-        <w:t xml:space="preserve">, </w:t>
-      </w:r>
-      <w:r>
-        <w:rPr>
-          <w:rFonts w:ascii="Baskerville" w:eastAsiaTheme="minorHAnsi" w:hAnsi="Baskerville" w:cs="Times"/>
-          <w:color w:val="000000"/>
-          <w:sz w:val="20"/>
-          <w:szCs w:val="20"/>
-          <w:lang w:val="en-GB" w:eastAsia="en-US"/>
-        </w:rPr>
-        <w:t>with Jason R. Donaldson</w:t>
-      </w:r>
-      <w:r>
-        <w:rPr>
-          <w:rFonts w:ascii="Baskerville" w:eastAsiaTheme="minorHAnsi" w:hAnsi="Baskerville" w:cs="Times"/>
-          <w:color w:val="000000"/>
-          <w:sz w:val="20"/>
-          <w:szCs w:val="20"/>
-          <w:lang w:val="en-GB" w:eastAsia="en-US"/>
-        </w:rPr>
-        <w:t xml:space="preserve"> and </w:t>
-      </w:r>
-      <w:proofErr w:type="spellStart"/>
-      <w:r>
-        <w:rPr>
-          <w:rFonts w:ascii="Baskerville" w:eastAsiaTheme="minorHAnsi" w:hAnsi="Baskerville" w:cs="Times"/>
-          <w:color w:val="000000"/>
-          <w:sz w:val="20"/>
-          <w:szCs w:val="20"/>
-          <w:lang w:val="en-GB" w:eastAsia="en-US"/>
-        </w:rPr>
-        <w:t>Anjan</w:t>
-      </w:r>
-      <w:proofErr w:type="spellEnd"/>
-      <w:r>
-        <w:rPr>
-          <w:rFonts w:ascii="Baskerville" w:eastAsiaTheme="minorHAnsi" w:hAnsi="Baskerville" w:cs="Times"/>
-          <w:color w:val="000000"/>
-          <w:sz w:val="20"/>
-          <w:szCs w:val="20"/>
-          <w:lang w:val="en-GB" w:eastAsia="en-US"/>
-        </w:rPr>
-        <w:t xml:space="preserve"> </w:t>
-      </w:r>
-      <w:proofErr w:type="spellStart"/>
-      <w:r>
-        <w:rPr>
-          <w:rFonts w:ascii="Baskerville" w:eastAsiaTheme="minorHAnsi" w:hAnsi="Baskerville" w:cs="Times"/>
-          <w:color w:val="000000"/>
-          <w:sz w:val="20"/>
-          <w:szCs w:val="20"/>
-          <w:lang w:val="en-GB" w:eastAsia="en-US"/>
-        </w:rPr>
-        <w:t>Thakor</w:t>
-      </w:r>
-      <w:proofErr w:type="spellEnd"/>
-    </w:p>
-    <w:p>
-      <w:pPr>
-        <w:tabs>
-          <w:tab w:val="left" w:pos="1980"/>
-          <w:tab w:val="left" w:pos="2340"/>
-        </w:tabs>
-        <w:ind w:left="2552" w:right="182" w:hanging="2552"/>
+        <w:ind w:right="182"/>
         <w:rPr>
           <w:rFonts w:ascii="Baskerville" w:eastAsiaTheme="minorHAnsi" w:hAnsi="Baskerville" w:cs="Times"/>
           <w:color w:val="000000"/>
@@ -2425,6 +2452,22 @@
         <w:ind w:left="2552" w:right="182" w:hanging="2552"/>
         <w:rPr>
           <w:rFonts w:ascii="Baskerville" w:hAnsi="Baskerville"/>
+          <w:b/>
+          <w:sz w:val="20"/>
+          <w:szCs w:val="20"/>
+          <w:lang w:val="en-GB"/>
+        </w:rPr>
+      </w:pPr>
+    </w:p>
+    <w:p>
+      <w:pPr>
+        <w:tabs>
+          <w:tab w:val="left" w:pos="2340"/>
+          <w:tab w:val="left" w:pos="2694"/>
+        </w:tabs>
+        <w:ind w:left="2552" w:right="182" w:hanging="2552"/>
+        <w:rPr>
+          <w:rFonts w:ascii="Baskerville" w:hAnsi="Baskerville"/>
           <w:i/>
           <w:sz w:val="20"/>
           <w:szCs w:val="20"/>
@@ -2439,7 +2482,6 @@
           <w:szCs w:val="20"/>
           <w:lang w:val="en-GB"/>
         </w:rPr>
-        <w:lastRenderedPageBreak/>
         <w:t xml:space="preserve">Conferences and Seminar </w:t>
       </w:r>
       <w:r>
@@ -2469,7 +2511,25 @@
           <w:szCs w:val="20"/>
           <w:lang w:val="en-GB"/>
         </w:rPr>
-        <w:t>(includes presentations by co-authors, *denotes scheduled)</w:t>
+        <w:t>(inclu</w:t>
+      </w:r>
+      <w:r>
+        <w:rPr>
+          <w:rFonts w:ascii="Baskerville" w:hAnsi="Baskerville"/>
+          <w:sz w:val="20"/>
+          <w:szCs w:val="20"/>
+          <w:lang w:val="en-GB"/>
+        </w:rPr>
+        <w:t>des presentations by co-authors</w:t>
+      </w:r>
+      <w:r>
+        <w:rPr>
+          <w:rFonts w:ascii="Baskerville" w:hAnsi="Baskerville"/>
+          <w:sz w:val="20"/>
+          <w:szCs w:val="20"/>
+          <w:lang w:val="en-GB"/>
+        </w:rPr>
+        <w:t>)</w:t>
       </w:r>
     </w:p>
     <w:p>
@@ -2560,977 +2620,986 @@
           <w:szCs w:val="20"/>
           <w:lang w:val="en-GB"/>
         </w:rPr>
-        <w:t xml:space="preserve"> Conference* (Sydney), </w:t>
-      </w:r>
-      <w:r>
-        <w:rPr>
-          <w:rFonts w:ascii="Baskerville" w:hAnsi="Baskerville"/>
-          <w:sz w:val="20"/>
-          <w:szCs w:val="20"/>
-          <w:lang w:val="en-GB"/>
-        </w:rPr>
-        <w:t xml:space="preserve">European </w:t>
-      </w:r>
-      <w:r>
-        <w:rPr>
-          <w:rFonts w:ascii="Baskerville" w:hAnsi="Baskerville"/>
-          <w:sz w:val="20"/>
-          <w:szCs w:val="20"/>
-          <w:lang w:val="en-GB"/>
-        </w:rPr>
-        <w:t>Economic</w:t>
-      </w:r>
-      <w:r>
-        <w:rPr>
-          <w:rFonts w:ascii="Baskerville" w:hAnsi="Baskerville"/>
-          <w:sz w:val="20"/>
-          <w:szCs w:val="20"/>
-          <w:lang w:val="en-GB"/>
-        </w:rPr>
-        <w:t xml:space="preserve"> Associ</w:t>
-      </w:r>
-      <w:r>
-        <w:rPr>
-          <w:rFonts w:ascii="Baskerville" w:hAnsi="Baskerville"/>
-          <w:sz w:val="20"/>
-          <w:szCs w:val="20"/>
-          <w:lang w:val="en-GB"/>
-        </w:rPr>
-        <w:t>ation</w:t>
-      </w:r>
-      <w:r>
-        <w:rPr>
-          <w:rFonts w:ascii="Baskerville" w:hAnsi="Baskerville"/>
-          <w:sz w:val="20"/>
-          <w:szCs w:val="20"/>
-          <w:lang w:val="en-GB"/>
-        </w:rPr>
-        <w:t xml:space="preserve"> (Toulouse), </w:t>
-      </w:r>
-      <w:r>
-        <w:rPr>
-          <w:rFonts w:ascii="Baskerville" w:hAnsi="Baskerville"/>
-          <w:sz w:val="20"/>
-          <w:szCs w:val="20"/>
-          <w:lang w:val="en-GB"/>
-        </w:rPr>
-        <w:t>NBER Summer Institute The Economics of Cr</w:t>
-      </w:r>
-      <w:r>
-        <w:rPr>
-          <w:rFonts w:ascii="Baskerville" w:hAnsi="Baskerville"/>
-          <w:sz w:val="20"/>
-          <w:szCs w:val="20"/>
-          <w:lang w:val="en-GB"/>
-        </w:rPr>
-        <w:t xml:space="preserve">edit Ratings (Boston), </w:t>
-      </w:r>
-      <w:r>
-        <w:rPr>
-          <w:rFonts w:ascii="Baskerville" w:hAnsi="Baskerville"/>
-          <w:sz w:val="20"/>
-          <w:szCs w:val="20"/>
-          <w:lang w:val="en-GB"/>
-        </w:rPr>
-        <w:t>The Financial Intermediation Research Society (</w:t>
-      </w:r>
-      <w:r>
-        <w:rPr>
-          <w:rFonts w:ascii="Baskerville" w:hAnsi="Baskerville"/>
-          <w:sz w:val="20"/>
-          <w:szCs w:val="20"/>
-          <w:lang w:val="en-GB"/>
-        </w:rPr>
-        <w:t>Quebec City</w:t>
-      </w:r>
-      <w:r>
-        <w:rPr>
-          <w:rFonts w:ascii="Baskerville" w:hAnsi="Baskerville"/>
-          <w:sz w:val="20"/>
-          <w:szCs w:val="20"/>
-          <w:lang w:val="en-GB"/>
-        </w:rPr>
-        <w:t>)</w:t>
-      </w:r>
-      <w:r>
-        <w:rPr>
-          <w:rFonts w:ascii="Baskerville" w:hAnsi="Baskerville"/>
-          <w:sz w:val="20"/>
-          <w:szCs w:val="20"/>
-          <w:lang w:val="en-GB"/>
-        </w:rPr>
-        <w:t xml:space="preserve">, UNC </w:t>
-      </w:r>
-      <w:proofErr w:type="spellStart"/>
-      <w:r>
-        <w:rPr>
-          <w:rFonts w:ascii="Baskerville" w:hAnsi="Baskerville"/>
-          <w:sz w:val="20"/>
-          <w:szCs w:val="20"/>
-          <w:lang w:val="en-GB"/>
-        </w:rPr>
-        <w:t>Kenan</w:t>
-      </w:r>
-      <w:proofErr w:type="spellEnd"/>
-      <w:r>
-        <w:rPr>
-          <w:rFonts w:ascii="Baskerville" w:hAnsi="Baskerville"/>
-          <w:sz w:val="20"/>
-          <w:szCs w:val="20"/>
-          <w:lang w:val="en-GB"/>
-        </w:rPr>
-        <w:t>-Flag</w:t>
-      </w:r>
-      <w:r>
-        <w:rPr>
-          <w:rFonts w:ascii="Baskerville" w:hAnsi="Baskerville"/>
-          <w:sz w:val="20"/>
-          <w:szCs w:val="20"/>
-          <w:lang w:val="en-GB"/>
-        </w:rPr>
-        <w:t>ler, University of Rome</w:t>
-      </w:r>
-      <w:r>
-        <w:rPr>
-          <w:rFonts w:ascii="Baskerville" w:hAnsi="Baskerville"/>
-          <w:sz w:val="20"/>
-          <w:szCs w:val="20"/>
-          <w:lang w:val="en-GB"/>
-        </w:rPr>
-        <w:t xml:space="preserve"> Tor </w:t>
-      </w:r>
-      <w:proofErr w:type="spellStart"/>
-      <w:r>
-        <w:rPr>
-          <w:rFonts w:ascii="Baskerville" w:hAnsi="Baskerville"/>
-          <w:sz w:val="20"/>
-          <w:szCs w:val="20"/>
-          <w:lang w:val="en-GB"/>
-        </w:rPr>
-        <w:t>Vergata</w:t>
-      </w:r>
-      <w:proofErr w:type="spellEnd"/>
-    </w:p>
-    <w:p>
-      <w:pPr>
-        <w:ind w:right="182"/>
-        <w:rPr>
-          <w:rFonts w:ascii="Baskerville" w:hAnsi="Baskerville"/>
-          <w:sz w:val="20"/>
-          <w:szCs w:val="20"/>
-          <w:lang w:val="en-GB"/>
-        </w:rPr>
-      </w:pPr>
-    </w:p>
-    <w:p>
-      <w:pPr>
-        <w:ind w:right="182"/>
-        <w:rPr>
-          <w:rFonts w:ascii="Baskerville" w:hAnsi="Baskerville"/>
-          <w:sz w:val="20"/>
-          <w:szCs w:val="20"/>
-          <w:lang w:val="en-GB"/>
-        </w:rPr>
-      </w:pPr>
-      <w:r>
-        <w:rPr>
-          <w:rFonts w:ascii="Baskerville" w:hAnsi="Baskerville"/>
-          <w:b/>
-          <w:sz w:val="20"/>
-          <w:szCs w:val="20"/>
-          <w:lang w:val="en-GB"/>
-        </w:rPr>
-        <w:t>2013</w:t>
-      </w:r>
-      <w:r>
-        <w:rPr>
-          <w:rFonts w:ascii="Baskerville" w:hAnsi="Baskerville"/>
-          <w:b/>
-          <w:sz w:val="20"/>
-          <w:szCs w:val="20"/>
-          <w:lang w:val="en-GB"/>
-        </w:rPr>
-        <w:t>:</w:t>
-      </w:r>
-      <w:r>
-        <w:rPr>
-          <w:rFonts w:ascii="Baskerville" w:hAnsi="Baskerville"/>
-          <w:sz w:val="20"/>
-          <w:szCs w:val="20"/>
-          <w:lang w:val="en-GB"/>
-        </w:rPr>
-        <w:t xml:space="preserve"> </w:t>
-      </w:r>
-    </w:p>
-    <w:p>
-      <w:pPr>
-        <w:ind w:right="182"/>
-        <w:rPr>
-          <w:rFonts w:ascii="Baskerville" w:hAnsi="Baskerville"/>
-          <w:sz w:val="20"/>
-          <w:szCs w:val="20"/>
-          <w:lang w:val="en-GB"/>
-        </w:rPr>
-      </w:pPr>
-      <w:r>
-        <w:rPr>
-          <w:rFonts w:ascii="Baskerville" w:hAnsi="Baskerville"/>
-          <w:sz w:val="20"/>
-          <w:szCs w:val="20"/>
-          <w:lang w:val="en-GB"/>
-        </w:rPr>
-        <w:t>European Finance Associ</w:t>
-      </w:r>
-      <w:r>
-        <w:rPr>
-          <w:rFonts w:ascii="Baskerville" w:hAnsi="Baskerville"/>
-          <w:sz w:val="20"/>
-          <w:szCs w:val="20"/>
-          <w:lang w:val="en-GB"/>
-        </w:rPr>
-        <w:t xml:space="preserve">ation (Cambridge), </w:t>
-      </w:r>
-      <w:r>
-        <w:rPr>
-          <w:rFonts w:ascii="Baskerville" w:hAnsi="Baskerville"/>
-          <w:sz w:val="20"/>
-          <w:szCs w:val="20"/>
-          <w:lang w:val="en-GB"/>
-        </w:rPr>
-        <w:t>The Financial Intermediation Research Society (Dubrovnik)</w:t>
-      </w:r>
-      <w:r>
-        <w:rPr>
-          <w:rFonts w:ascii="Baskerville" w:hAnsi="Baskerville"/>
-          <w:sz w:val="20"/>
-          <w:szCs w:val="20"/>
-          <w:lang w:val="en-GB"/>
-        </w:rPr>
-        <w:t xml:space="preserve">, </w:t>
-      </w:r>
-      <w:proofErr w:type="spellStart"/>
-      <w:r>
-        <w:rPr>
-          <w:rFonts w:ascii="Baskerville" w:hAnsi="Baskerville"/>
-          <w:sz w:val="20"/>
-          <w:szCs w:val="20"/>
-          <w:lang w:val="en-GB"/>
-        </w:rPr>
-        <w:t>B</w:t>
-      </w:r>
-      <w:r>
-        <w:rPr>
-          <w:rFonts w:ascii="Baskerville" w:hAnsi="Baskerville"/>
-          <w:sz w:val="20"/>
-          <w:szCs w:val="20"/>
-          <w:lang w:val="en-GB"/>
-        </w:rPr>
-        <w:t>occoni</w:t>
-      </w:r>
-      <w:proofErr w:type="spellEnd"/>
-      <w:r>
-        <w:rPr>
-          <w:rFonts w:ascii="Baskerville" w:hAnsi="Baskerville"/>
-          <w:sz w:val="20"/>
-          <w:szCs w:val="20"/>
-          <w:lang w:val="en-GB"/>
-        </w:rPr>
-        <w:t xml:space="preserve"> University</w:t>
-      </w:r>
-      <w:r>
-        <w:rPr>
-          <w:rFonts w:ascii="Baskerville" w:hAnsi="Baskerville"/>
-          <w:sz w:val="20"/>
-          <w:szCs w:val="20"/>
-          <w:lang w:val="en-GB"/>
-        </w:rPr>
-        <w:t xml:space="preserve">, EIEF, </w:t>
-      </w:r>
-      <w:r>
-        <w:rPr>
-          <w:rFonts w:ascii="Baskerville" w:hAnsi="Baskerville"/>
-          <w:sz w:val="20"/>
-          <w:szCs w:val="20"/>
-          <w:lang w:val="en-GB"/>
-        </w:rPr>
-        <w:t>Washington University in St. Louis</w:t>
-      </w:r>
-      <w:r>
-        <w:rPr>
-          <w:rFonts w:ascii="Baskerville" w:hAnsi="Baskerville"/>
-          <w:sz w:val="20"/>
-          <w:szCs w:val="20"/>
-          <w:lang w:val="en-GB"/>
-        </w:rPr>
-        <w:t xml:space="preserve">, Amsterdam Business School, HEC Paris, </w:t>
-      </w:r>
-      <w:r>
-        <w:rPr>
-          <w:rFonts w:ascii="Baskerville" w:hAnsi="Baskerville"/>
-          <w:sz w:val="20"/>
-          <w:szCs w:val="20"/>
-          <w:lang w:val="en-GB"/>
-        </w:rPr>
-        <w:t xml:space="preserve">Federal </w:t>
-      </w:r>
-      <w:r>
-        <w:rPr>
-          <w:rFonts w:ascii="Baskerville" w:hAnsi="Baskerville"/>
-          <w:sz w:val="20"/>
-          <w:szCs w:val="20"/>
-          <w:lang w:val="en-GB"/>
-        </w:rPr>
-        <w:t>Reserve Board of Governors, UBC</w:t>
-      </w:r>
-      <w:r>
-        <w:rPr>
-          <w:rFonts w:ascii="Baskerville" w:hAnsi="Baskerville"/>
-          <w:sz w:val="20"/>
-          <w:szCs w:val="20"/>
-          <w:lang w:val="en-GB"/>
-        </w:rPr>
-        <w:t xml:space="preserve"> Sauder</w:t>
-      </w:r>
-      <w:r>
-        <w:rPr>
-          <w:rFonts w:ascii="Baskerville" w:hAnsi="Baskerville"/>
-          <w:sz w:val="20"/>
-          <w:szCs w:val="20"/>
-          <w:lang w:val="en-GB"/>
-        </w:rPr>
-        <w:t>, University of Mary</w:t>
-      </w:r>
-      <w:r>
-        <w:rPr>
-          <w:rFonts w:ascii="Baskerville" w:hAnsi="Baskerville"/>
-          <w:sz w:val="20"/>
-          <w:szCs w:val="20"/>
-          <w:lang w:val="en-GB"/>
-        </w:rPr>
-        <w:t>land</w:t>
-      </w:r>
-      <w:r>
-        <w:rPr>
-          <w:rFonts w:ascii="Baskerville" w:hAnsi="Baskerville"/>
-          <w:sz w:val="20"/>
-          <w:szCs w:val="20"/>
-          <w:lang w:val="en-GB"/>
-        </w:rPr>
-        <w:t xml:space="preserve"> (RH Smith)</w:t>
-      </w:r>
-      <w:r>
-        <w:rPr>
-          <w:rFonts w:ascii="Baskerville" w:hAnsi="Baskerville"/>
-          <w:sz w:val="20"/>
-          <w:szCs w:val="20"/>
-          <w:lang w:val="en-GB"/>
-        </w:rPr>
-        <w:t>, Stockholm School of Business, University of Warwick, Arizona Sate University, University of Michigan</w:t>
-      </w:r>
-      <w:r>
-        <w:rPr>
-          <w:rFonts w:ascii="Baskerville" w:hAnsi="Baskerville"/>
-          <w:sz w:val="20"/>
-          <w:szCs w:val="20"/>
-          <w:lang w:val="en-GB"/>
-        </w:rPr>
-        <w:t xml:space="preserve"> (Ross)</w:t>
-      </w:r>
-      <w:r>
-        <w:rPr>
-          <w:rFonts w:ascii="Baskerville" w:hAnsi="Baskerville"/>
-          <w:sz w:val="20"/>
-          <w:szCs w:val="20"/>
-          <w:lang w:val="en-GB"/>
-        </w:rPr>
-        <w:t xml:space="preserve">, </w:t>
-      </w:r>
-      <w:r>
-        <w:rPr>
-          <w:rFonts w:ascii="Baskerville" w:hAnsi="Baskerville"/>
-          <w:sz w:val="20"/>
-          <w:szCs w:val="20"/>
-          <w:lang w:val="en-GB"/>
-        </w:rPr>
-        <w:t xml:space="preserve">University of Pennsylvania (Wharton) </w:t>
-      </w:r>
-    </w:p>
-    <w:p>
-      <w:pPr>
-        <w:ind w:right="182"/>
-        <w:rPr>
-          <w:rFonts w:ascii="Baskerville" w:hAnsi="Baskerville"/>
-          <w:sz w:val="20"/>
-          <w:szCs w:val="20"/>
-          <w:lang w:val="en-GB"/>
-        </w:rPr>
-      </w:pPr>
-    </w:p>
-    <w:p>
-      <w:pPr>
-        <w:ind w:right="182"/>
-        <w:rPr>
-          <w:rFonts w:ascii="Baskerville" w:hAnsi="Baskerville"/>
-          <w:b/>
-          <w:sz w:val="20"/>
-          <w:szCs w:val="20"/>
-          <w:lang w:val="en-GB"/>
-        </w:rPr>
-      </w:pPr>
-      <w:r>
-        <w:rPr>
-          <w:rFonts w:ascii="Baskerville" w:hAnsi="Baskerville"/>
-          <w:b/>
-          <w:sz w:val="20"/>
-          <w:szCs w:val="20"/>
-          <w:lang w:val="en-GB"/>
-        </w:rPr>
-        <w:t>Discussions</w:t>
-      </w:r>
-    </w:p>
-    <w:p>
-      <w:pPr>
-        <w:ind w:right="182"/>
-        <w:rPr>
-          <w:rFonts w:ascii="Baskerville" w:hAnsi="Baskerville"/>
-          <w:b/>
-          <w:sz w:val="20"/>
-          <w:szCs w:val="20"/>
-          <w:lang w:val="en-GB"/>
-        </w:rPr>
-      </w:pPr>
-    </w:p>
-    <w:p>
-      <w:pPr>
-        <w:ind w:right="182"/>
-        <w:rPr>
-          <w:rFonts w:ascii="Baskerville" w:hAnsi="Baskerville"/>
-          <w:b/>
-          <w:sz w:val="20"/>
-          <w:szCs w:val="20"/>
-          <w:lang w:val="en-GB"/>
-        </w:rPr>
-      </w:pPr>
-      <w:r>
-        <w:rPr>
-          <w:rFonts w:ascii="Baskerville" w:hAnsi="Baskerville"/>
-          <w:b/>
-          <w:sz w:val="20"/>
-          <w:szCs w:val="20"/>
-          <w:lang w:val="en-GB"/>
-        </w:rPr>
-        <w:t>2014</w:t>
-      </w:r>
-    </w:p>
-    <w:p>
-      <w:pPr>
-        <w:ind w:right="182"/>
-        <w:rPr>
-          <w:rFonts w:ascii="Baskerville" w:hAnsi="Baskerville"/>
-          <w:sz w:val="20"/>
-          <w:szCs w:val="20"/>
-          <w:lang w:val="en-GB"/>
-        </w:rPr>
-      </w:pPr>
-      <w:r>
-        <w:rPr>
-          <w:rFonts w:ascii="Baskerville" w:hAnsi="Baskerville"/>
-          <w:sz w:val="20"/>
-          <w:szCs w:val="20"/>
-          <w:lang w:val="en-GB"/>
-        </w:rPr>
-        <w:t xml:space="preserve">“Fragility in Money Market Funds: Sponsor Support and Regulation” by Cecilia </w:t>
-      </w:r>
-      <w:proofErr w:type="spellStart"/>
-      <w:r>
-        <w:rPr>
-          <w:rFonts w:ascii="Baskerville" w:hAnsi="Baskerville"/>
-          <w:sz w:val="20"/>
-          <w:szCs w:val="20"/>
-          <w:lang w:val="en-GB"/>
-        </w:rPr>
-        <w:t>Parlatore</w:t>
-      </w:r>
-      <w:proofErr w:type="spellEnd"/>
-      <w:r>
-        <w:rPr>
-          <w:rFonts w:ascii="Baskerville" w:hAnsi="Baskerville"/>
-          <w:sz w:val="20"/>
-          <w:szCs w:val="20"/>
-          <w:lang w:val="en-GB"/>
-        </w:rPr>
-        <w:t xml:space="preserve"> </w:t>
-      </w:r>
-      <w:proofErr w:type="spellStart"/>
-      <w:r>
-        <w:rPr>
-          <w:rFonts w:ascii="Baskerville" w:hAnsi="Baskerville"/>
-          <w:sz w:val="20"/>
-          <w:szCs w:val="20"/>
-          <w:lang w:val="en-GB"/>
-        </w:rPr>
-        <w:t>Siritto</w:t>
-      </w:r>
-      <w:proofErr w:type="spellEnd"/>
-      <w:r>
-        <w:rPr>
-          <w:rFonts w:ascii="Baskerville" w:hAnsi="Baskerville"/>
-          <w:sz w:val="20"/>
-          <w:szCs w:val="20"/>
-          <w:lang w:val="en-GB"/>
-        </w:rPr>
-        <w:t xml:space="preserve">, Oxford Financial Intermediation </w:t>
-      </w:r>
-      <w:r>
-        <w:rPr>
-          <w:rFonts w:ascii="Baskerville" w:hAnsi="Baskerville"/>
-          <w:sz w:val="20"/>
-          <w:szCs w:val="20"/>
-          <w:lang w:val="en-GB"/>
-        </w:rPr>
-        <w:t>Conference</w:t>
-      </w:r>
-      <w:r>
-        <w:rPr>
-          <w:rFonts w:ascii="Baskerville" w:hAnsi="Baskerville"/>
-          <w:sz w:val="20"/>
-          <w:szCs w:val="20"/>
-          <w:lang w:val="en-GB"/>
-        </w:rPr>
-        <w:t>, Oxford, 2014</w:t>
-      </w:r>
-    </w:p>
-    <w:p>
-      <w:pPr>
-        <w:ind w:right="182"/>
-        <w:rPr>
-          <w:rFonts w:ascii="Baskerville" w:hAnsi="Baskerville"/>
-          <w:sz w:val="20"/>
-          <w:szCs w:val="20"/>
-          <w:lang w:val="en-GB"/>
-        </w:rPr>
-      </w:pPr>
-      <w:r>
-        <w:rPr>
-          <w:rFonts w:ascii="Baskerville" w:hAnsi="Baskerville"/>
-          <w:sz w:val="20"/>
-          <w:szCs w:val="20"/>
-          <w:lang w:val="en-GB"/>
-        </w:rPr>
-        <w:fldChar w:fldCharType="begin"/>
-      </w:r>
-      <w:r>
-        <w:rPr>
-          <w:rFonts w:ascii="Baskerville" w:hAnsi="Baskerville"/>
-          <w:sz w:val="20"/>
-          <w:szCs w:val="20"/>
-          <w:lang w:val="en-GB"/>
-        </w:rPr>
-        <w:instrText>HYPERLINK "http://ssrn.com/abstract=2181436"</w:instrText>
-      </w:r>
-      <w:r>
-        <w:rPr>
-          <w:rFonts w:ascii="Baskerville" w:hAnsi="Baskerville"/>
-          <w:sz w:val="20"/>
-          <w:szCs w:val="20"/>
-          <w:lang w:val="en-GB"/>
-        </w:rPr>
-        <w:fldChar w:fldCharType="separate"/>
-      </w:r>
-      <w:r>
-        <w:rPr>
-          <w:rFonts w:ascii="Baskerville" w:hAnsi="Baskerville"/>
-          <w:sz w:val="20"/>
-          <w:szCs w:val="20"/>
-          <w:lang w:val="en-GB"/>
-        </w:rPr>
-        <w:t>“</w:t>
-      </w:r>
-      <w:proofErr w:type="spellStart"/>
-      <w:r>
-        <w:rPr>
-          <w:rFonts w:ascii="Baskerville" w:hAnsi="Baskerville"/>
-          <w:sz w:val="20"/>
-          <w:szCs w:val="20"/>
-          <w:lang w:val="en-GB"/>
-        </w:rPr>
-        <w:t>Macroprudential</w:t>
-      </w:r>
-      <w:proofErr w:type="spellEnd"/>
-      <w:r>
-        <w:rPr>
-          <w:rFonts w:ascii="Baskerville" w:hAnsi="Baskerville"/>
-          <w:sz w:val="20"/>
-          <w:szCs w:val="20"/>
-          <w:lang w:val="en-GB"/>
-        </w:rPr>
-        <w:t xml:space="preserve"> Bank Capital Regulation in a Competitive Financial Sy</w:t>
-      </w:r>
-      <w:r>
-        <w:rPr>
-          <w:rFonts w:ascii="Baskerville" w:hAnsi="Baskerville"/>
-          <w:sz w:val="20"/>
-          <w:szCs w:val="20"/>
-          <w:lang w:val="en-GB"/>
-        </w:rPr>
-        <w:t>stem” by</w:t>
-      </w:r>
-      <w:r>
-        <w:rPr>
-          <w:rFonts w:ascii="Baskerville" w:hAnsi="Baskerville"/>
-          <w:sz w:val="20"/>
-          <w:szCs w:val="20"/>
-          <w:lang w:val="en-GB"/>
-        </w:rPr>
-        <w:t xml:space="preserve"> C. </w:t>
-      </w:r>
-      <w:proofErr w:type="spellStart"/>
-      <w:r>
-        <w:rPr>
-          <w:rFonts w:ascii="Baskerville" w:hAnsi="Baskerville"/>
-          <w:sz w:val="20"/>
-          <w:szCs w:val="20"/>
-          <w:lang w:val="en-GB"/>
-        </w:rPr>
-        <w:t>Opp</w:t>
-      </w:r>
-      <w:proofErr w:type="spellEnd"/>
-      <w:r>
-        <w:rPr>
-          <w:rFonts w:ascii="Baskerville" w:hAnsi="Baskerville"/>
-          <w:sz w:val="20"/>
-          <w:szCs w:val="20"/>
-          <w:lang w:val="en-GB"/>
-        </w:rPr>
-        <w:t xml:space="preserve">, M. </w:t>
-      </w:r>
-      <w:proofErr w:type="spellStart"/>
-      <w:r>
-        <w:rPr>
-          <w:rFonts w:ascii="Baskerville" w:hAnsi="Baskerville"/>
-          <w:sz w:val="20"/>
-          <w:szCs w:val="20"/>
-          <w:lang w:val="en-GB"/>
-        </w:rPr>
-        <w:t>Opp</w:t>
-      </w:r>
-      <w:proofErr w:type="spellEnd"/>
-      <w:r>
-        <w:rPr>
-          <w:rFonts w:ascii="Baskerville" w:hAnsi="Baskerville"/>
-          <w:sz w:val="20"/>
-          <w:szCs w:val="20"/>
-          <w:lang w:val="en-GB"/>
-        </w:rPr>
-        <w:t xml:space="preserve"> and M. Harris, WFA Monterey Bay, 2014 </w:t>
-      </w:r>
-    </w:p>
-    <w:p>
-      <w:pPr>
-        <w:ind w:right="182"/>
-        <w:rPr>
-          <w:rFonts w:ascii="Baskerville" w:hAnsi="Baskerville"/>
-          <w:sz w:val="20"/>
-          <w:szCs w:val="20"/>
-          <w:lang w:val="en-GB"/>
-        </w:rPr>
-      </w:pPr>
-      <w:r>
-        <w:rPr>
-          <w:rFonts w:ascii="Baskerville" w:hAnsi="Baskerville"/>
-          <w:sz w:val="20"/>
-          <w:szCs w:val="20"/>
-          <w:lang w:val="en-GB"/>
-        </w:rPr>
-        <w:fldChar w:fldCharType="end"/>
-      </w:r>
-      <w:r>
-        <w:rPr>
-          <w:rFonts w:ascii="Baskerville" w:hAnsi="Baskerville"/>
-          <w:sz w:val="20"/>
-          <w:szCs w:val="20"/>
-          <w:lang w:val="en-GB"/>
-        </w:rPr>
-        <w:t xml:space="preserve">“The </w:t>
-      </w:r>
-      <w:proofErr w:type="spellStart"/>
-      <w:r>
-        <w:rPr>
-          <w:rFonts w:ascii="Baskerville" w:hAnsi="Baskerville"/>
-          <w:sz w:val="20"/>
-          <w:szCs w:val="20"/>
-          <w:lang w:val="en-GB"/>
-        </w:rPr>
-        <w:t>Labor</w:t>
-      </w:r>
-      <w:proofErr w:type="spellEnd"/>
-      <w:r>
-        <w:rPr>
-          <w:rFonts w:ascii="Baskerville" w:hAnsi="Baskerville"/>
-          <w:sz w:val="20"/>
-          <w:szCs w:val="20"/>
-          <w:lang w:val="en-GB"/>
-        </w:rPr>
-        <w:t xml:space="preserve"> Market for Directors and External</w:t>
-      </w:r>
-      <w:r>
-        <w:rPr>
-          <w:rFonts w:ascii="Baskerville" w:hAnsi="Baskerville"/>
-          <w:sz w:val="20"/>
-          <w:szCs w:val="20"/>
-          <w:lang w:val="en-GB"/>
-        </w:rPr>
-        <w:t>ities in Corporate Governance”</w:t>
-      </w:r>
-      <w:r>
-        <w:rPr>
-          <w:rFonts w:ascii="Baskerville" w:hAnsi="Baskerville"/>
-          <w:sz w:val="20"/>
-          <w:szCs w:val="20"/>
-          <w:lang w:val="en-GB"/>
-        </w:rPr>
-        <w:t xml:space="preserve"> </w:t>
-      </w:r>
-      <w:r>
-        <w:rPr>
-          <w:rFonts w:ascii="Baskerville" w:hAnsi="Baskerville"/>
-          <w:sz w:val="20"/>
-          <w:szCs w:val="20"/>
-          <w:lang w:val="en-GB"/>
-        </w:rPr>
-        <w:t xml:space="preserve">by </w:t>
-      </w:r>
-      <w:r>
-        <w:rPr>
-          <w:rFonts w:ascii="Baskerville" w:hAnsi="Baskerville"/>
-          <w:sz w:val="20"/>
-          <w:szCs w:val="20"/>
-          <w:lang w:val="en-GB"/>
-        </w:rPr>
-        <w:t xml:space="preserve">D. </w:t>
-      </w:r>
-      <w:proofErr w:type="spellStart"/>
-      <w:r>
-        <w:rPr>
-          <w:rFonts w:ascii="Baskerville" w:hAnsi="Baskerville"/>
-          <w:sz w:val="20"/>
-          <w:szCs w:val="20"/>
-          <w:lang w:val="en-GB"/>
-        </w:rPr>
-        <w:t>Levit</w:t>
-      </w:r>
-      <w:proofErr w:type="spellEnd"/>
-      <w:r>
-        <w:rPr>
-          <w:rFonts w:ascii="Baskerville" w:hAnsi="Baskerville"/>
-          <w:sz w:val="20"/>
-          <w:szCs w:val="20"/>
-          <w:lang w:val="en-GB"/>
-        </w:rPr>
-        <w:t xml:space="preserve"> and N. </w:t>
-      </w:r>
-      <w:proofErr w:type="spellStart"/>
-      <w:r>
-        <w:rPr>
-          <w:rFonts w:ascii="Baskerville" w:hAnsi="Baskerville"/>
-          <w:sz w:val="20"/>
-          <w:szCs w:val="20"/>
-          <w:lang w:val="en-GB"/>
-        </w:rPr>
-        <w:t>Malenko</w:t>
-      </w:r>
-      <w:proofErr w:type="spellEnd"/>
-      <w:r>
-        <w:rPr>
-          <w:rFonts w:ascii="Baskerville" w:hAnsi="Baskerville"/>
-          <w:sz w:val="20"/>
-          <w:szCs w:val="20"/>
-          <w:lang w:val="en-GB"/>
-        </w:rPr>
-        <w:t>, FIRS Quebec City, 2014</w:t>
-      </w:r>
-    </w:p>
-    <w:p>
-      <w:pPr>
-        <w:ind w:right="182"/>
-        <w:rPr>
-          <w:rFonts w:ascii="Baskerville" w:hAnsi="Baskerville"/>
-          <w:sz w:val="20"/>
-          <w:szCs w:val="20"/>
-          <w:lang w:val="en-GB"/>
-        </w:rPr>
-      </w:pPr>
-      <w:r>
-        <w:rPr>
-          <w:rFonts w:ascii="Baskerville" w:hAnsi="Baskerville"/>
-          <w:sz w:val="20"/>
-          <w:szCs w:val="20"/>
-          <w:lang w:val="en-GB"/>
-        </w:rPr>
-        <w:t>“</w:t>
-      </w:r>
-      <w:r>
-        <w:rPr>
-          <w:rFonts w:ascii="Baskerville" w:hAnsi="Baskerville"/>
-          <w:sz w:val="20"/>
-          <w:szCs w:val="20"/>
-          <w:lang w:val="en-GB"/>
-        </w:rPr>
-        <w:t>Cultural Proximity and The Processing Of Financial Information</w:t>
-      </w:r>
-      <w:r>
-        <w:rPr>
-          <w:rFonts w:ascii="Baskerville" w:hAnsi="Baskerville"/>
-          <w:sz w:val="20"/>
-          <w:szCs w:val="20"/>
-          <w:lang w:val="en-GB"/>
-        </w:rPr>
-        <w:t xml:space="preserve">” by </w:t>
-      </w:r>
-      <w:proofErr w:type="spellStart"/>
-      <w:r>
-        <w:rPr>
-          <w:rFonts w:ascii="Baskerville" w:hAnsi="Baskerville"/>
-          <w:sz w:val="20"/>
-          <w:szCs w:val="20"/>
-          <w:lang w:val="en-GB"/>
-        </w:rPr>
-        <w:t>Xiaoyun</w:t>
-      </w:r>
-      <w:proofErr w:type="spellEnd"/>
-      <w:r>
-        <w:rPr>
-          <w:rFonts w:ascii="Baskerville" w:hAnsi="Baskerville"/>
-          <w:sz w:val="20"/>
-          <w:szCs w:val="20"/>
-          <w:lang w:val="en-GB"/>
-        </w:rPr>
-        <w:t xml:space="preserve"> Yu, London Business School Summer Symposium </w:t>
-      </w:r>
-    </w:p>
-    <w:p>
-      <w:pPr>
-        <w:ind w:right="182"/>
-        <w:rPr>
-          <w:rFonts w:ascii="Baskerville" w:hAnsi="Baskerville"/>
-          <w:sz w:val="20"/>
-          <w:szCs w:val="20"/>
-          <w:lang w:val="en-GB"/>
-        </w:rPr>
-      </w:pPr>
-    </w:p>
-    <w:p>
-      <w:pPr>
-        <w:ind w:right="182"/>
-        <w:rPr>
-          <w:rFonts w:ascii="Baskerville" w:hAnsi="Baskerville"/>
-          <w:b/>
-          <w:sz w:val="20"/>
-          <w:szCs w:val="20"/>
-          <w:lang w:val="en-GB"/>
-        </w:rPr>
-      </w:pPr>
-      <w:r>
-        <w:rPr>
-          <w:rFonts w:ascii="Baskerville" w:hAnsi="Baskerville"/>
-          <w:b/>
-          <w:sz w:val="20"/>
-          <w:szCs w:val="20"/>
-          <w:lang w:val="en-GB"/>
-        </w:rPr>
-        <w:t>2013</w:t>
-      </w:r>
-    </w:p>
-    <w:p>
-      <w:pPr>
-        <w:ind w:right="182"/>
-        <w:rPr>
-          <w:rFonts w:ascii="Baskerville" w:hAnsi="Baskerville"/>
-          <w:sz w:val="20"/>
-          <w:szCs w:val="20"/>
-          <w:lang w:val="en-GB"/>
-        </w:rPr>
-      </w:pPr>
-      <w:r>
-        <w:rPr>
-          <w:rFonts w:ascii="Baskerville" w:hAnsi="Baskerville"/>
-          <w:sz w:val="20"/>
-          <w:szCs w:val="20"/>
-          <w:lang w:val="en-GB"/>
-        </w:rPr>
-        <w:t xml:space="preserve">“Hedge Fund Activism: Do They Take Cues From Institutional Exit?” by Nick </w:t>
-      </w:r>
-      <w:proofErr w:type="spellStart"/>
-      <w:r>
-        <w:rPr>
-          <w:rFonts w:ascii="Baskerville" w:hAnsi="Baskerville"/>
-          <w:sz w:val="20"/>
-          <w:szCs w:val="20"/>
-          <w:lang w:val="en-GB"/>
-        </w:rPr>
-        <w:t>Gantchev</w:t>
-      </w:r>
-      <w:proofErr w:type="spellEnd"/>
-      <w:r>
-        <w:rPr>
-          <w:rFonts w:ascii="Baskerville" w:hAnsi="Baskerville"/>
-          <w:sz w:val="20"/>
-          <w:szCs w:val="20"/>
-          <w:lang w:val="en-GB"/>
-        </w:rPr>
-        <w:t xml:space="preserve"> and </w:t>
-      </w:r>
-      <w:proofErr w:type="spellStart"/>
-      <w:r>
-        <w:rPr>
-          <w:rFonts w:ascii="Baskerville" w:hAnsi="Baskerville"/>
-          <w:sz w:val="20"/>
-          <w:szCs w:val="20"/>
-          <w:lang w:val="en-GB"/>
-        </w:rPr>
-        <w:t>Pab</w:t>
-      </w:r>
-      <w:proofErr w:type="spellEnd"/>
-      <w:r>
-        <w:rPr>
-          <w:rFonts w:ascii="Baskerville" w:hAnsi="Baskerville"/>
-          <w:sz w:val="20"/>
-          <w:szCs w:val="20"/>
-          <w:lang w:val="en-GB"/>
-        </w:rPr>
-        <w:t xml:space="preserve"> </w:t>
-      </w:r>
-      <w:proofErr w:type="spellStart"/>
-      <w:r>
-        <w:rPr>
-          <w:rFonts w:ascii="Baskerville" w:hAnsi="Baskerville"/>
-          <w:sz w:val="20"/>
-          <w:szCs w:val="20"/>
-          <w:lang w:val="en-GB"/>
-        </w:rPr>
-        <w:t>Jotikasthira</w:t>
-      </w:r>
-      <w:proofErr w:type="spellEnd"/>
-      <w:r>
-        <w:rPr>
-          <w:rFonts w:ascii="Baskerville" w:hAnsi="Baskerville"/>
-          <w:sz w:val="20"/>
-          <w:szCs w:val="20"/>
-          <w:lang w:val="en-GB"/>
-        </w:rPr>
-        <w:t xml:space="preserve">, FIRS </w:t>
-      </w:r>
-      <w:r>
-        <w:rPr>
-          <w:rFonts w:ascii="Baskerville" w:hAnsi="Baskerville"/>
-          <w:sz w:val="20"/>
-          <w:szCs w:val="20"/>
-          <w:lang w:val="en-GB"/>
-        </w:rPr>
-        <w:t>Dubrovnik</w:t>
+        <w:t xml:space="preserve"> Conference</w:t>
       </w:r>
       <w:bookmarkStart w:id="0" w:name="_GoBack"/>
       <w:bookmarkEnd w:id="0"/>
+      <w:r>
+        <w:rPr>
+          <w:rFonts w:ascii="Baskerville" w:hAnsi="Baskerville"/>
+          <w:sz w:val="20"/>
+          <w:szCs w:val="20"/>
+          <w:lang w:val="en-GB"/>
+        </w:rPr>
+        <w:t xml:space="preserve"> (Sydney), </w:t>
+      </w:r>
+      <w:r>
+        <w:rPr>
+          <w:rFonts w:ascii="Baskerville" w:hAnsi="Baskerville"/>
+          <w:sz w:val="20"/>
+          <w:szCs w:val="20"/>
+          <w:lang w:val="en-GB"/>
+        </w:rPr>
+        <w:t xml:space="preserve">European </w:t>
+      </w:r>
+      <w:r>
+        <w:rPr>
+          <w:rFonts w:ascii="Baskerville" w:hAnsi="Baskerville"/>
+          <w:sz w:val="20"/>
+          <w:szCs w:val="20"/>
+          <w:lang w:val="en-GB"/>
+        </w:rPr>
+        <w:t>Economic</w:t>
+      </w:r>
+      <w:r>
+        <w:rPr>
+          <w:rFonts w:ascii="Baskerville" w:hAnsi="Baskerville"/>
+          <w:sz w:val="20"/>
+          <w:szCs w:val="20"/>
+          <w:lang w:val="en-GB"/>
+        </w:rPr>
+        <w:t xml:space="preserve"> Associ</w:t>
+      </w:r>
+      <w:r>
+        <w:rPr>
+          <w:rFonts w:ascii="Baskerville" w:hAnsi="Baskerville"/>
+          <w:sz w:val="20"/>
+          <w:szCs w:val="20"/>
+          <w:lang w:val="en-GB"/>
+        </w:rPr>
+        <w:t>ation</w:t>
+      </w:r>
+      <w:r>
+        <w:rPr>
+          <w:rFonts w:ascii="Baskerville" w:hAnsi="Baskerville"/>
+          <w:sz w:val="20"/>
+          <w:szCs w:val="20"/>
+          <w:lang w:val="en-GB"/>
+        </w:rPr>
+        <w:t xml:space="preserve"> (Toulouse), </w:t>
+      </w:r>
+      <w:r>
+        <w:rPr>
+          <w:rFonts w:ascii="Baskerville" w:hAnsi="Baskerville"/>
+          <w:sz w:val="20"/>
+          <w:szCs w:val="20"/>
+          <w:lang w:val="en-GB"/>
+        </w:rPr>
+        <w:t>NBER Summer Institute The Economics of Cr</w:t>
+      </w:r>
+      <w:r>
+        <w:rPr>
+          <w:rFonts w:ascii="Baskerville" w:hAnsi="Baskerville"/>
+          <w:sz w:val="20"/>
+          <w:szCs w:val="20"/>
+          <w:lang w:val="en-GB"/>
+        </w:rPr>
+        <w:t xml:space="preserve">edit Ratings (Boston), </w:t>
+      </w:r>
+      <w:r>
+        <w:rPr>
+          <w:rFonts w:ascii="Baskerville" w:hAnsi="Baskerville"/>
+          <w:sz w:val="20"/>
+          <w:szCs w:val="20"/>
+          <w:lang w:val="en-GB"/>
+        </w:rPr>
+        <w:t>The Financial Intermediation Research Society (</w:t>
+      </w:r>
+      <w:r>
+        <w:rPr>
+          <w:rFonts w:ascii="Baskerville" w:hAnsi="Baskerville"/>
+          <w:sz w:val="20"/>
+          <w:szCs w:val="20"/>
+          <w:lang w:val="en-GB"/>
+        </w:rPr>
+        <w:t>Quebec City</w:t>
+      </w:r>
+      <w:r>
+        <w:rPr>
+          <w:rFonts w:ascii="Baskerville" w:hAnsi="Baskerville"/>
+          <w:sz w:val="20"/>
+          <w:szCs w:val="20"/>
+          <w:lang w:val="en-GB"/>
+        </w:rPr>
+        <w:t>)</w:t>
+      </w:r>
+      <w:r>
+        <w:rPr>
+          <w:rFonts w:ascii="Baskerville" w:hAnsi="Baskerville"/>
+          <w:sz w:val="20"/>
+          <w:szCs w:val="20"/>
+          <w:lang w:val="en-GB"/>
+        </w:rPr>
+        <w:t xml:space="preserve">, UNC </w:t>
+      </w:r>
+      <w:proofErr w:type="spellStart"/>
+      <w:r>
+        <w:rPr>
+          <w:rFonts w:ascii="Baskerville" w:hAnsi="Baskerville"/>
+          <w:sz w:val="20"/>
+          <w:szCs w:val="20"/>
+          <w:lang w:val="en-GB"/>
+        </w:rPr>
+        <w:t>Kenan</w:t>
+      </w:r>
+      <w:proofErr w:type="spellEnd"/>
+      <w:r>
+        <w:rPr>
+          <w:rFonts w:ascii="Baskerville" w:hAnsi="Baskerville"/>
+          <w:sz w:val="20"/>
+          <w:szCs w:val="20"/>
+          <w:lang w:val="en-GB"/>
+        </w:rPr>
+        <w:t>-Flag</w:t>
+      </w:r>
+      <w:r>
+        <w:rPr>
+          <w:rFonts w:ascii="Baskerville" w:hAnsi="Baskerville"/>
+          <w:sz w:val="20"/>
+          <w:szCs w:val="20"/>
+          <w:lang w:val="en-GB"/>
+        </w:rPr>
+        <w:t>ler, University of Rome</w:t>
+      </w:r>
+      <w:r>
+        <w:rPr>
+          <w:rFonts w:ascii="Baskerville" w:hAnsi="Baskerville"/>
+          <w:sz w:val="20"/>
+          <w:szCs w:val="20"/>
+          <w:lang w:val="en-GB"/>
+        </w:rPr>
+        <w:t xml:space="preserve"> Tor </w:t>
+      </w:r>
+      <w:proofErr w:type="spellStart"/>
+      <w:r>
+        <w:rPr>
+          <w:rFonts w:ascii="Baskerville" w:hAnsi="Baskerville"/>
+          <w:sz w:val="20"/>
+          <w:szCs w:val="20"/>
+          <w:lang w:val="en-GB"/>
+        </w:rPr>
+        <w:t>Vergata</w:t>
+      </w:r>
+      <w:proofErr w:type="spellEnd"/>
+    </w:p>
+    <w:p>
+      <w:pPr>
+        <w:ind w:right="182"/>
+        <w:rPr>
+          <w:rFonts w:ascii="Baskerville" w:hAnsi="Baskerville"/>
+          <w:sz w:val="20"/>
+          <w:szCs w:val="20"/>
+          <w:lang w:val="en-GB"/>
+        </w:rPr>
+      </w:pPr>
+    </w:p>
+    <w:p>
+      <w:pPr>
+        <w:ind w:right="182"/>
+        <w:rPr>
+          <w:rFonts w:ascii="Baskerville" w:hAnsi="Baskerville"/>
+          <w:sz w:val="20"/>
+          <w:szCs w:val="20"/>
+          <w:lang w:val="en-GB"/>
+        </w:rPr>
+      </w:pPr>
+      <w:r>
+        <w:rPr>
+          <w:rFonts w:ascii="Baskerville" w:hAnsi="Baskerville"/>
+          <w:b/>
+          <w:sz w:val="20"/>
+          <w:szCs w:val="20"/>
+          <w:lang w:val="en-GB"/>
+        </w:rPr>
+        <w:t>2013</w:t>
+      </w:r>
+      <w:r>
+        <w:rPr>
+          <w:rFonts w:ascii="Baskerville" w:hAnsi="Baskerville"/>
+          <w:b/>
+          <w:sz w:val="20"/>
+          <w:szCs w:val="20"/>
+          <w:lang w:val="en-GB"/>
+        </w:rPr>
+        <w:t>:</w:t>
+      </w:r>
+      <w:r>
+        <w:rPr>
+          <w:rFonts w:ascii="Baskerville" w:hAnsi="Baskerville"/>
+          <w:sz w:val="20"/>
+          <w:szCs w:val="20"/>
+          <w:lang w:val="en-GB"/>
+        </w:rPr>
+        <w:t xml:space="preserve"> </w:t>
+      </w:r>
+    </w:p>
+    <w:p>
+      <w:pPr>
+        <w:ind w:right="182"/>
+        <w:rPr>
+          <w:rFonts w:ascii="Baskerville" w:hAnsi="Baskerville"/>
+          <w:sz w:val="20"/>
+          <w:szCs w:val="20"/>
+          <w:lang w:val="en-GB"/>
+        </w:rPr>
+      </w:pPr>
+      <w:r>
+        <w:rPr>
+          <w:rFonts w:ascii="Baskerville" w:hAnsi="Baskerville"/>
+          <w:sz w:val="20"/>
+          <w:szCs w:val="20"/>
+          <w:lang w:val="en-GB"/>
+        </w:rPr>
+        <w:t>European Finance Associ</w:t>
+      </w:r>
+      <w:r>
+        <w:rPr>
+          <w:rFonts w:ascii="Baskerville" w:hAnsi="Baskerville"/>
+          <w:sz w:val="20"/>
+          <w:szCs w:val="20"/>
+          <w:lang w:val="en-GB"/>
+        </w:rPr>
+        <w:t xml:space="preserve">ation (Cambridge), </w:t>
+      </w:r>
+      <w:r>
+        <w:rPr>
+          <w:rFonts w:ascii="Baskerville" w:hAnsi="Baskerville"/>
+          <w:sz w:val="20"/>
+          <w:szCs w:val="20"/>
+          <w:lang w:val="en-GB"/>
+        </w:rPr>
+        <w:t>The Financial Intermediation Research Society (Dubrovnik)</w:t>
+      </w:r>
+      <w:r>
+        <w:rPr>
+          <w:rFonts w:ascii="Baskerville" w:hAnsi="Baskerville"/>
+          <w:sz w:val="20"/>
+          <w:szCs w:val="20"/>
+          <w:lang w:val="en-GB"/>
+        </w:rPr>
+        <w:t xml:space="preserve">, </w:t>
+      </w:r>
+      <w:proofErr w:type="spellStart"/>
+      <w:r>
+        <w:rPr>
+          <w:rFonts w:ascii="Baskerville" w:hAnsi="Baskerville"/>
+          <w:sz w:val="20"/>
+          <w:szCs w:val="20"/>
+          <w:lang w:val="en-GB"/>
+        </w:rPr>
+        <w:t>B</w:t>
+      </w:r>
+      <w:r>
+        <w:rPr>
+          <w:rFonts w:ascii="Baskerville" w:hAnsi="Baskerville"/>
+          <w:sz w:val="20"/>
+          <w:szCs w:val="20"/>
+          <w:lang w:val="en-GB"/>
+        </w:rPr>
+        <w:t>occoni</w:t>
+      </w:r>
+      <w:proofErr w:type="spellEnd"/>
+      <w:r>
+        <w:rPr>
+          <w:rFonts w:ascii="Baskerville" w:hAnsi="Baskerville"/>
+          <w:sz w:val="20"/>
+          <w:szCs w:val="20"/>
+          <w:lang w:val="en-GB"/>
+        </w:rPr>
+        <w:t xml:space="preserve"> University</w:t>
+      </w:r>
+      <w:r>
+        <w:rPr>
+          <w:rFonts w:ascii="Baskerville" w:hAnsi="Baskerville"/>
+          <w:sz w:val="20"/>
+          <w:szCs w:val="20"/>
+          <w:lang w:val="en-GB"/>
+        </w:rPr>
+        <w:t xml:space="preserve">, EIEF, </w:t>
+      </w:r>
+      <w:r>
+        <w:rPr>
+          <w:rFonts w:ascii="Baskerville" w:hAnsi="Baskerville"/>
+          <w:sz w:val="20"/>
+          <w:szCs w:val="20"/>
+          <w:lang w:val="en-GB"/>
+        </w:rPr>
+        <w:t>Washington University in St. Louis</w:t>
+      </w:r>
+      <w:r>
+        <w:rPr>
+          <w:rFonts w:ascii="Baskerville" w:hAnsi="Baskerville"/>
+          <w:sz w:val="20"/>
+          <w:szCs w:val="20"/>
+          <w:lang w:val="en-GB"/>
+        </w:rPr>
+        <w:t xml:space="preserve">, Amsterdam Business School, HEC Paris, </w:t>
+      </w:r>
+      <w:r>
+        <w:rPr>
+          <w:rFonts w:ascii="Baskerville" w:hAnsi="Baskerville"/>
+          <w:sz w:val="20"/>
+          <w:szCs w:val="20"/>
+          <w:lang w:val="en-GB"/>
+        </w:rPr>
+        <w:t xml:space="preserve">Federal </w:t>
+      </w:r>
+      <w:r>
+        <w:rPr>
+          <w:rFonts w:ascii="Baskerville" w:hAnsi="Baskerville"/>
+          <w:sz w:val="20"/>
+          <w:szCs w:val="20"/>
+          <w:lang w:val="en-GB"/>
+        </w:rPr>
+        <w:t>Reserve Board of Governors, UBC</w:t>
+      </w:r>
+      <w:r>
+        <w:rPr>
+          <w:rFonts w:ascii="Baskerville" w:hAnsi="Baskerville"/>
+          <w:sz w:val="20"/>
+          <w:szCs w:val="20"/>
+          <w:lang w:val="en-GB"/>
+        </w:rPr>
+        <w:t xml:space="preserve"> Sauder</w:t>
+      </w:r>
+      <w:r>
+        <w:rPr>
+          <w:rFonts w:ascii="Baskerville" w:hAnsi="Baskerville"/>
+          <w:sz w:val="20"/>
+          <w:szCs w:val="20"/>
+          <w:lang w:val="en-GB"/>
+        </w:rPr>
+        <w:t>, University of Mary</w:t>
+      </w:r>
+      <w:r>
+        <w:rPr>
+          <w:rFonts w:ascii="Baskerville" w:hAnsi="Baskerville"/>
+          <w:sz w:val="20"/>
+          <w:szCs w:val="20"/>
+          <w:lang w:val="en-GB"/>
+        </w:rPr>
+        <w:t>land</w:t>
+      </w:r>
+      <w:r>
+        <w:rPr>
+          <w:rFonts w:ascii="Baskerville" w:hAnsi="Baskerville"/>
+          <w:sz w:val="20"/>
+          <w:szCs w:val="20"/>
+          <w:lang w:val="en-GB"/>
+        </w:rPr>
+        <w:t xml:space="preserve"> (RH Smith)</w:t>
+      </w:r>
+      <w:r>
+        <w:rPr>
+          <w:rFonts w:ascii="Baskerville" w:hAnsi="Baskerville"/>
+          <w:sz w:val="20"/>
+          <w:szCs w:val="20"/>
+          <w:lang w:val="en-GB"/>
+        </w:rPr>
+        <w:t>, Stockholm School of Business, University of Warwick, Arizona Sate University, University of Michigan</w:t>
+      </w:r>
+      <w:r>
+        <w:rPr>
+          <w:rFonts w:ascii="Baskerville" w:hAnsi="Baskerville"/>
+          <w:sz w:val="20"/>
+          <w:szCs w:val="20"/>
+          <w:lang w:val="en-GB"/>
+        </w:rPr>
+        <w:t xml:space="preserve"> (Ross)</w:t>
+      </w:r>
+      <w:r>
+        <w:rPr>
+          <w:rFonts w:ascii="Baskerville" w:hAnsi="Baskerville"/>
+          <w:sz w:val="20"/>
+          <w:szCs w:val="20"/>
+          <w:lang w:val="en-GB"/>
+        </w:rPr>
+        <w:t xml:space="preserve">, </w:t>
+      </w:r>
+      <w:r>
+        <w:rPr>
+          <w:rFonts w:ascii="Baskerville" w:hAnsi="Baskerville"/>
+          <w:sz w:val="20"/>
+          <w:szCs w:val="20"/>
+          <w:lang w:val="en-GB"/>
+        </w:rPr>
+        <w:t xml:space="preserve">University of Pennsylvania (Wharton) </w:t>
+      </w:r>
+    </w:p>
+    <w:p>
+      <w:pPr>
+        <w:ind w:right="182"/>
+        <w:rPr>
+          <w:rFonts w:ascii="Baskerville" w:hAnsi="Baskerville"/>
+          <w:sz w:val="20"/>
+          <w:szCs w:val="20"/>
+          <w:lang w:val="en-GB"/>
+        </w:rPr>
+      </w:pPr>
+    </w:p>
+    <w:p>
+      <w:pPr>
+        <w:ind w:right="182"/>
+        <w:rPr>
+          <w:rFonts w:ascii="Baskerville" w:hAnsi="Baskerville"/>
+          <w:b/>
+          <w:sz w:val="20"/>
+          <w:szCs w:val="20"/>
+          <w:lang w:val="en-GB"/>
+        </w:rPr>
+      </w:pPr>
+      <w:r>
+        <w:rPr>
+          <w:rFonts w:ascii="Baskerville" w:hAnsi="Baskerville"/>
+          <w:b/>
+          <w:sz w:val="20"/>
+          <w:szCs w:val="20"/>
+          <w:lang w:val="en-GB"/>
+        </w:rPr>
+        <w:t>Discussions</w:t>
+      </w:r>
+    </w:p>
+    <w:p>
+      <w:pPr>
+        <w:ind w:right="182"/>
+        <w:rPr>
+          <w:rFonts w:ascii="Baskerville" w:hAnsi="Baskerville"/>
+          <w:b/>
+          <w:sz w:val="20"/>
+          <w:szCs w:val="20"/>
+          <w:lang w:val="en-GB"/>
+        </w:rPr>
+      </w:pPr>
+    </w:p>
+    <w:p>
+      <w:pPr>
+        <w:ind w:right="182"/>
+        <w:rPr>
+          <w:rFonts w:ascii="Baskerville" w:hAnsi="Baskerville"/>
+          <w:b/>
+          <w:sz w:val="20"/>
+          <w:szCs w:val="20"/>
+          <w:lang w:val="en-GB"/>
+        </w:rPr>
+      </w:pPr>
+      <w:r>
+        <w:rPr>
+          <w:rFonts w:ascii="Baskerville" w:hAnsi="Baskerville"/>
+          <w:b/>
+          <w:sz w:val="20"/>
+          <w:szCs w:val="20"/>
+          <w:lang w:val="en-GB"/>
+        </w:rPr>
+        <w:t>2014</w:t>
+      </w:r>
+    </w:p>
+    <w:p>
+      <w:pPr>
+        <w:ind w:right="182"/>
+        <w:rPr>
+          <w:rFonts w:ascii="Baskerville" w:hAnsi="Baskerville"/>
+          <w:sz w:val="20"/>
+          <w:szCs w:val="20"/>
+          <w:lang w:val="en-GB"/>
+        </w:rPr>
+      </w:pPr>
+      <w:r>
+        <w:rPr>
+          <w:rFonts w:ascii="Baskerville" w:hAnsi="Baskerville"/>
+          <w:sz w:val="20"/>
+          <w:szCs w:val="20"/>
+          <w:lang w:val="en-GB"/>
+        </w:rPr>
+        <w:t xml:space="preserve">“Fragility in Money Market Funds: Sponsor Support and Regulation” by Cecilia </w:t>
+      </w:r>
+      <w:proofErr w:type="spellStart"/>
+      <w:r>
+        <w:rPr>
+          <w:rFonts w:ascii="Baskerville" w:hAnsi="Baskerville"/>
+          <w:sz w:val="20"/>
+          <w:szCs w:val="20"/>
+          <w:lang w:val="en-GB"/>
+        </w:rPr>
+        <w:t>Parlatore</w:t>
+      </w:r>
+      <w:proofErr w:type="spellEnd"/>
+      <w:r>
+        <w:rPr>
+          <w:rFonts w:ascii="Baskerville" w:hAnsi="Baskerville"/>
+          <w:sz w:val="20"/>
+          <w:szCs w:val="20"/>
+          <w:lang w:val="en-GB"/>
+        </w:rPr>
+        <w:t xml:space="preserve"> </w:t>
+      </w:r>
+      <w:proofErr w:type="spellStart"/>
+      <w:r>
+        <w:rPr>
+          <w:rFonts w:ascii="Baskerville" w:hAnsi="Baskerville"/>
+          <w:sz w:val="20"/>
+          <w:szCs w:val="20"/>
+          <w:lang w:val="en-GB"/>
+        </w:rPr>
+        <w:t>Siritto</w:t>
+      </w:r>
+      <w:proofErr w:type="spellEnd"/>
+      <w:r>
+        <w:rPr>
+          <w:rFonts w:ascii="Baskerville" w:hAnsi="Baskerville"/>
+          <w:sz w:val="20"/>
+          <w:szCs w:val="20"/>
+          <w:lang w:val="en-GB"/>
+        </w:rPr>
+        <w:t xml:space="preserve">, Oxford Financial Intermediation </w:t>
+      </w:r>
+      <w:r>
+        <w:rPr>
+          <w:rFonts w:ascii="Baskerville" w:hAnsi="Baskerville"/>
+          <w:sz w:val="20"/>
+          <w:szCs w:val="20"/>
+          <w:lang w:val="en-GB"/>
+        </w:rPr>
+        <w:t>Conference</w:t>
+      </w:r>
+      <w:r>
+        <w:rPr>
+          <w:rFonts w:ascii="Baskerville" w:hAnsi="Baskerville"/>
+          <w:sz w:val="20"/>
+          <w:szCs w:val="20"/>
+          <w:lang w:val="en-GB"/>
+        </w:rPr>
+        <w:t>, Oxford, 2014</w:t>
+      </w:r>
+    </w:p>
+    <w:p>
+      <w:pPr>
+        <w:ind w:right="182"/>
+        <w:rPr>
+          <w:rFonts w:ascii="Baskerville" w:hAnsi="Baskerville"/>
+          <w:sz w:val="20"/>
+          <w:szCs w:val="20"/>
+          <w:lang w:val="en-GB"/>
+        </w:rPr>
+      </w:pPr>
+      <w:r>
+        <w:rPr>
+          <w:rFonts w:ascii="Baskerville" w:hAnsi="Baskerville"/>
+          <w:sz w:val="20"/>
+          <w:szCs w:val="20"/>
+          <w:lang w:val="en-GB"/>
+        </w:rPr>
+        <w:fldChar w:fldCharType="begin"/>
+      </w:r>
+      <w:r>
+        <w:rPr>
+          <w:rFonts w:ascii="Baskerville" w:hAnsi="Baskerville"/>
+          <w:sz w:val="20"/>
+          <w:szCs w:val="20"/>
+          <w:lang w:val="en-GB"/>
+        </w:rPr>
+        <w:instrText>HYPERLINK "http://ssrn.com/abstract=2181436"</w:instrText>
+      </w:r>
+      <w:r>
+        <w:rPr>
+          <w:rFonts w:ascii="Baskerville" w:hAnsi="Baskerville"/>
+          <w:sz w:val="20"/>
+          <w:szCs w:val="20"/>
+          <w:lang w:val="en-GB"/>
+        </w:rPr>
+        <w:fldChar w:fldCharType="separate"/>
+      </w:r>
+      <w:r>
+        <w:rPr>
+          <w:rFonts w:ascii="Baskerville" w:hAnsi="Baskerville"/>
+          <w:sz w:val="20"/>
+          <w:szCs w:val="20"/>
+          <w:lang w:val="en-GB"/>
+        </w:rPr>
+        <w:t>“</w:t>
+      </w:r>
+      <w:proofErr w:type="spellStart"/>
+      <w:r>
+        <w:rPr>
+          <w:rFonts w:ascii="Baskerville" w:hAnsi="Baskerville"/>
+          <w:sz w:val="20"/>
+          <w:szCs w:val="20"/>
+          <w:lang w:val="en-GB"/>
+        </w:rPr>
+        <w:t>Macroprudential</w:t>
+      </w:r>
+      <w:proofErr w:type="spellEnd"/>
+      <w:r>
+        <w:rPr>
+          <w:rFonts w:ascii="Baskerville" w:hAnsi="Baskerville"/>
+          <w:sz w:val="20"/>
+          <w:szCs w:val="20"/>
+          <w:lang w:val="en-GB"/>
+        </w:rPr>
+        <w:t xml:space="preserve"> Bank Capital Regulation in a Competitive Financial Sy</w:t>
+      </w:r>
+      <w:r>
+        <w:rPr>
+          <w:rFonts w:ascii="Baskerville" w:hAnsi="Baskerville"/>
+          <w:sz w:val="20"/>
+          <w:szCs w:val="20"/>
+          <w:lang w:val="en-GB"/>
+        </w:rPr>
+        <w:t>stem” by</w:t>
+      </w:r>
+      <w:r>
+        <w:rPr>
+          <w:rFonts w:ascii="Baskerville" w:hAnsi="Baskerville"/>
+          <w:sz w:val="20"/>
+          <w:szCs w:val="20"/>
+          <w:lang w:val="en-GB"/>
+        </w:rPr>
+        <w:t xml:space="preserve"> C. </w:t>
+      </w:r>
+      <w:proofErr w:type="spellStart"/>
+      <w:r>
+        <w:rPr>
+          <w:rFonts w:ascii="Baskerville" w:hAnsi="Baskerville"/>
+          <w:sz w:val="20"/>
+          <w:szCs w:val="20"/>
+          <w:lang w:val="en-GB"/>
+        </w:rPr>
+        <w:t>Opp</w:t>
+      </w:r>
+      <w:proofErr w:type="spellEnd"/>
+      <w:r>
+        <w:rPr>
+          <w:rFonts w:ascii="Baskerville" w:hAnsi="Baskerville"/>
+          <w:sz w:val="20"/>
+          <w:szCs w:val="20"/>
+          <w:lang w:val="en-GB"/>
+        </w:rPr>
+        <w:t xml:space="preserve">, M. </w:t>
+      </w:r>
+      <w:proofErr w:type="spellStart"/>
+      <w:r>
+        <w:rPr>
+          <w:rFonts w:ascii="Baskerville" w:hAnsi="Baskerville"/>
+          <w:sz w:val="20"/>
+          <w:szCs w:val="20"/>
+          <w:lang w:val="en-GB"/>
+        </w:rPr>
+        <w:t>Opp</w:t>
+      </w:r>
+      <w:proofErr w:type="spellEnd"/>
+      <w:r>
+        <w:rPr>
+          <w:rFonts w:ascii="Baskerville" w:hAnsi="Baskerville"/>
+          <w:sz w:val="20"/>
+          <w:szCs w:val="20"/>
+          <w:lang w:val="en-GB"/>
+        </w:rPr>
+        <w:t xml:space="preserve"> and M. Harris, WFA Monterey Bay, 2014 </w:t>
+      </w:r>
+    </w:p>
+    <w:p>
+      <w:pPr>
+        <w:ind w:right="182"/>
+        <w:rPr>
+          <w:rFonts w:ascii="Baskerville" w:hAnsi="Baskerville"/>
+          <w:sz w:val="20"/>
+          <w:szCs w:val="20"/>
+          <w:lang w:val="en-GB"/>
+        </w:rPr>
+      </w:pPr>
+      <w:r>
+        <w:rPr>
+          <w:rFonts w:ascii="Baskerville" w:hAnsi="Baskerville"/>
+          <w:sz w:val="20"/>
+          <w:szCs w:val="20"/>
+          <w:lang w:val="en-GB"/>
+        </w:rPr>
+        <w:fldChar w:fldCharType="end"/>
+      </w:r>
+      <w:r>
+        <w:rPr>
+          <w:rFonts w:ascii="Baskerville" w:hAnsi="Baskerville"/>
+          <w:sz w:val="20"/>
+          <w:szCs w:val="20"/>
+          <w:lang w:val="en-GB"/>
+        </w:rPr>
+        <w:t xml:space="preserve">“The </w:t>
+      </w:r>
+      <w:proofErr w:type="spellStart"/>
+      <w:r>
+        <w:rPr>
+          <w:rFonts w:ascii="Baskerville" w:hAnsi="Baskerville"/>
+          <w:sz w:val="20"/>
+          <w:szCs w:val="20"/>
+          <w:lang w:val="en-GB"/>
+        </w:rPr>
+        <w:t>Labor</w:t>
+      </w:r>
+      <w:proofErr w:type="spellEnd"/>
+      <w:r>
+        <w:rPr>
+          <w:rFonts w:ascii="Baskerville" w:hAnsi="Baskerville"/>
+          <w:sz w:val="20"/>
+          <w:szCs w:val="20"/>
+          <w:lang w:val="en-GB"/>
+        </w:rPr>
+        <w:t xml:space="preserve"> Market for Directors and External</w:t>
+      </w:r>
+      <w:r>
+        <w:rPr>
+          <w:rFonts w:ascii="Baskerville" w:hAnsi="Baskerville"/>
+          <w:sz w:val="20"/>
+          <w:szCs w:val="20"/>
+          <w:lang w:val="en-GB"/>
+        </w:rPr>
+        <w:t>ities in Corporate Governance”</w:t>
+      </w:r>
+      <w:r>
+        <w:rPr>
+          <w:rFonts w:ascii="Baskerville" w:hAnsi="Baskerville"/>
+          <w:sz w:val="20"/>
+          <w:szCs w:val="20"/>
+          <w:lang w:val="en-GB"/>
+        </w:rPr>
+        <w:t xml:space="preserve"> </w:t>
+      </w:r>
+      <w:r>
+        <w:rPr>
+          <w:rFonts w:ascii="Baskerville" w:hAnsi="Baskerville"/>
+          <w:sz w:val="20"/>
+          <w:szCs w:val="20"/>
+          <w:lang w:val="en-GB"/>
+        </w:rPr>
+        <w:t xml:space="preserve">by </w:t>
+      </w:r>
+      <w:r>
+        <w:rPr>
+          <w:rFonts w:ascii="Baskerville" w:hAnsi="Baskerville"/>
+          <w:sz w:val="20"/>
+          <w:szCs w:val="20"/>
+          <w:lang w:val="en-GB"/>
+        </w:rPr>
+        <w:t xml:space="preserve">D. </w:t>
+      </w:r>
+      <w:proofErr w:type="spellStart"/>
+      <w:r>
+        <w:rPr>
+          <w:rFonts w:ascii="Baskerville" w:hAnsi="Baskerville"/>
+          <w:sz w:val="20"/>
+          <w:szCs w:val="20"/>
+          <w:lang w:val="en-GB"/>
+        </w:rPr>
+        <w:t>Levit</w:t>
+      </w:r>
+      <w:proofErr w:type="spellEnd"/>
+      <w:r>
+        <w:rPr>
+          <w:rFonts w:ascii="Baskerville" w:hAnsi="Baskerville"/>
+          <w:sz w:val="20"/>
+          <w:szCs w:val="20"/>
+          <w:lang w:val="en-GB"/>
+        </w:rPr>
+        <w:t xml:space="preserve"> and N. </w:t>
+      </w:r>
+      <w:proofErr w:type="spellStart"/>
+      <w:r>
+        <w:rPr>
+          <w:rFonts w:ascii="Baskerville" w:hAnsi="Baskerville"/>
+          <w:sz w:val="20"/>
+          <w:szCs w:val="20"/>
+          <w:lang w:val="en-GB"/>
+        </w:rPr>
+        <w:t>Malenko</w:t>
+      </w:r>
+      <w:proofErr w:type="spellEnd"/>
+      <w:r>
+        <w:rPr>
+          <w:rFonts w:ascii="Baskerville" w:hAnsi="Baskerville"/>
+          <w:sz w:val="20"/>
+          <w:szCs w:val="20"/>
+          <w:lang w:val="en-GB"/>
+        </w:rPr>
+        <w:t>, FIRS Quebec City, 2014</w:t>
+      </w:r>
+    </w:p>
+    <w:p>
+      <w:pPr>
+        <w:ind w:right="182"/>
+        <w:rPr>
+          <w:rFonts w:ascii="Baskerville" w:hAnsi="Baskerville"/>
+          <w:sz w:val="20"/>
+          <w:szCs w:val="20"/>
+          <w:lang w:val="en-GB"/>
+        </w:rPr>
+      </w:pPr>
+      <w:r>
+        <w:rPr>
+          <w:rFonts w:ascii="Baskerville" w:hAnsi="Baskerville"/>
+          <w:sz w:val="20"/>
+          <w:szCs w:val="20"/>
+          <w:lang w:val="en-GB"/>
+        </w:rPr>
+        <w:t>“</w:t>
+      </w:r>
+      <w:r>
+        <w:rPr>
+          <w:rFonts w:ascii="Baskerville" w:hAnsi="Baskerville"/>
+          <w:sz w:val="20"/>
+          <w:szCs w:val="20"/>
+          <w:lang w:val="en-GB"/>
+        </w:rPr>
+        <w:t>Cultural Proximity and The Processing Of Financial Information</w:t>
+      </w:r>
+      <w:r>
+        <w:rPr>
+          <w:rFonts w:ascii="Baskerville" w:hAnsi="Baskerville"/>
+          <w:sz w:val="20"/>
+          <w:szCs w:val="20"/>
+          <w:lang w:val="en-GB"/>
+        </w:rPr>
+        <w:t xml:space="preserve">” by </w:t>
+      </w:r>
+      <w:proofErr w:type="spellStart"/>
+      <w:r>
+        <w:rPr>
+          <w:rFonts w:ascii="Baskerville" w:hAnsi="Baskerville"/>
+          <w:sz w:val="20"/>
+          <w:szCs w:val="20"/>
+          <w:lang w:val="en-GB"/>
+        </w:rPr>
+        <w:t>Xiaoyun</w:t>
+      </w:r>
+      <w:proofErr w:type="spellEnd"/>
+      <w:r>
+        <w:rPr>
+          <w:rFonts w:ascii="Baskerville" w:hAnsi="Baskerville"/>
+          <w:sz w:val="20"/>
+          <w:szCs w:val="20"/>
+          <w:lang w:val="en-GB"/>
+        </w:rPr>
+        <w:t xml:space="preserve"> Yu, London Business School Summer Symposium </w:t>
+      </w:r>
+    </w:p>
+    <w:p>
+      <w:pPr>
+        <w:ind w:right="182"/>
+        <w:rPr>
+          <w:rFonts w:ascii="Baskerville" w:hAnsi="Baskerville"/>
+          <w:sz w:val="20"/>
+          <w:szCs w:val="20"/>
+          <w:lang w:val="en-GB"/>
+        </w:rPr>
+      </w:pPr>
+    </w:p>
+    <w:p>
+      <w:pPr>
+        <w:ind w:right="182"/>
+        <w:rPr>
+          <w:rFonts w:ascii="Baskerville" w:hAnsi="Baskerville"/>
+          <w:b/>
+          <w:sz w:val="20"/>
+          <w:szCs w:val="20"/>
+          <w:lang w:val="en-GB"/>
+        </w:rPr>
+      </w:pPr>
+      <w:r>
+        <w:rPr>
+          <w:rFonts w:ascii="Baskerville" w:hAnsi="Baskerville"/>
+          <w:b/>
+          <w:sz w:val="20"/>
+          <w:szCs w:val="20"/>
+          <w:lang w:val="en-GB"/>
+        </w:rPr>
+        <w:t>2013</w:t>
+      </w:r>
+    </w:p>
+    <w:p>
+      <w:pPr>
+        <w:ind w:right="182"/>
+        <w:rPr>
+          <w:rFonts w:ascii="Baskerville" w:hAnsi="Baskerville"/>
+          <w:sz w:val="20"/>
+          <w:szCs w:val="20"/>
+          <w:lang w:val="en-GB"/>
+        </w:rPr>
+      </w:pPr>
+      <w:r>
+        <w:rPr>
+          <w:rFonts w:ascii="Baskerville" w:hAnsi="Baskerville"/>
+          <w:sz w:val="20"/>
+          <w:szCs w:val="20"/>
+          <w:lang w:val="en-GB"/>
+        </w:rPr>
+        <w:t xml:space="preserve">“Hedge Fund Activism: Do They Take Cues From Institutional Exit?” by Nick </w:t>
+      </w:r>
+      <w:proofErr w:type="spellStart"/>
+      <w:r>
+        <w:rPr>
+          <w:rFonts w:ascii="Baskerville" w:hAnsi="Baskerville"/>
+          <w:sz w:val="20"/>
+          <w:szCs w:val="20"/>
+          <w:lang w:val="en-GB"/>
+        </w:rPr>
+        <w:t>Gantchev</w:t>
+      </w:r>
+      <w:proofErr w:type="spellEnd"/>
+      <w:r>
+        <w:rPr>
+          <w:rFonts w:ascii="Baskerville" w:hAnsi="Baskerville"/>
+          <w:sz w:val="20"/>
+          <w:szCs w:val="20"/>
+          <w:lang w:val="en-GB"/>
+        </w:rPr>
+        <w:t xml:space="preserve"> and </w:t>
+      </w:r>
+      <w:proofErr w:type="spellStart"/>
+      <w:r>
+        <w:rPr>
+          <w:rFonts w:ascii="Baskerville" w:hAnsi="Baskerville"/>
+          <w:sz w:val="20"/>
+          <w:szCs w:val="20"/>
+          <w:lang w:val="en-GB"/>
+        </w:rPr>
+        <w:t>Pab</w:t>
+      </w:r>
+      <w:proofErr w:type="spellEnd"/>
+      <w:r>
+        <w:rPr>
+          <w:rFonts w:ascii="Baskerville" w:hAnsi="Baskerville"/>
+          <w:sz w:val="20"/>
+          <w:szCs w:val="20"/>
+          <w:lang w:val="en-GB"/>
+        </w:rPr>
+        <w:t xml:space="preserve"> </w:t>
+      </w:r>
+      <w:proofErr w:type="spellStart"/>
+      <w:r>
+        <w:rPr>
+          <w:rFonts w:ascii="Baskerville" w:hAnsi="Baskerville"/>
+          <w:sz w:val="20"/>
+          <w:szCs w:val="20"/>
+          <w:lang w:val="en-GB"/>
+        </w:rPr>
+        <w:t>Jotikasthira</w:t>
+      </w:r>
+      <w:proofErr w:type="spellEnd"/>
+      <w:r>
+        <w:rPr>
+          <w:rFonts w:ascii="Baskerville" w:hAnsi="Baskerville"/>
+          <w:sz w:val="20"/>
+          <w:szCs w:val="20"/>
+          <w:lang w:val="en-GB"/>
+        </w:rPr>
+        <w:t xml:space="preserve">, FIRS </w:t>
+      </w:r>
+      <w:r>
+        <w:rPr>
+          <w:rFonts w:ascii="Baskerville" w:hAnsi="Baskerville"/>
+          <w:sz w:val="20"/>
+          <w:szCs w:val="20"/>
+          <w:lang w:val="en-GB"/>
+        </w:rPr>
+        <w:t>Dubrovnik</w:t>
+      </w:r>
       <w:r>
         <w:rPr>
           <w:rFonts w:ascii="Baskerville" w:hAnsi="Baskerville"/>

</xml_diff>

<commit_message>
CHANGED THE WB PAPER
</commit_message>
<xml_diff>
--- a/vari/CV-Giorgia Piacentino-2014.docx
+++ b/vari/CV-Giorgia Piacentino-2014.docx
@@ -2392,8 +2392,6 @@
           <w:lang w:val="en-GB"/>
         </w:rPr>
       </w:pPr>
-      <w:bookmarkStart w:id="0" w:name="_GoBack"/>
-      <w:bookmarkEnd w:id="0"/>
     </w:p>
     <w:p>
       <w:pPr>
@@ -2659,7 +2657,25 @@
           <w:szCs w:val="20"/>
           <w:lang w:val="en-GB"/>
         </w:rPr>
-        <w:t xml:space="preserve">* (Gerzensee), IDC Summer Finance Conference* (Tel Aviv), </w:t>
+        <w:t xml:space="preserve"> (Gerzensee)</w:t>
+      </w:r>
+      <w:r>
+        <w:rPr>
+          <w:rFonts w:ascii="Baskerville" w:hAnsi="Baskerville"/>
+          <w:sz w:val="20"/>
+          <w:szCs w:val="20"/>
+          <w:lang w:val="en-GB"/>
+        </w:rPr>
+        <w:t>, IDC Summer Finance Conference</w:t>
+      </w:r>
+      <w:r>
+        <w:rPr>
+          <w:rFonts w:ascii="Baskerville" w:hAnsi="Baskerville"/>
+          <w:sz w:val="20"/>
+          <w:szCs w:val="20"/>
+          <w:lang w:val="en-GB"/>
+        </w:rPr>
+        <w:t xml:space="preserve"> (Tel Aviv), </w:t>
       </w:r>
       <w:r>
         <w:rPr>
@@ -2733,6 +2749,17 @@
         </w:rPr>
         <w:t>*</w:t>
       </w:r>
+      <w:r>
+        <w:rPr>
+          <w:rFonts w:ascii="Baskerville" w:hAnsi="Baskerville"/>
+          <w:sz w:val="20"/>
+          <w:szCs w:val="20"/>
+          <w:lang w:val="en-GB"/>
+        </w:rPr>
+        <w:t>, OXFIT*, Cambridge Corporate Finance Theory Symposium*</w:t>
+      </w:r>
+      <w:bookmarkStart w:id="0" w:name="_GoBack"/>
+      <w:bookmarkEnd w:id="0"/>
     </w:p>
     <w:p>
       <w:pPr>

</xml_diff>

<commit_message>
changed CV and JF
</commit_message>
<xml_diff>
--- a/vari/CV-Giorgia Piacentino-2014.docx
+++ b/vari/CV-Giorgia Piacentino-2014.docx
@@ -1050,7 +1050,49 @@
           <w:szCs w:val="20"/>
           <w:lang w:val="en-GB" w:eastAsia="en-US"/>
         </w:rPr>
-        <w:t xml:space="preserve"> (forthcoming)</w:t>
+        <w:t xml:space="preserve"> </w:t>
+      </w:r>
+      <w:r>
+        <w:rPr>
+          <w:rFonts w:ascii="Baskerville" w:eastAsiaTheme="minorHAnsi" w:hAnsi="Baskerville" w:cs="Times"/>
+          <w:color w:val="000000"/>
+          <w:sz w:val="20"/>
+          <w:szCs w:val="20"/>
+          <w:lang w:val="en-GB" w:eastAsia="en-US"/>
+        </w:rPr>
+        <w:t>70 (6</w:t>
+      </w:r>
+      <w:bookmarkStart w:id="0" w:name="_GoBack"/>
+      <w:bookmarkEnd w:id="0"/>
+      <w:r>
+        <w:rPr>
+          <w:rFonts w:ascii="Baskerville" w:eastAsiaTheme="minorHAnsi" w:hAnsi="Baskerville" w:cs="Times"/>
+          <w:color w:val="000000"/>
+          <w:sz w:val="20"/>
+          <w:szCs w:val="20"/>
+          <w:lang w:val="en-GB" w:eastAsia="en-US"/>
+        </w:rPr>
+        <w:t>)</w:t>
+      </w:r>
+      <w:r>
+        <w:rPr>
+          <w:rFonts w:ascii="Baskerville" w:eastAsiaTheme="minorHAnsi" w:hAnsi="Baskerville" w:cs="Times"/>
+          <w:color w:val="000000"/>
+          <w:sz w:val="20"/>
+          <w:szCs w:val="20"/>
+          <w:lang w:val="en-GB" w:eastAsia="en-US"/>
+        </w:rPr>
+        <w:t>,</w:t>
+      </w:r>
+      <w:r>
+        <w:rPr>
+          <w:rFonts w:ascii="Baskerville" w:eastAsiaTheme="minorHAnsi" w:hAnsi="Baskerville" w:cs="Times"/>
+          <w:color w:val="000000"/>
+          <w:sz w:val="20"/>
+          <w:szCs w:val="20"/>
+          <w:lang w:val="en-GB" w:eastAsia="en-US"/>
+        </w:rPr>
+        <w:t xml:space="preserve"> 2015</w:t>
       </w:r>
     </w:p>
     <w:p>
@@ -2435,17 +2477,7 @@
           <w:szCs w:val="20"/>
           <w:lang w:val="en-GB"/>
         </w:rPr>
-        <w:t>201</w:t>
-      </w:r>
-      <w:r>
-        <w:rPr>
-          <w:rFonts w:ascii="Baskerville" w:hAnsi="Baskerville"/>
-          <w:b/>
-          <w:sz w:val="20"/>
-          <w:szCs w:val="20"/>
-          <w:lang w:val="en-GB"/>
-        </w:rPr>
-        <w:t>6</w:t>
+        <w:t>2016</w:t>
       </w:r>
     </w:p>
     <w:p>
@@ -2469,70 +2501,16 @@
           <w:szCs w:val="20"/>
           <w:lang w:val="en-GB"/>
         </w:rPr>
-        <w:t xml:space="preserve">Stanford GSB (scheduled), Princeton </w:t>
-      </w:r>
-      <w:r>
-        <w:rPr>
-          <w:rFonts w:ascii="Baskerville" w:hAnsi="Baskerville"/>
-          <w:sz w:val="20"/>
-          <w:szCs w:val="20"/>
-          <w:lang w:val="en-GB"/>
-        </w:rPr>
-        <w:t>(scheduled),</w:t>
-      </w:r>
-      <w:r>
-        <w:rPr>
-          <w:rFonts w:ascii="Baskerville" w:hAnsi="Baskerville"/>
-          <w:sz w:val="20"/>
-          <w:szCs w:val="20"/>
-          <w:lang w:val="en-GB"/>
-        </w:rPr>
-        <w:t xml:space="preserve"> Kellogg </w:t>
-      </w:r>
-      <w:r>
-        <w:rPr>
-          <w:rFonts w:ascii="Baskerville" w:hAnsi="Baskerville"/>
-          <w:sz w:val="20"/>
-          <w:szCs w:val="20"/>
-          <w:lang w:val="en-GB"/>
-        </w:rPr>
-        <w:t>(scheduled),</w:t>
-      </w:r>
-      <w:r>
-        <w:rPr>
-          <w:rFonts w:ascii="Baskerville" w:hAnsi="Baskerville"/>
-          <w:sz w:val="20"/>
-          <w:szCs w:val="20"/>
-          <w:lang w:val="en-GB"/>
-        </w:rPr>
-        <w:t xml:space="preserve"> Stanford GSB Junior Faculty Workshop on Financial Regulation and Banking (scheduled), London Business School</w:t>
-      </w:r>
-      <w:r>
-        <w:rPr>
-          <w:rFonts w:ascii="Baskerville" w:hAnsi="Baskerville"/>
-          <w:sz w:val="20"/>
-          <w:szCs w:val="20"/>
-          <w:lang w:val="en-GB"/>
-        </w:rPr>
-        <w:t xml:space="preserve"> female economics conference </w:t>
-      </w:r>
-      <w:r>
-        <w:rPr>
-          <w:rFonts w:ascii="Baskerville" w:hAnsi="Baskerville"/>
-          <w:sz w:val="20"/>
-          <w:szCs w:val="20"/>
-          <w:lang w:val="en-GB"/>
-        </w:rPr>
-        <w:t>(scheduled),</w:t>
-      </w:r>
-      <w:r>
-        <w:rPr>
-          <w:rFonts w:ascii="Baskerville" w:hAnsi="Baskerville"/>
-          <w:sz w:val="20"/>
-          <w:szCs w:val="20"/>
-          <w:lang w:val="en-GB"/>
-        </w:rPr>
-        <w:t xml:space="preserve"> Wisconsin </w:t>
+        <w:t>Stanford GSB (scheduled), Princeton (scheduled), Kellogg (scheduled), Stanford GSB Junior Faculty Workshop on Financial Regulation and Banking (scheduled), London Business School</w:t>
+      </w:r>
+      <w:r>
+        <w:rPr>
+          <w:rFonts w:ascii="Baskerville" w:hAnsi="Baskerville"/>
+          <w:sz w:val="20"/>
+          <w:szCs w:val="20"/>
+          <w:lang w:val="en-GB"/>
+        </w:rPr>
+        <w:t xml:space="preserve"> female economics conference (scheduled), Wisconsin </w:t>
       </w:r>
       <w:r>
         <w:rPr>
@@ -2550,18 +2528,7 @@
           <w:szCs w:val="20"/>
           <w:lang w:val="en-GB"/>
         </w:rPr>
-        <w:t>g, and Asset Markets Conference (scheduled</w:t>
-      </w:r>
-      <w:bookmarkStart w:id="0" w:name="_GoBack"/>
-      <w:bookmarkEnd w:id="0"/>
-      <w:r>
-        <w:rPr>
-          <w:rFonts w:ascii="Baskerville" w:hAnsi="Baskerville"/>
-          <w:sz w:val="20"/>
-          <w:szCs w:val="20"/>
-          <w:lang w:val="en-GB"/>
-        </w:rPr>
-        <w:t>)</w:t>
+        <w:t>g, and Asset Markets Conference (scheduled)</w:t>
       </w:r>
     </w:p>
     <w:p>

</xml_diff>

<commit_message>
change papers and CV
</commit_message>
<xml_diff>
--- a/vari/CV-Giorgia Piacentino-2014.docx
+++ b/vari/CV-Giorgia Piacentino-2014.docx
@@ -2508,16 +2508,52 @@
           <w:szCs w:val="20"/>
           <w:lang w:val="en-GB"/>
         </w:rPr>
-        <w:t>Stanford GSB (scheduled), Princeton (scheduled), Kellogg (scheduled), Stanford GSB Junior Faculty Workshop on Financial Regulation and Banking (scheduled), London Business School</w:t>
-      </w:r>
-      <w:r>
-        <w:rPr>
-          <w:rFonts w:ascii="Baskerville" w:hAnsi="Baskerville"/>
-          <w:sz w:val="20"/>
-          <w:szCs w:val="20"/>
-          <w:lang w:val="en-GB"/>
-        </w:rPr>
-        <w:t xml:space="preserve"> Female Economist</w:t>
+        <w:t>Stanford GSS,</w:t>
+      </w:r>
+      <w:r>
+        <w:rPr>
+          <w:rFonts w:ascii="Baskerville" w:hAnsi="Baskerville"/>
+          <w:sz w:val="20"/>
+          <w:szCs w:val="20"/>
+          <w:lang w:val="en-GB"/>
+        </w:rPr>
+        <w:t xml:space="preserve"> Princeton, Kellogg, Stanford GSB Junior Faculty Workshop on Financial Regulation and Banking (scheduled), London Business School</w:t>
+      </w:r>
+      <w:r>
+        <w:rPr>
+          <w:rFonts w:ascii="Baskerville" w:hAnsi="Baskerville"/>
+          <w:sz w:val="20"/>
+          <w:szCs w:val="20"/>
+          <w:lang w:val="en-GB"/>
+        </w:rPr>
+        <w:t xml:space="preserve"> Female Economist C</w:t>
+      </w:r>
+      <w:r>
+        <w:rPr>
+          <w:rFonts w:ascii="Baskerville" w:hAnsi="Baskerville"/>
+          <w:sz w:val="20"/>
+          <w:szCs w:val="20"/>
+          <w:lang w:val="en-GB"/>
+        </w:rPr>
+        <w:t>onference</w:t>
+      </w:r>
+      <w:r>
+        <w:rPr>
+          <w:rFonts w:ascii="Baskerville" w:hAnsi="Baskerville"/>
+          <w:sz w:val="20"/>
+          <w:szCs w:val="20"/>
+          <w:lang w:val="en-GB"/>
+        </w:rPr>
+        <w:t xml:space="preserve">, </w:t>
+      </w:r>
+      <w:r>
+        <w:rPr>
+          <w:rFonts w:ascii="Baskerville" w:hAnsi="Baskerville"/>
+          <w:sz w:val="20"/>
+          <w:szCs w:val="20"/>
+          <w:lang w:val="en-GB"/>
+        </w:rPr>
+        <w:t>IMF</w:t>
       </w:r>
       <w:bookmarkStart w:id="0" w:name="_GoBack"/>
       <w:bookmarkEnd w:id="0"/>
@@ -2528,25 +2564,7 @@
           <w:szCs w:val="20"/>
           <w:lang w:val="en-GB"/>
         </w:rPr>
-        <w:t xml:space="preserve"> C</w:t>
-      </w:r>
-      <w:r>
-        <w:rPr>
-          <w:rFonts w:ascii="Baskerville" w:hAnsi="Baskerville"/>
-          <w:sz w:val="20"/>
-          <w:szCs w:val="20"/>
-          <w:lang w:val="en-GB"/>
-        </w:rPr>
-        <w:t xml:space="preserve">onference (scheduled), </w:t>
-      </w:r>
-      <w:r>
-        <w:rPr>
-          <w:rFonts w:ascii="Baskerville" w:hAnsi="Baskerville"/>
-          <w:sz w:val="20"/>
-          <w:szCs w:val="20"/>
-          <w:lang w:val="en-GB"/>
-        </w:rPr>
-        <w:t xml:space="preserve">IMF (scheduled), </w:t>
+        <w:t xml:space="preserve">, </w:t>
       </w:r>
       <w:r>
         <w:rPr>
@@ -2573,7 +2591,61 @@
           <w:szCs w:val="20"/>
           <w:lang w:val="en-GB"/>
         </w:rPr>
-        <w:t>g, and Asset Markets Conference (scheduled)</w:t>
+        <w:t xml:space="preserve">g, and Asset Markets Conference, Finance Theory Group (Boston College), </w:t>
+      </w:r>
+      <w:r>
+        <w:rPr>
+          <w:rFonts w:ascii="Baskerville" w:hAnsi="Baskerville"/>
+          <w:sz w:val="20"/>
+          <w:szCs w:val="20"/>
+          <w:lang w:val="en-GB"/>
+        </w:rPr>
+        <w:t>SFS</w:t>
+      </w:r>
+      <w:r>
+        <w:rPr>
+          <w:rFonts w:ascii="Baskerville" w:hAnsi="Baskerville"/>
+          <w:sz w:val="20"/>
+          <w:szCs w:val="20"/>
+          <w:lang w:val="en-GB"/>
+        </w:rPr>
+        <w:t xml:space="preserve"> (Toronto)</w:t>
+      </w:r>
+      <w:r>
+        <w:rPr>
+          <w:rFonts w:ascii="Baskerville" w:hAnsi="Baskerville"/>
+          <w:sz w:val="20"/>
+          <w:szCs w:val="20"/>
+          <w:lang w:val="en-GB"/>
+        </w:rPr>
+        <w:t>,</w:t>
+      </w:r>
+      <w:r>
+        <w:rPr>
+          <w:rFonts w:ascii="Baskerville" w:hAnsi="Baskerville"/>
+          <w:sz w:val="20"/>
+          <w:szCs w:val="20"/>
+          <w:lang w:val="en-GB"/>
+        </w:rPr>
+        <w:t xml:space="preserve"> FIRS (Lisbon),</w:t>
+      </w:r>
+      <w:r>
+        <w:rPr>
+          <w:rFonts w:ascii="Baskerville" w:hAnsi="Baskerville"/>
+          <w:sz w:val="20"/>
+          <w:szCs w:val="20"/>
+          <w:lang w:val="en-GB"/>
+        </w:rPr>
+        <w:t xml:space="preserve"> </w:t>
+      </w:r>
+      <w:r>
+        <w:rPr>
+          <w:rFonts w:ascii="Baskerville" w:hAnsi="Baskerville"/>
+          <w:sz w:val="20"/>
+          <w:szCs w:val="20"/>
+          <w:lang w:val="en-GB"/>
+        </w:rPr>
+        <w:t>WFA (Park City)</w:t>
       </w:r>
     </w:p>
     <w:p>

</xml_diff>